<commit_message>
notebook updates, add tableau viz
</commit_message>
<xml_diff>
--- a/IBM Applied Data Science/Applied Data Science Capstone/old/battle_of_neighbourhoods_report.docx
+++ b/IBM Applied Data Science/Applied Data Science Capstone/old/battle_of_neighbourhoods_report.docx
@@ -30,26 +30,8 @@
         </w:rPr>
         <w:t>the Dublin Districts</w:t>
       </w:r>
-    </w:p>
-    <w:p>
-      <w:pPr>
-        <w:jc w:val="center"/>
-        <w:rPr>
-          <w:b/>
-          <w:sz w:val="32"/>
-          <w:szCs w:val="32"/>
-          <w:lang w:val="en-US"/>
-        </w:rPr>
-      </w:pPr>
-      <w:r>
-        <w:rPr>
-          <w:b/>
-          <w:sz w:val="32"/>
-          <w:szCs w:val="32"/>
-          <w:lang w:val="en-US"/>
-        </w:rPr>
-        <w:t>“15-minute cities”</w:t>
-      </w:r>
+      <w:bookmarkStart w:id="0" w:name="_GoBack"/>
+      <w:bookmarkEnd w:id="0"/>
     </w:p>
     <w:p>
       <w:pPr>
@@ -726,6 +708,70 @@
           <w:szCs w:val="28"/>
           <w:lang w:val="en-US"/>
         </w:rPr>
+        <w:t>2</w:t>
+      </w:r>
+      <w:r>
+        <w:rPr>
+          <w:b/>
+          <w:sz w:val="28"/>
+          <w:szCs w:val="28"/>
+          <w:lang w:val="en-US"/>
+        </w:rPr>
+        <w:t xml:space="preserve"> Relationship between </w:t>
+      </w:r>
+      <w:r>
+        <w:rPr>
+          <w:b/>
+          <w:sz w:val="28"/>
+          <w:szCs w:val="28"/>
+          <w:lang w:val="en-US"/>
+        </w:rPr>
+        <w:t>P</w:t>
+      </w:r>
+      <w:r>
+        <w:rPr>
+          <w:b/>
+          <w:sz w:val="28"/>
+          <w:szCs w:val="28"/>
+          <w:lang w:val="en-US"/>
+        </w:rPr>
+        <w:t xml:space="preserve">rice and </w:t>
+      </w:r>
+      <w:r>
+        <w:rPr>
+          <w:b/>
+          <w:sz w:val="28"/>
+          <w:szCs w:val="28"/>
+          <w:lang w:val="en-US"/>
+        </w:rPr>
+        <w:t>NumBedrooms</w:t>
+      </w:r>
+    </w:p>
+    <w:p>
+      <w:pPr>
+        <w:rPr>
+          <w:b/>
+          <w:sz w:val="28"/>
+          <w:szCs w:val="28"/>
+          <w:lang w:val="en-US"/>
+        </w:rPr>
+      </w:pPr>
+      <w:r>
+        <w:rPr>
+          <w:b/>
+          <w:sz w:val="28"/>
+          <w:szCs w:val="28"/>
+          <w:lang w:val="en-US"/>
+        </w:rPr>
+        <w:t>3.</w:t>
+      </w:r>
+      <w:r>
+        <w:rPr>
+          <w:b/>
+          <w:sz w:val="28"/>
+          <w:szCs w:val="28"/>
+          <w:lang w:val="en-US"/>
+        </w:rPr>
         <w:t>3</w:t>
       </w:r>
       <w:r>
@@ -735,7 +781,34 @@
           <w:szCs w:val="28"/>
           <w:lang w:val="en-US"/>
         </w:rPr>
-        <w:t xml:space="preserve"> Relationship between Price and DaysSincePublished</w:t>
+        <w:t xml:space="preserve"> Relationship between </w:t>
+      </w:r>
+      <w:r>
+        <w:rPr>
+          <w:b/>
+          <w:sz w:val="28"/>
+          <w:szCs w:val="28"/>
+          <w:lang w:val="en-US"/>
+        </w:rPr>
+        <w:t>P</w:t>
+      </w:r>
+      <w:r>
+        <w:rPr>
+          <w:b/>
+          <w:sz w:val="28"/>
+          <w:szCs w:val="28"/>
+          <w:lang w:val="en-US"/>
+        </w:rPr>
+        <w:t xml:space="preserve">rice and </w:t>
+      </w:r>
+      <w:r>
+        <w:rPr>
+          <w:b/>
+          <w:sz w:val="28"/>
+          <w:szCs w:val="28"/>
+          <w:lang w:val="en-US"/>
+        </w:rPr>
+        <w:t>FloorArea</w:t>
       </w:r>
     </w:p>
     <w:p>
@@ -763,7 +836,7 @@
           <w:szCs w:val="28"/>
           <w:lang w:val="en-US"/>
         </w:rPr>
-        <w:t>3</w:t>
+        <w:t>4</w:t>
       </w:r>
       <w:r>
         <w:rPr>
@@ -799,7 +872,7 @@
           <w:szCs w:val="28"/>
           <w:lang w:val="en-US"/>
         </w:rPr>
-        <w:t>NumBedrooms</w:t>
+        <w:t>DistanceToCity</w:t>
       </w:r>
     </w:p>
     <w:p>
@@ -827,43 +900,16 @@
           <w:szCs w:val="28"/>
           <w:lang w:val="en-US"/>
         </w:rPr>
-        <w:t>4</w:t>
-      </w:r>
-      <w:r>
-        <w:rPr>
-          <w:b/>
-          <w:sz w:val="28"/>
-          <w:szCs w:val="28"/>
-          <w:lang w:val="en-US"/>
-        </w:rPr>
-        <w:t xml:space="preserve"> Relationship between </w:t>
-      </w:r>
-      <w:r>
-        <w:rPr>
-          <w:b/>
-          <w:sz w:val="28"/>
-          <w:szCs w:val="28"/>
-          <w:lang w:val="en-US"/>
-        </w:rPr>
-        <w:t>P</w:t>
-      </w:r>
-      <w:r>
-        <w:rPr>
-          <w:b/>
-          <w:sz w:val="28"/>
-          <w:szCs w:val="28"/>
-          <w:lang w:val="en-US"/>
-        </w:rPr>
-        <w:t xml:space="preserve">rice and </w:t>
-      </w:r>
-      <w:r>
-        <w:rPr>
-          <w:b/>
-          <w:sz w:val="28"/>
-          <w:szCs w:val="28"/>
-          <w:lang w:val="en-US"/>
-        </w:rPr>
-        <w:t>FloorArea</w:t>
+        <w:t>5</w:t>
+      </w:r>
+      <w:r>
+        <w:rPr>
+          <w:b/>
+          <w:sz w:val="28"/>
+          <w:szCs w:val="28"/>
+          <w:lang w:val="en-US"/>
+        </w:rPr>
+        <w:t xml:space="preserve"> Relationship between Price and NumFood</w:t>
       </w:r>
     </w:p>
     <w:p>
@@ -891,43 +937,16 @@
           <w:szCs w:val="28"/>
           <w:lang w:val="en-US"/>
         </w:rPr>
-        <w:t>5</w:t>
-      </w:r>
-      <w:r>
-        <w:rPr>
-          <w:b/>
-          <w:sz w:val="28"/>
-          <w:szCs w:val="28"/>
-          <w:lang w:val="en-US"/>
-        </w:rPr>
-        <w:t xml:space="preserve"> Relationship between </w:t>
-      </w:r>
-      <w:r>
-        <w:rPr>
-          <w:b/>
-          <w:sz w:val="28"/>
-          <w:szCs w:val="28"/>
-          <w:lang w:val="en-US"/>
-        </w:rPr>
-        <w:t>P</w:t>
-      </w:r>
-      <w:r>
-        <w:rPr>
-          <w:b/>
-          <w:sz w:val="28"/>
-          <w:szCs w:val="28"/>
-          <w:lang w:val="en-US"/>
-        </w:rPr>
-        <w:t xml:space="preserve">rice and </w:t>
-      </w:r>
-      <w:r>
-        <w:rPr>
-          <w:b/>
-          <w:sz w:val="28"/>
-          <w:szCs w:val="28"/>
-          <w:lang w:val="en-US"/>
-        </w:rPr>
-        <w:t>DistanceToCity</w:t>
+        <w:t>6</w:t>
+      </w:r>
+      <w:r>
+        <w:rPr>
+          <w:b/>
+          <w:sz w:val="28"/>
+          <w:szCs w:val="28"/>
+          <w:lang w:val="en-US"/>
+        </w:rPr>
+        <w:t xml:space="preserve"> Relationship between Price and NumRecreation</w:t>
       </w:r>
     </w:p>
     <w:p>
@@ -955,43 +974,6 @@
           <w:szCs w:val="28"/>
           <w:lang w:val="en-US"/>
         </w:rPr>
-        <w:t>6</w:t>
-      </w:r>
-      <w:r>
-        <w:rPr>
-          <w:b/>
-          <w:sz w:val="28"/>
-          <w:szCs w:val="28"/>
-          <w:lang w:val="en-US"/>
-        </w:rPr>
-        <w:t xml:space="preserve"> Relationship between Price and NumFood</w:t>
-      </w:r>
-    </w:p>
-    <w:p>
-      <w:pPr>
-        <w:rPr>
-          <w:b/>
-          <w:sz w:val="28"/>
-          <w:szCs w:val="28"/>
-          <w:lang w:val="en-US"/>
-        </w:rPr>
-      </w:pPr>
-      <w:r>
-        <w:rPr>
-          <w:b/>
-          <w:sz w:val="28"/>
-          <w:szCs w:val="28"/>
-          <w:lang w:val="en-US"/>
-        </w:rPr>
-        <w:t>3.</w:t>
-      </w:r>
-      <w:r>
-        <w:rPr>
-          <w:b/>
-          <w:sz w:val="28"/>
-          <w:szCs w:val="28"/>
-          <w:lang w:val="en-US"/>
-        </w:rPr>
         <w:t>7</w:t>
       </w:r>
       <w:r>
@@ -1001,60 +983,11 @@
           <w:szCs w:val="28"/>
           <w:lang w:val="en-US"/>
         </w:rPr>
-        <w:t xml:space="preserve"> Relationship between Price and NumRecreation</w:t>
-      </w:r>
-    </w:p>
-    <w:p>
-      <w:pPr>
-        <w:rPr>
-          <w:b/>
-          <w:sz w:val="28"/>
-          <w:szCs w:val="28"/>
-          <w:lang w:val="en-US"/>
-        </w:rPr>
-      </w:pPr>
-      <w:r>
-        <w:rPr>
-          <w:b/>
-          <w:sz w:val="28"/>
-          <w:szCs w:val="28"/>
-          <w:lang w:val="en-US"/>
-        </w:rPr>
-        <w:t>3.</w:t>
-      </w:r>
-      <w:r>
-        <w:rPr>
-          <w:b/>
-          <w:sz w:val="28"/>
-          <w:szCs w:val="28"/>
-          <w:lang w:val="en-US"/>
-        </w:rPr>
-        <w:t>8</w:t>
-      </w:r>
-      <w:r>
-        <w:rPr>
-          <w:b/>
-          <w:sz w:val="28"/>
-          <w:szCs w:val="28"/>
-          <w:lang w:val="en-US"/>
-        </w:rPr>
         <w:t xml:space="preserve"> Relationship between Price and NumShop</w:t>
       </w:r>
     </w:p>
     <w:p>
       <w:pPr>
-        <w:rPr>
-          <w:b/>
-          <w:sz w:val="28"/>
-          <w:szCs w:val="28"/>
-          <w:lang w:val="en-US"/>
-        </w:rPr>
-      </w:pPr>
-      <w:bookmarkStart w:id="0" w:name="_GoBack"/>
-      <w:bookmarkEnd w:id="0"/>
-    </w:p>
-    <w:p>
-      <w:pPr>
         <w:ind w:left="0" w:firstLine="0"/>
         <w:rPr>
           <w:b/>
@@ -1063,35 +996,128 @@
           <w:lang w:val="en-US"/>
         </w:rPr>
       </w:pPr>
-      <w:r>
-        <w:rPr>
-          <w:b/>
-          <w:sz w:val="28"/>
-          <w:szCs w:val="28"/>
+    </w:p>
+    <w:p>
+      <w:pPr>
+        <w:ind w:left="0" w:firstLine="0"/>
+        <w:rPr>
+          <w:b/>
+          <w:sz w:val="28"/>
+          <w:szCs w:val="28"/>
+          <w:lang w:val="en-US"/>
+        </w:rPr>
+      </w:pPr>
+      <w:r>
+        <w:rPr>
+          <w:b/>
+          <w:sz w:val="28"/>
+          <w:szCs w:val="28"/>
+          <w:lang w:val="en-US"/>
+        </w:rPr>
+        <w:t>4 Clustering</w:t>
+      </w:r>
+    </w:p>
+    <w:p>
+      <w:pPr>
+        <w:ind w:left="0" w:firstLine="0"/>
+        <w:rPr>
+          <w:b/>
+          <w:sz w:val="28"/>
+          <w:szCs w:val="28"/>
+          <w:lang w:val="en-US"/>
+        </w:rPr>
+      </w:pPr>
+      <w:r>
+        <w:rPr>
+          <w:b/>
+          <w:sz w:val="28"/>
+          <w:szCs w:val="28"/>
+          <w:lang w:val="en-US"/>
+        </w:rPr>
+        <w:t>4.1 DBSCAN clustering</w:t>
+      </w:r>
+    </w:p>
+    <w:p>
+      <w:pPr>
+        <w:pStyle w:val="ListParagraph"/>
+        <w:numPr>
+          <w:ilvl w:val="0"/>
+          <w:numId w:val="5"/>
+        </w:numPr>
+        <w:rPr>
+          <w:sz w:val="24"/>
+          <w:szCs w:val="24"/>
+          <w:lang w:val="en-US"/>
+        </w:rPr>
+      </w:pPr>
+      <w:r>
+        <w:rPr>
+          <w:sz w:val="24"/>
+          <w:szCs w:val="24"/>
           <w:lang w:val="en-US"/>
         </w:rPr>
         <w:lastRenderedPageBreak/>
-        <w:t>4 Clustering</w:t>
-      </w:r>
-    </w:p>
-    <w:p>
-      <w:pPr>
-        <w:ind w:left="0" w:firstLine="0"/>
-        <w:rPr>
-          <w:b/>
-          <w:sz w:val="28"/>
-          <w:szCs w:val="28"/>
-          <w:lang w:val="en-US"/>
-        </w:rPr>
-      </w:pPr>
-      <w:r>
-        <w:rPr>
-          <w:b/>
-          <w:sz w:val="28"/>
-          <w:szCs w:val="28"/>
-          <w:lang w:val="en-US"/>
-        </w:rPr>
-        <w:t>4.1 DBSCAN clustering</w:t>
+        <w:t>Property characteristics [NumBedrooms, NumBathrooms, FloorArea</w:t>
+      </w:r>
+      <w:r>
+        <w:rPr>
+          <w:sz w:val="24"/>
+          <w:szCs w:val="24"/>
+          <w:lang w:val="en-US"/>
+        </w:rPr>
+        <w:t>, PropertyType, Rating</w:t>
+      </w:r>
+      <w:r>
+        <w:rPr>
+          <w:sz w:val="24"/>
+          <w:szCs w:val="24"/>
+          <w:lang w:val="en-US"/>
+        </w:rPr>
+        <w:t>]</w:t>
+      </w:r>
+    </w:p>
+    <w:p>
+      <w:pPr>
+        <w:pStyle w:val="ListParagraph"/>
+        <w:numPr>
+          <w:ilvl w:val="0"/>
+          <w:numId w:val="5"/>
+        </w:numPr>
+        <w:rPr>
+          <w:sz w:val="24"/>
+          <w:szCs w:val="24"/>
+          <w:lang w:val="en-US"/>
+        </w:rPr>
+      </w:pPr>
+      <w:r>
+        <w:rPr>
+          <w:sz w:val="24"/>
+          <w:szCs w:val="24"/>
+          <w:lang w:val="en-US"/>
+        </w:rPr>
+        <w:t>Location characteristics [Longitude, Latitude, DistanceToCity]</w:t>
+      </w:r>
+    </w:p>
+    <w:p>
+      <w:pPr>
+        <w:pStyle w:val="ListParagraph"/>
+        <w:numPr>
+          <w:ilvl w:val="0"/>
+          <w:numId w:val="5"/>
+        </w:numPr>
+        <w:rPr>
+          <w:sz w:val="24"/>
+          <w:szCs w:val="24"/>
+          <w:lang w:val="en-US"/>
+        </w:rPr>
+      </w:pPr>
+      <w:r>
+        <w:rPr>
+          <w:sz w:val="24"/>
+          <w:szCs w:val="24"/>
+          <w:lang w:val="en-US"/>
+        </w:rPr>
+        <w:t>Neighbourhood characteristics [NumFood, NumRecreation, NumShop]</w:t>
       </w:r>
     </w:p>
     <w:p>
@@ -1549,6 +1575,119 @@
     </w:lvl>
   </w:abstractNum>
   <w:abstractNum w:abstractNumId="3" w15:restartNumberingAfterBreak="0">
+    <w:nsid w:val="78C50167"/>
+    <w:multiLevelType w:val="hybridMultilevel"/>
+    <w:tmpl w:val="05000B0E"/>
+    <w:lvl w:ilvl="0" w:tplc="04090001">
+      <w:start w:val="1"/>
+      <w:numFmt w:val="bullet"/>
+      <w:lvlText w:val=""/>
+      <w:lvlJc w:val="left"/>
+      <w:pPr>
+        <w:ind w:left="720" w:hanging="360"/>
+      </w:pPr>
+      <w:rPr>
+        <w:rFonts w:ascii="Symbol" w:hAnsi="Symbol" w:hint="default"/>
+      </w:rPr>
+    </w:lvl>
+    <w:lvl w:ilvl="1" w:tplc="04090003" w:tentative="1">
+      <w:start w:val="1"/>
+      <w:numFmt w:val="bullet"/>
+      <w:lvlText w:val="o"/>
+      <w:lvlJc w:val="left"/>
+      <w:pPr>
+        <w:ind w:left="1440" w:hanging="360"/>
+      </w:pPr>
+      <w:rPr>
+        <w:rFonts w:ascii="Courier New" w:hAnsi="Courier New" w:cs="Courier New" w:hint="default"/>
+      </w:rPr>
+    </w:lvl>
+    <w:lvl w:ilvl="2" w:tplc="04090005" w:tentative="1">
+      <w:start w:val="1"/>
+      <w:numFmt w:val="bullet"/>
+      <w:lvlText w:val=""/>
+      <w:lvlJc w:val="left"/>
+      <w:pPr>
+        <w:ind w:left="2160" w:hanging="360"/>
+      </w:pPr>
+      <w:rPr>
+        <w:rFonts w:ascii="Wingdings" w:hAnsi="Wingdings" w:hint="default"/>
+      </w:rPr>
+    </w:lvl>
+    <w:lvl w:ilvl="3" w:tplc="04090001" w:tentative="1">
+      <w:start w:val="1"/>
+      <w:numFmt w:val="bullet"/>
+      <w:lvlText w:val=""/>
+      <w:lvlJc w:val="left"/>
+      <w:pPr>
+        <w:ind w:left="2880" w:hanging="360"/>
+      </w:pPr>
+      <w:rPr>
+        <w:rFonts w:ascii="Symbol" w:hAnsi="Symbol" w:hint="default"/>
+      </w:rPr>
+    </w:lvl>
+    <w:lvl w:ilvl="4" w:tplc="04090003" w:tentative="1">
+      <w:start w:val="1"/>
+      <w:numFmt w:val="bullet"/>
+      <w:lvlText w:val="o"/>
+      <w:lvlJc w:val="left"/>
+      <w:pPr>
+        <w:ind w:left="3600" w:hanging="360"/>
+      </w:pPr>
+      <w:rPr>
+        <w:rFonts w:ascii="Courier New" w:hAnsi="Courier New" w:cs="Courier New" w:hint="default"/>
+      </w:rPr>
+    </w:lvl>
+    <w:lvl w:ilvl="5" w:tplc="04090005" w:tentative="1">
+      <w:start w:val="1"/>
+      <w:numFmt w:val="bullet"/>
+      <w:lvlText w:val=""/>
+      <w:lvlJc w:val="left"/>
+      <w:pPr>
+        <w:ind w:left="4320" w:hanging="360"/>
+      </w:pPr>
+      <w:rPr>
+        <w:rFonts w:ascii="Wingdings" w:hAnsi="Wingdings" w:hint="default"/>
+      </w:rPr>
+    </w:lvl>
+    <w:lvl w:ilvl="6" w:tplc="04090001" w:tentative="1">
+      <w:start w:val="1"/>
+      <w:numFmt w:val="bullet"/>
+      <w:lvlText w:val=""/>
+      <w:lvlJc w:val="left"/>
+      <w:pPr>
+        <w:ind w:left="5040" w:hanging="360"/>
+      </w:pPr>
+      <w:rPr>
+        <w:rFonts w:ascii="Symbol" w:hAnsi="Symbol" w:hint="default"/>
+      </w:rPr>
+    </w:lvl>
+    <w:lvl w:ilvl="7" w:tplc="04090003" w:tentative="1">
+      <w:start w:val="1"/>
+      <w:numFmt w:val="bullet"/>
+      <w:lvlText w:val="o"/>
+      <w:lvlJc w:val="left"/>
+      <w:pPr>
+        <w:ind w:left="5760" w:hanging="360"/>
+      </w:pPr>
+      <w:rPr>
+        <w:rFonts w:ascii="Courier New" w:hAnsi="Courier New" w:cs="Courier New" w:hint="default"/>
+      </w:rPr>
+    </w:lvl>
+    <w:lvl w:ilvl="8" w:tplc="04090005" w:tentative="1">
+      <w:start w:val="1"/>
+      <w:numFmt w:val="bullet"/>
+      <w:lvlText w:val=""/>
+      <w:lvlJc w:val="left"/>
+      <w:pPr>
+        <w:ind w:left="6480" w:hanging="360"/>
+      </w:pPr>
+      <w:rPr>
+        <w:rFonts w:ascii="Wingdings" w:hAnsi="Wingdings" w:hint="default"/>
+      </w:rPr>
+    </w:lvl>
+  </w:abstractNum>
+  <w:abstractNum w:abstractNumId="4" w15:restartNumberingAfterBreak="0">
     <w:nsid w:val="7CE8275A"/>
     <w:multiLevelType w:val="hybridMultilevel"/>
     <w:tmpl w:val="DA103114"/>
@@ -1662,7 +1801,7 @@
     </w:lvl>
   </w:abstractNum>
   <w:num w:numId="1">
-    <w:abstractNumId w:val="3"/>
+    <w:abstractNumId w:val="4"/>
   </w:num>
   <w:num w:numId="2">
     <w:abstractNumId w:val="2"/>
@@ -1672,6 +1811,9 @@
   </w:num>
   <w:num w:numId="4">
     <w:abstractNumId w:val="1"/>
+  </w:num>
+  <w:num w:numId="5">
+    <w:abstractNumId w:val="3"/>
   </w:num>
 </w:numbering>
 </file>

</xml_diff>

<commit_message>
ironing out the vizz
</commit_message>
<xml_diff>
--- a/IBM Applied Data Science/Applied Data Science Capstone/old/battle_of_neighbourhoods_report.docx
+++ b/IBM Applied Data Science/Applied Data Science Capstone/old/battle_of_neighbourhoods_report.docx
@@ -30,8 +30,6 @@
         </w:rPr>
         <w:t>the Dublin Districts</w:t>
       </w:r>
-      <w:bookmarkStart w:id="0" w:name="_GoBack"/>
-      <w:bookmarkEnd w:id="0"/>
     </w:p>
     <w:p>
       <w:pPr>
@@ -1056,24 +1054,7 @@
           <w:szCs w:val="24"/>
           <w:lang w:val="en-US"/>
         </w:rPr>
-        <w:lastRenderedPageBreak/>
-        <w:t>Property characteristics [NumBedrooms, NumBathrooms, FloorArea</w:t>
-      </w:r>
-      <w:r>
-        <w:rPr>
-          <w:sz w:val="24"/>
-          <w:szCs w:val="24"/>
-          <w:lang w:val="en-US"/>
-        </w:rPr>
-        <w:t>, PropertyType, Rating</w:t>
-      </w:r>
-      <w:r>
-        <w:rPr>
-          <w:sz w:val="24"/>
-          <w:szCs w:val="24"/>
-          <w:lang w:val="en-US"/>
-        </w:rPr>
-        <w:t>]</w:t>
+        <w:t>Property characteristics [NumBedrooms, NumBathrooms, FloorArea]</w:t>
       </w:r>
     </w:p>
     <w:p>
@@ -1095,7 +1076,18 @@
           <w:szCs w:val="24"/>
           <w:lang w:val="en-US"/>
         </w:rPr>
-        <w:t>Location characteristics [Longitude, Latitude, DistanceToCity]</w:t>
+        <w:lastRenderedPageBreak/>
+        <w:t>Location characteristics [Longitude, Latitude</w:t>
+      </w:r>
+      <w:bookmarkStart w:id="0" w:name="_GoBack"/>
+      <w:bookmarkEnd w:id="0"/>
+      <w:r>
+        <w:rPr>
+          <w:sz w:val="24"/>
+          <w:szCs w:val="24"/>
+          <w:lang w:val="en-US"/>
+        </w:rPr>
+        <w:t>]</w:t>
       </w:r>
     </w:p>
     <w:p>

</xml_diff>

<commit_message>
one more saturday commit
</commit_message>
<xml_diff>
--- a/IBM Applied Data Science/Applied Data Science Capstone/old/battle_of_neighbourhoods_report.docx
+++ b/IBM Applied Data Science/Applied Data Science Capstone/old/battle_of_neighbourhoods_report.docx
@@ -28,19 +28,35 @@
           <w:szCs w:val="32"/>
           <w:lang w:val="en-US"/>
         </w:rPr>
-        <w:t>the Dublin Districts</w:t>
-      </w:r>
-    </w:p>
-    <w:p>
-      <w:pPr>
-        <w:jc w:val="center"/>
-        <w:rPr>
-          <w:b/>
-          <w:sz w:val="28"/>
-          <w:szCs w:val="28"/>
-          <w:lang w:val="en-US"/>
-        </w:rPr>
-      </w:pPr>
+        <w:t>the Dublin D</w:t>
+      </w:r>
+      <w:r>
+        <w:rPr>
+          <w:b/>
+          <w:sz w:val="32"/>
+          <w:szCs w:val="32"/>
+          <w:lang w:val="en-US"/>
+        </w:rPr>
+        <w:t>i</w:t>
+      </w:r>
+      <w:r>
+        <w:rPr>
+          <w:b/>
+          <w:sz w:val="32"/>
+          <w:szCs w:val="32"/>
+          <w:lang w:val="en-US"/>
+        </w:rPr>
+        <w:t>s</w:t>
+      </w:r>
+      <w:r>
+        <w:rPr>
+          <w:b/>
+          <w:sz w:val="32"/>
+          <w:szCs w:val="32"/>
+          <w:lang w:val="en-US"/>
+        </w:rPr>
+        <w:t>tricts</w:t>
+      </w:r>
     </w:p>
     <w:p>
       <w:pPr>
@@ -128,16 +144,215 @@
         <w:rPr>
           <w:sz w:val="24"/>
           <w:szCs w:val="24"/>
-          <w:lang w:val="en-US"/>
-        </w:rPr>
-      </w:pPr>
-      <w:r>
-        <w:rPr>
-          <w:sz w:val="24"/>
-          <w:szCs w:val="24"/>
+          <w:highlight w:val="yellow"/>
+        </w:rPr>
+      </w:pPr>
+      <w:r>
+        <w:rPr>
+          <w:sz w:val="24"/>
+          <w:szCs w:val="24"/>
+          <w:highlight w:val="yellow"/>
           <w:lang w:val="en-US"/>
         </w:rPr>
         <w:t>Housing crisis in Dublin</w:t>
+      </w:r>
+      <w:r>
+        <w:rPr>
+          <w:sz w:val="24"/>
+          <w:szCs w:val="24"/>
+          <w:highlight w:val="yellow"/>
+          <w:lang w:val="en-US"/>
+        </w:rPr>
+        <w:br/>
+      </w:r>
+      <w:r>
+        <w:rPr>
+          <w:sz w:val="24"/>
+          <w:szCs w:val="24"/>
+          <w:highlight w:val="yellow"/>
+          <w:lang w:val="en-US"/>
+        </w:rPr>
+        <w:br/>
+      </w:r>
+      <w:r>
+        <w:rPr>
+          <w:sz w:val="24"/>
+          <w:szCs w:val="24"/>
+          <w:highlight w:val="yellow"/>
+        </w:rPr>
+        <w:fldChar w:fldCharType="begin"/>
+      </w:r>
+      <w:r>
+        <w:rPr>
+          <w:sz w:val="24"/>
+          <w:szCs w:val="24"/>
+          <w:highlight w:val="yellow"/>
+        </w:rPr>
+        <w:instrText xml:space="preserve"> INCLUDEPICTURE "https://www.irishtimes.com/polopoly_fs/1.4150209!/image/image.png_gen/derivatives/landscape_620/image.png" \* MERGEFORMATINET </w:instrText>
+      </w:r>
+      <w:r>
+        <w:rPr>
+          <w:sz w:val="24"/>
+          <w:szCs w:val="24"/>
+          <w:highlight w:val="yellow"/>
+        </w:rPr>
+        <w:fldChar w:fldCharType="separate"/>
+      </w:r>
+      <w:r>
+        <w:rPr>
+          <w:sz w:val="24"/>
+          <w:szCs w:val="24"/>
+          <w:highlight w:val="yellow"/>
+        </w:rPr>
+        <w:drawing>
+          <wp:inline distT="0" distB="0" distL="0" distR="0" wp14:anchorId="0B676326" wp14:editId="18535EAE">
+            <wp:extent cx="5727700" cy="3098165"/>
+            <wp:effectExtent l="0" t="0" r="0" b="635"/>
+            <wp:docPr id="2" name="Picture 2" descr="https://www.irishtimes.com/polopoly_fs/1.4150209!/image/image.png_gen/derivatives/landscape_620/image.png"/>
+            <wp:cNvGraphicFramePr>
+              <a:graphicFrameLocks xmlns:a="http://schemas.openxmlformats.org/drawingml/2006/main" noChangeAspect="1"/>
+            </wp:cNvGraphicFramePr>
+            <a:graphic xmlns:a="http://schemas.openxmlformats.org/drawingml/2006/main">
+              <a:graphicData uri="http://schemas.openxmlformats.org/drawingml/2006/picture">
+                <pic:pic xmlns:pic="http://schemas.openxmlformats.org/drawingml/2006/picture">
+                  <pic:nvPicPr>
+                    <pic:cNvPr id="0" name="Picture 6" descr="https://www.irishtimes.com/polopoly_fs/1.4150209!/image/image.png_gen/derivatives/landscape_620/image.png"/>
+                    <pic:cNvPicPr>
+                      <a:picLocks noChangeAspect="1" noChangeArrowheads="1"/>
+                    </pic:cNvPicPr>
+                  </pic:nvPicPr>
+                  <pic:blipFill>
+                    <a:blip r:embed="rId6">
+                      <a:extLst>
+                        <a:ext uri="{28A0092B-C50C-407E-A947-70E740481C1C}">
+                          <a14:useLocalDpi xmlns:a14="http://schemas.microsoft.com/office/drawing/2010/main" val="0"/>
+                        </a:ext>
+                      </a:extLst>
+                    </a:blip>
+                    <a:srcRect/>
+                    <a:stretch>
+                      <a:fillRect/>
+                    </a:stretch>
+                  </pic:blipFill>
+                  <pic:spPr bwMode="auto">
+                    <a:xfrm>
+                      <a:off x="0" y="0"/>
+                      <a:ext cx="5727700" cy="3098165"/>
+                    </a:xfrm>
+                    <a:prstGeom prst="rect">
+                      <a:avLst/>
+                    </a:prstGeom>
+                    <a:noFill/>
+                    <a:ln>
+                      <a:noFill/>
+                    </a:ln>
+                  </pic:spPr>
+                </pic:pic>
+              </a:graphicData>
+            </a:graphic>
+          </wp:inline>
+        </w:drawing>
+      </w:r>
+      <w:r>
+        <w:rPr>
+          <w:sz w:val="24"/>
+          <w:szCs w:val="24"/>
+          <w:highlight w:val="yellow"/>
+          <w:lang w:val="en-US"/>
+        </w:rPr>
+        <w:fldChar w:fldCharType="end"/>
+      </w:r>
+    </w:p>
+    <w:p>
+      <w:pPr>
+        <w:pStyle w:val="Caption"/>
+        <w:jc w:val="center"/>
+        <w:rPr>
+          <w:i w:val="0"/>
+          <w:lang w:val="en-US"/>
+        </w:rPr>
+      </w:pPr>
+      <w:r>
+        <w:t xml:space="preserve">Figure </w:t>
+      </w:r>
+      <w:r>
+        <w:fldChar w:fldCharType="begin"/>
+      </w:r>
+      <w:r>
+        <w:instrText xml:space="preserve"> SEQ Figure \* ARABIC </w:instrText>
+      </w:r>
+      <w:r>
+        <w:fldChar w:fldCharType="separate"/>
+      </w:r>
+      <w:r>
+        <w:rPr>
+          <w:noProof/>
+        </w:rPr>
+        <w:t>1</w:t>
+      </w:r>
+      <w:r>
+        <w:fldChar w:fldCharType="end"/>
+      </w:r>
+      <w:r>
+        <w:t>: Dublin</w:t>
+      </w:r>
+      <w:r>
+        <w:rPr>
+          <w:noProof/>
+        </w:rPr>
+        <w:t xml:space="preserve"> House Prices [1]</w:t>
+      </w:r>
+    </w:p>
+    <w:p>
+      <w:pPr>
+        <w:pStyle w:val="ListParagraph"/>
+        <w:ind w:firstLine="0"/>
+        <w:rPr>
+          <w:sz w:val="24"/>
+          <w:szCs w:val="24"/>
+          <w:lang w:val="en-US"/>
+        </w:rPr>
+      </w:pPr>
+      <w:r>
+        <w:rPr>
+          <w:sz w:val="24"/>
+          <w:szCs w:val="24"/>
+          <w:lang w:val="en-US"/>
+        </w:rPr>
+        <w:br/>
+        <w:t xml:space="preserve">As you can see in the figure house prices in Dublin have risen by almost 90 percent, while wages have increased by only 18 percent since 2012. This is an ongoing social and economic problem in Ireland that the Irish government is trying to solve. Ireland needs an estimated 30,000 new units built annually and it’s been lagging on that front by quite some margin in the last few years. </w:t>
+      </w:r>
+      <w:r>
+        <w:rPr>
+          <w:sz w:val="24"/>
+          <w:szCs w:val="24"/>
+          <w:lang w:val="en-US"/>
+        </w:rPr>
+        <w:t xml:space="preserve">This has led to multiple problems forefront of which are </w:t>
+      </w:r>
+      <w:r>
+        <w:rPr>
+          <w:sz w:val="24"/>
+          <w:szCs w:val="24"/>
+          <w:lang w:val="en-US"/>
+        </w:rPr>
+        <w:t>high levels of homelessness, longer commute times and greater wage pressures to meet the costs of living in Dublin. Families, renters, first time buyers and the elderly all have different housing needs as well as drastically different demands from the surrounding neighbourhood.</w:t>
+      </w:r>
+      <w:r>
+        <w:rPr>
+          <w:sz w:val="24"/>
+          <w:szCs w:val="24"/>
+          <w:lang w:val="en-US"/>
+        </w:rPr>
+        <w:t xml:space="preserve"> Thereby, mixed housing is the need of the hour to support these varied range of demographically distinct population clusters.</w:t>
+      </w:r>
+      <w:r>
+        <w:rPr>
+          <w:sz w:val="24"/>
+          <w:szCs w:val="24"/>
+          <w:lang w:val="en-US"/>
+        </w:rPr>
+        <w:br/>
       </w:r>
     </w:p>
     <w:p>
@@ -157,31 +372,168 @@
         <w:rPr>
           <w:sz w:val="24"/>
           <w:szCs w:val="24"/>
-          <w:lang w:val="en-US"/>
-        </w:rPr>
-        <w:t>15-minute cities – impact of Covid-19</w:t>
-      </w:r>
-    </w:p>
-    <w:p>
-      <w:pPr>
-        <w:pStyle w:val="ListParagraph"/>
-        <w:numPr>
-          <w:ilvl w:val="0"/>
-          <w:numId w:val="1"/>
-        </w:numPr>
-        <w:rPr>
-          <w:sz w:val="24"/>
-          <w:szCs w:val="24"/>
-          <w:lang w:val="en-US"/>
-        </w:rPr>
-      </w:pPr>
-      <w:r>
-        <w:rPr>
-          <w:sz w:val="24"/>
-          <w:szCs w:val="24"/>
-          <w:lang w:val="en-US"/>
-        </w:rPr>
-        <w:t>Reimaging neighbourhoods</w:t>
+          <w:highlight w:val="yellow"/>
+          <w:lang w:val="en-US"/>
+        </w:rPr>
+        <w:t>15-minute cit</w:t>
+      </w:r>
+      <w:r>
+        <w:rPr>
+          <w:sz w:val="24"/>
+          <w:szCs w:val="24"/>
+          <w:highlight w:val="yellow"/>
+          <w:lang w:val="en-US"/>
+        </w:rPr>
+        <w:t>y</w:t>
+      </w:r>
+      <w:r>
+        <w:rPr>
+          <w:sz w:val="24"/>
+          <w:szCs w:val="24"/>
+          <w:highlight w:val="yellow"/>
+          <w:lang w:val="en-US"/>
+        </w:rPr>
+        <w:t xml:space="preserve"> – impact of Covid-19</w:t>
+      </w:r>
+      <w:r>
+        <w:rPr>
+          <w:sz w:val="24"/>
+          <w:szCs w:val="24"/>
+          <w:lang w:val="en-US"/>
+        </w:rPr>
+        <w:br/>
+      </w:r>
+      <w:r>
+        <w:rPr>
+          <w:sz w:val="24"/>
+          <w:szCs w:val="24"/>
+          <w:lang w:val="en-US"/>
+        </w:rPr>
+        <w:br/>
+        <w:t xml:space="preserve">Given this context in terms of a national housing crisis (effect magnified in the capital which has majority of the urban population) </w:t>
+      </w:r>
+      <w:r>
+        <w:rPr>
+          <w:sz w:val="24"/>
+          <w:szCs w:val="24"/>
+          <w:lang w:val="en-US"/>
+        </w:rPr>
+        <w:t xml:space="preserve">arrives a global pandemic – Covid-19. </w:t>
+      </w:r>
+      <w:r>
+        <w:rPr>
+          <w:sz w:val="24"/>
+          <w:szCs w:val="24"/>
+          <w:lang w:val="en-US"/>
+        </w:rPr>
+        <w:t xml:space="preserve">Dublin City Council have accelerated </w:t>
+      </w:r>
+      <w:r>
+        <w:rPr>
+          <w:sz w:val="24"/>
+          <w:szCs w:val="24"/>
+          <w:lang w:val="en-US"/>
+        </w:rPr>
+        <w:t xml:space="preserve">their urban development plans </w:t>
+      </w:r>
+      <w:r>
+        <w:rPr>
+          <w:sz w:val="24"/>
+          <w:szCs w:val="24"/>
+          <w:lang w:val="en-US"/>
+        </w:rPr>
+        <w:t xml:space="preserve">along with </w:t>
+      </w:r>
+      <w:r>
+        <w:rPr>
+          <w:sz w:val="24"/>
+          <w:szCs w:val="24"/>
+          <w:lang w:val="en-US"/>
+        </w:rPr>
+        <w:t>the “Dublin Chamber”</w:t>
+      </w:r>
+      <w:r>
+        <w:rPr>
+          <w:sz w:val="24"/>
+          <w:szCs w:val="24"/>
+          <w:lang w:val="en-US"/>
+        </w:rPr>
+        <w:t xml:space="preserve"> [2]</w:t>
+      </w:r>
+      <w:r>
+        <w:rPr>
+          <w:sz w:val="24"/>
+          <w:szCs w:val="24"/>
+          <w:lang w:val="en-US"/>
+        </w:rPr>
+        <w:t xml:space="preserve"> initiative which tries to mimic 15-minute city initiative pilots in cities across the globe including Paris, Barcelona, Melbourne and London.</w:t>
+      </w:r>
+      <w:r>
+        <w:rPr>
+          <w:sz w:val="24"/>
+          <w:szCs w:val="24"/>
+          <w:lang w:val="en-US"/>
+        </w:rPr>
+        <w:t xml:space="preserve"> As part of this and as the name suggests emphasis will </w:t>
+      </w:r>
+      <w:r>
+        <w:rPr>
+          <w:sz w:val="24"/>
+          <w:szCs w:val="24"/>
+          <w:lang w:val="en-US"/>
+        </w:rPr>
+        <w:lastRenderedPageBreak/>
+        <w:t>be given on the needs of the ever-increasing urban density, enhanced public transport and investment in public realm. They are essentially proposing better livability</w:t>
+      </w:r>
+      <w:r>
+        <w:rPr>
+          <w:sz w:val="24"/>
+          <w:szCs w:val="24"/>
+          <w:lang w:val="en-US"/>
+        </w:rPr>
+        <w:t xml:space="preserve"> and walkability</w:t>
+      </w:r>
+      <w:r>
+        <w:rPr>
+          <w:sz w:val="24"/>
+          <w:szCs w:val="24"/>
+          <w:lang w:val="en-US"/>
+        </w:rPr>
+        <w:t xml:space="preserve"> of urban neighbourhoods </w:t>
+      </w:r>
+      <w:r>
+        <w:rPr>
+          <w:sz w:val="24"/>
+          <w:szCs w:val="24"/>
+          <w:lang w:val="en-US"/>
+        </w:rPr>
+        <w:t xml:space="preserve">to ensure more sustainable communities. </w:t>
+      </w:r>
+      <w:r>
+        <w:rPr>
+          <w:sz w:val="24"/>
+          <w:szCs w:val="24"/>
+          <w:lang w:val="en-US"/>
+        </w:rPr>
+        <w:t>Especially in the post-Covid world with the changing ways of working</w:t>
+      </w:r>
+      <w:r>
+        <w:rPr>
+          <w:sz w:val="24"/>
+          <w:szCs w:val="24"/>
+          <w:lang w:val="en-US"/>
+        </w:rPr>
+        <w:t xml:space="preserve"> it is a great time to kickstart reimagining of neighbourhoods.</w:t>
+      </w:r>
+      <w:bookmarkStart w:id="0" w:name="_GoBack"/>
+      <w:bookmarkEnd w:id="0"/>
+      <w:r>
+        <w:rPr>
+          <w:sz w:val="24"/>
+          <w:szCs w:val="24"/>
+          <w:lang w:val="en-US"/>
+        </w:rPr>
+        <w:br/>
       </w:r>
     </w:p>
     <w:p>
@@ -213,16 +565,63 @@
         <w:rPr>
           <w:sz w:val="24"/>
           <w:szCs w:val="24"/>
-          <w:lang w:val="en-US"/>
-        </w:rPr>
-      </w:pPr>
-      <w:r>
-        <w:rPr>
-          <w:sz w:val="24"/>
-          <w:szCs w:val="24"/>
-          <w:lang w:val="en-US"/>
-        </w:rPr>
-        <w:t>The perfect house</w:t>
+          <w:highlight w:val="yellow"/>
+          <w:lang w:val="en-US"/>
+        </w:rPr>
+      </w:pPr>
+      <w:r>
+        <w:rPr>
+          <w:sz w:val="24"/>
+          <w:szCs w:val="24"/>
+          <w:highlight w:val="yellow"/>
+          <w:lang w:val="en-US"/>
+        </w:rPr>
+        <w:t>T</w:t>
+      </w:r>
+      <w:r>
+        <w:rPr>
+          <w:sz w:val="24"/>
+          <w:szCs w:val="24"/>
+          <w:highlight w:val="yellow"/>
+          <w:lang w:val="en-US"/>
+        </w:rPr>
+        <w:t>he perfect neighbourhood</w:t>
+      </w:r>
+      <w:r>
+        <w:rPr>
+          <w:sz w:val="24"/>
+          <w:szCs w:val="24"/>
+          <w:highlight w:val="yellow"/>
+          <w:lang w:val="en-US"/>
+        </w:rPr>
+        <w:t xml:space="preserve"> - </w:t>
+      </w:r>
+      <w:r>
+        <w:rPr>
+          <w:sz w:val="24"/>
+          <w:szCs w:val="24"/>
+          <w:highlight w:val="yellow"/>
+          <w:lang w:val="en-US"/>
+        </w:rPr>
+        <w:t xml:space="preserve">5K </w:t>
+      </w:r>
+      <w:r>
+        <w:rPr>
+          <w:sz w:val="24"/>
+          <w:szCs w:val="24"/>
+          <w:highlight w:val="yellow"/>
+          <w:lang w:val="en-US"/>
+        </w:rPr>
+        <w:t>l</w:t>
+      </w:r>
+      <w:r>
+        <w:rPr>
+          <w:sz w:val="24"/>
+          <w:szCs w:val="24"/>
+          <w:highlight w:val="yellow"/>
+          <w:lang w:val="en-US"/>
+        </w:rPr>
+        <w:t>ockdowns</w:t>
       </w:r>
     </w:p>
     <w:p>
@@ -235,32 +634,37 @@
         <w:rPr>
           <w:sz w:val="24"/>
           <w:szCs w:val="24"/>
-          <w:lang w:val="en-US"/>
-        </w:rPr>
-      </w:pPr>
-      <w:r>
-        <w:rPr>
-          <w:sz w:val="24"/>
-          <w:szCs w:val="24"/>
-          <w:lang w:val="en-US"/>
-        </w:rPr>
-        <w:t xml:space="preserve">5K </w:t>
-      </w:r>
-      <w:r>
-        <w:rPr>
-          <w:sz w:val="24"/>
-          <w:szCs w:val="24"/>
-          <w:lang w:val="en-US"/>
-        </w:rPr>
-        <w:t>l</w:t>
-      </w:r>
-      <w:r>
-        <w:rPr>
-          <w:sz w:val="24"/>
-          <w:szCs w:val="24"/>
-          <w:lang w:val="en-US"/>
-        </w:rPr>
-        <w:t>ockdowns</w:t>
+          <w:highlight w:val="yellow"/>
+          <w:lang w:val="en-US"/>
+        </w:rPr>
+      </w:pPr>
+      <w:r>
+        <w:rPr>
+          <w:sz w:val="24"/>
+          <w:szCs w:val="24"/>
+          <w:highlight w:val="yellow"/>
+          <w:lang w:val="en-US"/>
+        </w:rPr>
+        <w:t>Skewed distribution of amenities and opportunities</w:t>
+      </w:r>
+    </w:p>
+    <w:p>
+      <w:pPr>
+        <w:rPr>
+          <w:b/>
+          <w:sz w:val="28"/>
+          <w:szCs w:val="28"/>
+          <w:lang w:val="en-US"/>
+        </w:rPr>
+      </w:pPr>
+      <w:r>
+        <w:rPr>
+          <w:b/>
+          <w:sz w:val="28"/>
+          <w:szCs w:val="28"/>
+          <w:lang w:val="en-US"/>
+        </w:rPr>
+        <w:t>1.3 Interest</w:t>
       </w:r>
     </w:p>
     <w:p>
@@ -273,35 +677,18 @@
         <w:rPr>
           <w:sz w:val="24"/>
           <w:szCs w:val="24"/>
-          <w:lang w:val="en-US"/>
-        </w:rPr>
-      </w:pPr>
-      <w:r>
-        <w:rPr>
-          <w:sz w:val="24"/>
-          <w:szCs w:val="24"/>
-          <w:lang w:val="en-US"/>
-        </w:rPr>
-        <w:t>Skewed distribution of amenities and opportunities</w:t>
-      </w:r>
-    </w:p>
-    <w:p>
-      <w:pPr>
-        <w:rPr>
-          <w:b/>
-          <w:sz w:val="28"/>
-          <w:szCs w:val="28"/>
-          <w:lang w:val="en-US"/>
-        </w:rPr>
-      </w:pPr>
-      <w:r>
-        <w:rPr>
-          <w:b/>
-          <w:sz w:val="28"/>
-          <w:szCs w:val="28"/>
-          <w:lang w:val="en-US"/>
-        </w:rPr>
-        <w:t>1.3 Interest</w:t>
+          <w:highlight w:val="yellow"/>
+          <w:lang w:val="en-US"/>
+        </w:rPr>
+      </w:pPr>
+      <w:r>
+        <w:rPr>
+          <w:sz w:val="24"/>
+          <w:szCs w:val="24"/>
+          <w:highlight w:val="yellow"/>
+          <w:lang w:val="en-US"/>
+        </w:rPr>
+        <w:t>Find the right house for me!</w:t>
       </w:r>
     </w:p>
     <w:p>
@@ -323,7 +710,7 @@
           <w:szCs w:val="24"/>
           <w:lang w:val="en-US"/>
         </w:rPr>
-        <w:t>Find the right house for me!</w:t>
+        <w:t>Grow Remote</w:t>
       </w:r>
     </w:p>
     <w:p>
@@ -345,28 +732,6 @@
           <w:szCs w:val="24"/>
           <w:lang w:val="en-US"/>
         </w:rPr>
-        <w:t>Grow Remote</w:t>
-      </w:r>
-    </w:p>
-    <w:p>
-      <w:pPr>
-        <w:pStyle w:val="ListParagraph"/>
-        <w:numPr>
-          <w:ilvl w:val="0"/>
-          <w:numId w:val="2"/>
-        </w:numPr>
-        <w:rPr>
-          <w:sz w:val="24"/>
-          <w:szCs w:val="24"/>
-          <w:lang w:val="en-US"/>
-        </w:rPr>
-      </w:pPr>
-      <w:r>
-        <w:rPr>
-          <w:sz w:val="24"/>
-          <w:szCs w:val="24"/>
-          <w:lang w:val="en-US"/>
-        </w:rPr>
         <w:t>Hyper-personalisation</w:t>
       </w:r>
     </w:p>
@@ -428,13 +793,15 @@
         <w:rPr>
           <w:sz w:val="24"/>
           <w:szCs w:val="24"/>
-          <w:lang w:val="en-US"/>
-        </w:rPr>
-      </w:pPr>
-      <w:r>
-        <w:rPr>
-          <w:sz w:val="24"/>
-          <w:szCs w:val="24"/>
+          <w:highlight w:val="yellow"/>
+          <w:lang w:val="en-US"/>
+        </w:rPr>
+      </w:pPr>
+      <w:r>
+        <w:rPr>
+          <w:sz w:val="24"/>
+          <w:szCs w:val="24"/>
+          <w:highlight w:val="yellow"/>
           <w:lang w:val="en-US"/>
         </w:rPr>
         <w:t>Daft-scraper API</w:t>
@@ -450,13 +817,15 @@
         <w:rPr>
           <w:sz w:val="24"/>
           <w:szCs w:val="24"/>
-          <w:lang w:val="en-US"/>
-        </w:rPr>
-      </w:pPr>
-      <w:r>
-        <w:rPr>
-          <w:sz w:val="24"/>
-          <w:szCs w:val="24"/>
+          <w:highlight w:val="yellow"/>
+          <w:lang w:val="en-US"/>
+        </w:rPr>
+      </w:pPr>
+      <w:r>
+        <w:rPr>
+          <w:sz w:val="24"/>
+          <w:szCs w:val="24"/>
+          <w:highlight w:val="yellow"/>
           <w:lang w:val="en-US"/>
         </w:rPr>
         <w:t>Foursquare API</w:t>
@@ -500,7 +869,139 @@
           <w:szCs w:val="24"/>
           <w:lang w:val="en-US"/>
         </w:rPr>
-        <w:t>Feature Extraction (Neighbourhood, SellerId, FloorArea, Longitude, Latitude, BerRating)</w:t>
+        <w:t xml:space="preserve">Feature Extraction </w:t>
+      </w:r>
+    </w:p>
+    <w:p>
+      <w:pPr>
+        <w:pStyle w:val="ListParagraph"/>
+        <w:numPr>
+          <w:ilvl w:val="1"/>
+          <w:numId w:val="4"/>
+        </w:numPr>
+        <w:rPr>
+          <w:sz w:val="24"/>
+          <w:szCs w:val="24"/>
+          <w:lang w:val="en-US"/>
+        </w:rPr>
+      </w:pPr>
+      <w:r>
+        <w:rPr>
+          <w:sz w:val="24"/>
+          <w:szCs w:val="24"/>
+          <w:lang w:val="en-US"/>
+        </w:rPr>
+        <w:t>Neighbourhood</w:t>
+      </w:r>
+    </w:p>
+    <w:p>
+      <w:pPr>
+        <w:pStyle w:val="ListParagraph"/>
+        <w:numPr>
+          <w:ilvl w:val="1"/>
+          <w:numId w:val="4"/>
+        </w:numPr>
+        <w:rPr>
+          <w:sz w:val="24"/>
+          <w:szCs w:val="24"/>
+          <w:lang w:val="en-US"/>
+        </w:rPr>
+      </w:pPr>
+      <w:r>
+        <w:rPr>
+          <w:sz w:val="24"/>
+          <w:szCs w:val="24"/>
+          <w:lang w:val="en-US"/>
+        </w:rPr>
+        <w:t>SellerId</w:t>
+      </w:r>
+    </w:p>
+    <w:p>
+      <w:pPr>
+        <w:pStyle w:val="ListParagraph"/>
+        <w:numPr>
+          <w:ilvl w:val="1"/>
+          <w:numId w:val="4"/>
+        </w:numPr>
+        <w:rPr>
+          <w:sz w:val="24"/>
+          <w:szCs w:val="24"/>
+          <w:lang w:val="en-US"/>
+        </w:rPr>
+      </w:pPr>
+      <w:r>
+        <w:rPr>
+          <w:sz w:val="24"/>
+          <w:szCs w:val="24"/>
+          <w:lang w:val="en-US"/>
+        </w:rPr>
+        <w:t>FloorArea</w:t>
+      </w:r>
+    </w:p>
+    <w:p>
+      <w:pPr>
+        <w:pStyle w:val="ListParagraph"/>
+        <w:numPr>
+          <w:ilvl w:val="1"/>
+          <w:numId w:val="4"/>
+        </w:numPr>
+        <w:rPr>
+          <w:sz w:val="24"/>
+          <w:szCs w:val="24"/>
+          <w:lang w:val="en-US"/>
+        </w:rPr>
+      </w:pPr>
+      <w:r>
+        <w:rPr>
+          <w:sz w:val="24"/>
+          <w:szCs w:val="24"/>
+          <w:lang w:val="en-US"/>
+        </w:rPr>
+        <w:t>Longitude</w:t>
+      </w:r>
+    </w:p>
+    <w:p>
+      <w:pPr>
+        <w:pStyle w:val="ListParagraph"/>
+        <w:numPr>
+          <w:ilvl w:val="1"/>
+          <w:numId w:val="4"/>
+        </w:numPr>
+        <w:rPr>
+          <w:sz w:val="24"/>
+          <w:szCs w:val="24"/>
+          <w:lang w:val="en-US"/>
+        </w:rPr>
+      </w:pPr>
+      <w:r>
+        <w:rPr>
+          <w:sz w:val="24"/>
+          <w:szCs w:val="24"/>
+          <w:lang w:val="en-US"/>
+        </w:rPr>
+        <w:t>Latitude</w:t>
+      </w:r>
+    </w:p>
+    <w:p>
+      <w:pPr>
+        <w:pStyle w:val="ListParagraph"/>
+        <w:numPr>
+          <w:ilvl w:val="1"/>
+          <w:numId w:val="4"/>
+        </w:numPr>
+        <w:rPr>
+          <w:sz w:val="24"/>
+          <w:szCs w:val="24"/>
+          <w:lang w:val="en-US"/>
+        </w:rPr>
+      </w:pPr>
+      <w:r>
+        <w:rPr>
+          <w:sz w:val="24"/>
+          <w:szCs w:val="24"/>
+          <w:lang w:val="en-US"/>
+        </w:rPr>
+        <w:t>BerRating</w:t>
       </w:r>
     </w:p>
     <w:p>
@@ -522,7 +1023,95 @@
           <w:szCs w:val="24"/>
           <w:lang w:val="en-US"/>
         </w:rPr>
-        <w:t>Missing data (Price, NumBedrooms, NumBathrooms, BerRating)</w:t>
+        <w:t xml:space="preserve">Missing data </w:t>
+      </w:r>
+    </w:p>
+    <w:p>
+      <w:pPr>
+        <w:pStyle w:val="ListParagraph"/>
+        <w:numPr>
+          <w:ilvl w:val="1"/>
+          <w:numId w:val="4"/>
+        </w:numPr>
+        <w:rPr>
+          <w:sz w:val="24"/>
+          <w:szCs w:val="24"/>
+          <w:lang w:val="en-US"/>
+        </w:rPr>
+      </w:pPr>
+      <w:r>
+        <w:rPr>
+          <w:sz w:val="24"/>
+          <w:szCs w:val="24"/>
+          <w:lang w:val="en-US"/>
+        </w:rPr>
+        <w:t>Price</w:t>
+      </w:r>
+    </w:p>
+    <w:p>
+      <w:pPr>
+        <w:pStyle w:val="ListParagraph"/>
+        <w:numPr>
+          <w:ilvl w:val="1"/>
+          <w:numId w:val="4"/>
+        </w:numPr>
+        <w:rPr>
+          <w:sz w:val="24"/>
+          <w:szCs w:val="24"/>
+          <w:lang w:val="en-US"/>
+        </w:rPr>
+      </w:pPr>
+      <w:r>
+        <w:rPr>
+          <w:sz w:val="24"/>
+          <w:szCs w:val="24"/>
+          <w:lang w:val="en-US"/>
+        </w:rPr>
+        <w:t>NumBedrooms</w:t>
+      </w:r>
+    </w:p>
+    <w:p>
+      <w:pPr>
+        <w:pStyle w:val="ListParagraph"/>
+        <w:numPr>
+          <w:ilvl w:val="1"/>
+          <w:numId w:val="4"/>
+        </w:numPr>
+        <w:rPr>
+          <w:sz w:val="24"/>
+          <w:szCs w:val="24"/>
+          <w:lang w:val="en-US"/>
+        </w:rPr>
+      </w:pPr>
+      <w:r>
+        <w:rPr>
+          <w:sz w:val="24"/>
+          <w:szCs w:val="24"/>
+          <w:lang w:val="en-US"/>
+        </w:rPr>
+        <w:t>NumBathrooms</w:t>
+      </w:r>
+    </w:p>
+    <w:p>
+      <w:pPr>
+        <w:pStyle w:val="ListParagraph"/>
+        <w:numPr>
+          <w:ilvl w:val="1"/>
+          <w:numId w:val="4"/>
+        </w:numPr>
+        <w:rPr>
+          <w:sz w:val="24"/>
+          <w:szCs w:val="24"/>
+          <w:lang w:val="en-US"/>
+        </w:rPr>
+      </w:pPr>
+      <w:r>
+        <w:rPr>
+          <w:sz w:val="24"/>
+          <w:szCs w:val="24"/>
+          <w:lang w:val="en-US"/>
+        </w:rPr>
+        <w:t>BerRating</w:t>
       </w:r>
     </w:p>
     <w:p>
@@ -563,7 +1152,205 @@
           <w:szCs w:val="24"/>
           <w:lang w:val="en-US"/>
         </w:rPr>
-        <w:t>Feature Synthesis (PricePerBedroom, DeltaAvgPrice, DeltaMedianPrice, NorthSouthFlag, DistanceToCity, DaysSincePublished, NumFood, NumRecreation, NumShop)</w:t>
+        <w:t xml:space="preserve">Feature Synthesis </w:t>
+      </w:r>
+    </w:p>
+    <w:p>
+      <w:pPr>
+        <w:pStyle w:val="ListParagraph"/>
+        <w:numPr>
+          <w:ilvl w:val="1"/>
+          <w:numId w:val="4"/>
+        </w:numPr>
+        <w:rPr>
+          <w:sz w:val="24"/>
+          <w:szCs w:val="24"/>
+          <w:lang w:val="en-US"/>
+        </w:rPr>
+      </w:pPr>
+      <w:r>
+        <w:rPr>
+          <w:sz w:val="24"/>
+          <w:szCs w:val="24"/>
+          <w:lang w:val="en-US"/>
+        </w:rPr>
+        <w:t>PricePerBedroom</w:t>
+      </w:r>
+    </w:p>
+    <w:p>
+      <w:pPr>
+        <w:pStyle w:val="ListParagraph"/>
+        <w:numPr>
+          <w:ilvl w:val="1"/>
+          <w:numId w:val="4"/>
+        </w:numPr>
+        <w:rPr>
+          <w:sz w:val="24"/>
+          <w:szCs w:val="24"/>
+          <w:lang w:val="en-US"/>
+        </w:rPr>
+      </w:pPr>
+      <w:r>
+        <w:rPr>
+          <w:sz w:val="24"/>
+          <w:szCs w:val="24"/>
+          <w:lang w:val="en-US"/>
+        </w:rPr>
+        <w:t>DeltaAvgPrice</w:t>
+      </w:r>
+    </w:p>
+    <w:p>
+      <w:pPr>
+        <w:pStyle w:val="ListParagraph"/>
+        <w:numPr>
+          <w:ilvl w:val="1"/>
+          <w:numId w:val="4"/>
+        </w:numPr>
+        <w:rPr>
+          <w:sz w:val="24"/>
+          <w:szCs w:val="24"/>
+          <w:lang w:val="en-US"/>
+        </w:rPr>
+      </w:pPr>
+      <w:r>
+        <w:rPr>
+          <w:sz w:val="24"/>
+          <w:szCs w:val="24"/>
+          <w:lang w:val="en-US"/>
+        </w:rPr>
+        <w:t>DeltaMedianPrice</w:t>
+      </w:r>
+    </w:p>
+    <w:p>
+      <w:pPr>
+        <w:pStyle w:val="ListParagraph"/>
+        <w:numPr>
+          <w:ilvl w:val="1"/>
+          <w:numId w:val="4"/>
+        </w:numPr>
+        <w:rPr>
+          <w:sz w:val="24"/>
+          <w:szCs w:val="24"/>
+          <w:lang w:val="en-US"/>
+        </w:rPr>
+      </w:pPr>
+      <w:r>
+        <w:rPr>
+          <w:sz w:val="24"/>
+          <w:szCs w:val="24"/>
+          <w:lang w:val="en-US"/>
+        </w:rPr>
+        <w:t>NorthSouthFlag</w:t>
+      </w:r>
+    </w:p>
+    <w:p>
+      <w:pPr>
+        <w:pStyle w:val="ListParagraph"/>
+        <w:numPr>
+          <w:ilvl w:val="1"/>
+          <w:numId w:val="4"/>
+        </w:numPr>
+        <w:rPr>
+          <w:sz w:val="24"/>
+          <w:szCs w:val="24"/>
+          <w:lang w:val="en-US"/>
+        </w:rPr>
+      </w:pPr>
+      <w:r>
+        <w:rPr>
+          <w:sz w:val="24"/>
+          <w:szCs w:val="24"/>
+          <w:lang w:val="en-US"/>
+        </w:rPr>
+        <w:t>DistanceToCity</w:t>
+      </w:r>
+    </w:p>
+    <w:p>
+      <w:pPr>
+        <w:pStyle w:val="ListParagraph"/>
+        <w:numPr>
+          <w:ilvl w:val="1"/>
+          <w:numId w:val="4"/>
+        </w:numPr>
+        <w:rPr>
+          <w:sz w:val="24"/>
+          <w:szCs w:val="24"/>
+          <w:lang w:val="en-US"/>
+        </w:rPr>
+      </w:pPr>
+      <w:r>
+        <w:rPr>
+          <w:sz w:val="24"/>
+          <w:szCs w:val="24"/>
+          <w:lang w:val="en-US"/>
+        </w:rPr>
+        <w:t>DaysSincePublished</w:t>
+      </w:r>
+    </w:p>
+    <w:p>
+      <w:pPr>
+        <w:pStyle w:val="ListParagraph"/>
+        <w:numPr>
+          <w:ilvl w:val="1"/>
+          <w:numId w:val="4"/>
+        </w:numPr>
+        <w:rPr>
+          <w:sz w:val="24"/>
+          <w:szCs w:val="24"/>
+          <w:lang w:val="en-US"/>
+        </w:rPr>
+      </w:pPr>
+      <w:r>
+        <w:rPr>
+          <w:sz w:val="24"/>
+          <w:szCs w:val="24"/>
+          <w:lang w:val="en-US"/>
+        </w:rPr>
+        <w:t>NumFood</w:t>
+      </w:r>
+    </w:p>
+    <w:p>
+      <w:pPr>
+        <w:pStyle w:val="ListParagraph"/>
+        <w:numPr>
+          <w:ilvl w:val="1"/>
+          <w:numId w:val="4"/>
+        </w:numPr>
+        <w:rPr>
+          <w:sz w:val="24"/>
+          <w:szCs w:val="24"/>
+          <w:lang w:val="en-US"/>
+        </w:rPr>
+      </w:pPr>
+      <w:r>
+        <w:rPr>
+          <w:sz w:val="24"/>
+          <w:szCs w:val="24"/>
+          <w:lang w:val="en-US"/>
+        </w:rPr>
+        <w:t>NumRecreation</w:t>
+      </w:r>
+    </w:p>
+    <w:p>
+      <w:pPr>
+        <w:pStyle w:val="ListParagraph"/>
+        <w:numPr>
+          <w:ilvl w:val="1"/>
+          <w:numId w:val="4"/>
+        </w:numPr>
+        <w:rPr>
+          <w:sz w:val="24"/>
+          <w:szCs w:val="24"/>
+          <w:lang w:val="en-US"/>
+        </w:rPr>
+      </w:pPr>
+      <w:r>
+        <w:rPr>
+          <w:sz w:val="24"/>
+          <w:szCs w:val="24"/>
+          <w:lang w:val="en-US"/>
+        </w:rPr>
+        <w:t>NumShop</w:t>
       </w:r>
     </w:p>
     <w:p>
@@ -585,33 +1372,94 @@
           <w:szCs w:val="24"/>
           <w:lang w:val="en-US"/>
         </w:rPr>
-        <w:t>Aggressive filtering (Zero Price, Nulls for newly added features)</w:t>
-      </w:r>
-    </w:p>
-    <w:p>
-      <w:pPr>
-        <w:rPr>
-          <w:b/>
-          <w:sz w:val="28"/>
-          <w:szCs w:val="28"/>
-          <w:lang w:val="en-US"/>
-        </w:rPr>
-      </w:pPr>
-    </w:p>
-    <w:p>
-      <w:pPr>
-        <w:rPr>
-          <w:b/>
-          <w:sz w:val="28"/>
-          <w:szCs w:val="28"/>
-          <w:lang w:val="en-US"/>
-        </w:rPr>
-      </w:pPr>
-      <w:r>
-        <w:rPr>
-          <w:b/>
-          <w:sz w:val="28"/>
-          <w:szCs w:val="28"/>
+        <w:t xml:space="preserve">Aggressive filtering </w:t>
+      </w:r>
+    </w:p>
+    <w:p>
+      <w:pPr>
+        <w:pStyle w:val="ListParagraph"/>
+        <w:numPr>
+          <w:ilvl w:val="1"/>
+          <w:numId w:val="4"/>
+        </w:numPr>
+        <w:rPr>
+          <w:sz w:val="24"/>
+          <w:szCs w:val="24"/>
+          <w:lang w:val="en-US"/>
+        </w:rPr>
+      </w:pPr>
+      <w:r>
+        <w:rPr>
+          <w:sz w:val="24"/>
+          <w:szCs w:val="24"/>
+          <w:lang w:val="en-US"/>
+        </w:rPr>
+        <w:t>Zero Price</w:t>
+      </w:r>
+    </w:p>
+    <w:p>
+      <w:pPr>
+        <w:pStyle w:val="ListParagraph"/>
+        <w:numPr>
+          <w:ilvl w:val="1"/>
+          <w:numId w:val="4"/>
+        </w:numPr>
+        <w:rPr>
+          <w:sz w:val="24"/>
+          <w:szCs w:val="24"/>
+          <w:lang w:val="en-US"/>
+        </w:rPr>
+      </w:pPr>
+      <w:r>
+        <w:rPr>
+          <w:sz w:val="24"/>
+          <w:szCs w:val="24"/>
+          <w:lang w:val="en-US"/>
+        </w:rPr>
+        <w:t>Null</w:t>
+      </w:r>
+      <w:r>
+        <w:rPr>
+          <w:sz w:val="24"/>
+          <w:szCs w:val="24"/>
+          <w:lang w:val="en-US"/>
+        </w:rPr>
+        <w:t xml:space="preserve"> values</w:t>
+      </w:r>
+      <w:r>
+        <w:rPr>
+          <w:sz w:val="24"/>
+          <w:szCs w:val="24"/>
+          <w:lang w:val="en-US"/>
+        </w:rPr>
+        <w:t xml:space="preserve"> for newly added features</w:t>
+      </w:r>
+    </w:p>
+    <w:p>
+      <w:pPr>
+        <w:rPr>
+          <w:b/>
+          <w:sz w:val="28"/>
+          <w:szCs w:val="28"/>
+          <w:lang w:val="en-US"/>
+        </w:rPr>
+      </w:pPr>
+    </w:p>
+    <w:p>
+      <w:pPr>
+        <w:rPr>
+          <w:b/>
+          <w:sz w:val="28"/>
+          <w:szCs w:val="28"/>
+          <w:lang w:val="en-US"/>
+        </w:rPr>
+      </w:pPr>
+      <w:r>
+        <w:rPr>
+          <w:b/>
+          <w:sz w:val="28"/>
+          <w:szCs w:val="28"/>
+          <w:highlight w:val="yellow"/>
           <w:lang w:val="en-US"/>
         </w:rPr>
         <w:t>3. Exploratory Data Analysis</w:t>
@@ -697,6 +1545,7 @@
           <w:szCs w:val="28"/>
           <w:lang w:val="en-US"/>
         </w:rPr>
+        <w:lastRenderedPageBreak/>
         <w:t>3.</w:t>
       </w:r>
       <w:r>
@@ -1030,6 +1879,7 @@
           <w:b/>
           <w:sz w:val="28"/>
           <w:szCs w:val="28"/>
+          <w:highlight w:val="yellow"/>
           <w:lang w:val="en-US"/>
         </w:rPr>
         <w:t>4.1 DBSCAN clustering</w:t>
@@ -1054,7 +1904,26 @@
           <w:szCs w:val="24"/>
           <w:lang w:val="en-US"/>
         </w:rPr>
-        <w:t>Property characteristics [NumBedrooms, NumBathrooms, FloorArea]</w:t>
+        <w:t xml:space="preserve">Property characteristics </w:t>
+      </w:r>
+    </w:p>
+    <w:p>
+      <w:pPr>
+        <w:pStyle w:val="ListParagraph"/>
+        <w:ind w:firstLine="0"/>
+        <w:rPr>
+          <w:sz w:val="24"/>
+          <w:szCs w:val="24"/>
+          <w:lang w:val="en-US"/>
+        </w:rPr>
+      </w:pPr>
+      <w:r>
+        <w:rPr>
+          <w:sz w:val="24"/>
+          <w:szCs w:val="24"/>
+          <w:lang w:val="en-US"/>
+        </w:rPr>
+        <w:t>[NumBedrooms, NumBathrooms, FloorArea]</w:t>
       </w:r>
     </w:p>
     <w:p>
@@ -1076,18 +1945,26 @@
           <w:szCs w:val="24"/>
           <w:lang w:val="en-US"/>
         </w:rPr>
-        <w:lastRenderedPageBreak/>
-        <w:t>Location characteristics [Longitude, Latitude</w:t>
-      </w:r>
-      <w:bookmarkStart w:id="0" w:name="_GoBack"/>
-      <w:bookmarkEnd w:id="0"/>
-      <w:r>
-        <w:rPr>
-          <w:sz w:val="24"/>
-          <w:szCs w:val="24"/>
-          <w:lang w:val="en-US"/>
-        </w:rPr>
-        <w:t>]</w:t>
+        <w:t>Location characteristics</w:t>
+      </w:r>
+    </w:p>
+    <w:p>
+      <w:pPr>
+        <w:pStyle w:val="ListParagraph"/>
+        <w:ind w:firstLine="0"/>
+        <w:rPr>
+          <w:sz w:val="24"/>
+          <w:szCs w:val="24"/>
+          <w:lang w:val="en-US"/>
+        </w:rPr>
+      </w:pPr>
+      <w:r>
+        <w:rPr>
+          <w:sz w:val="24"/>
+          <w:szCs w:val="24"/>
+          <w:lang w:val="en-US"/>
+        </w:rPr>
+        <w:t>[Longitude, Latitude]</w:t>
       </w:r>
     </w:p>
     <w:p>
@@ -1109,7 +1986,26 @@
           <w:szCs w:val="24"/>
           <w:lang w:val="en-US"/>
         </w:rPr>
-        <w:t>Neighbourhood characteristics [NumFood, NumRecreation, NumShop]</w:t>
+        <w:t xml:space="preserve">Neighbourhood characteristics </w:t>
+      </w:r>
+    </w:p>
+    <w:p>
+      <w:pPr>
+        <w:pStyle w:val="ListParagraph"/>
+        <w:ind w:firstLine="0"/>
+        <w:rPr>
+          <w:sz w:val="24"/>
+          <w:szCs w:val="24"/>
+          <w:lang w:val="en-US"/>
+        </w:rPr>
+      </w:pPr>
+      <w:r>
+        <w:rPr>
+          <w:sz w:val="24"/>
+          <w:szCs w:val="24"/>
+          <w:lang w:val="en-US"/>
+        </w:rPr>
+        <w:t>[NumFood, NumRecreation, NumShop]</w:t>
       </w:r>
     </w:p>
     <w:p>
@@ -1134,6 +2030,164 @@
     </w:p>
     <w:p>
       <w:pPr>
+        <w:pStyle w:val="ListParagraph"/>
+        <w:numPr>
+          <w:ilvl w:val="0"/>
+          <w:numId w:val="6"/>
+        </w:numPr>
+        <w:rPr>
+          <w:sz w:val="24"/>
+          <w:szCs w:val="24"/>
+          <w:lang w:val="en-US"/>
+        </w:rPr>
+      </w:pPr>
+      <w:r>
+        <w:rPr>
+          <w:sz w:val="24"/>
+          <w:szCs w:val="24"/>
+          <w:lang w:val="en-US"/>
+        </w:rPr>
+        <w:t>New Localism</w:t>
+      </w:r>
+    </w:p>
+    <w:p>
+      <w:pPr>
+        <w:pStyle w:val="ListParagraph"/>
+        <w:numPr>
+          <w:ilvl w:val="0"/>
+          <w:numId w:val="6"/>
+        </w:numPr>
+        <w:rPr>
+          <w:sz w:val="24"/>
+          <w:szCs w:val="24"/>
+          <w:highlight w:val="yellow"/>
+          <w:lang w:val="en-US"/>
+        </w:rPr>
+      </w:pPr>
+      <w:r>
+        <w:rPr>
+          <w:sz w:val="24"/>
+          <w:szCs w:val="24"/>
+          <w:highlight w:val="yellow"/>
+          <w:lang w:val="en-US"/>
+        </w:rPr>
+        <w:t xml:space="preserve">Is the house price justified? </w:t>
+      </w:r>
+    </w:p>
+    <w:p>
+      <w:pPr>
+        <w:pStyle w:val="ListParagraph"/>
+        <w:numPr>
+          <w:ilvl w:val="1"/>
+          <w:numId w:val="6"/>
+        </w:numPr>
+        <w:rPr>
+          <w:sz w:val="24"/>
+          <w:szCs w:val="24"/>
+          <w:lang w:val="en-US"/>
+        </w:rPr>
+      </w:pPr>
+      <w:r>
+        <w:rPr>
+          <w:sz w:val="24"/>
+          <w:szCs w:val="24"/>
+          <w:lang w:val="en-US"/>
+        </w:rPr>
+        <w:t xml:space="preserve">for its characteristics </w:t>
+      </w:r>
+    </w:p>
+    <w:p>
+      <w:pPr>
+        <w:pStyle w:val="ListParagraph"/>
+        <w:numPr>
+          <w:ilvl w:val="1"/>
+          <w:numId w:val="6"/>
+        </w:numPr>
+        <w:rPr>
+          <w:sz w:val="24"/>
+          <w:szCs w:val="24"/>
+          <w:lang w:val="en-US"/>
+        </w:rPr>
+      </w:pPr>
+      <w:r>
+        <w:rPr>
+          <w:sz w:val="24"/>
+          <w:szCs w:val="24"/>
+          <w:lang w:val="en-US"/>
+        </w:rPr>
+        <w:t>and that of its neighbourhood?</w:t>
+      </w:r>
+    </w:p>
+    <w:p>
+      <w:pPr>
+        <w:pStyle w:val="ListParagraph"/>
+        <w:numPr>
+          <w:ilvl w:val="0"/>
+          <w:numId w:val="6"/>
+        </w:numPr>
+        <w:rPr>
+          <w:sz w:val="24"/>
+          <w:szCs w:val="24"/>
+          <w:highlight w:val="yellow"/>
+          <w:lang w:val="en-US"/>
+        </w:rPr>
+      </w:pPr>
+      <w:r>
+        <w:rPr>
+          <w:sz w:val="24"/>
+          <w:szCs w:val="24"/>
+          <w:highlight w:val="yellow"/>
+          <w:lang w:val="en-US"/>
+        </w:rPr>
+        <w:t xml:space="preserve">Ranking neighbourhoods </w:t>
+      </w:r>
+    </w:p>
+    <w:p>
+      <w:pPr>
+        <w:pStyle w:val="ListParagraph"/>
+        <w:numPr>
+          <w:ilvl w:val="1"/>
+          <w:numId w:val="6"/>
+        </w:numPr>
+        <w:rPr>
+          <w:sz w:val="24"/>
+          <w:szCs w:val="24"/>
+          <w:lang w:val="en-US"/>
+        </w:rPr>
+      </w:pPr>
+      <w:r>
+        <w:rPr>
+          <w:sz w:val="24"/>
+          <w:szCs w:val="24"/>
+          <w:lang w:val="en-US"/>
+        </w:rPr>
+        <w:t>for suitability to buy</w:t>
+      </w:r>
+    </w:p>
+    <w:p>
+      <w:pPr>
+        <w:pStyle w:val="ListParagraph"/>
+        <w:numPr>
+          <w:ilvl w:val="1"/>
+          <w:numId w:val="6"/>
+        </w:numPr>
+        <w:rPr>
+          <w:sz w:val="24"/>
+          <w:szCs w:val="24"/>
+          <w:lang w:val="en-US"/>
+        </w:rPr>
+      </w:pPr>
+      <w:r>
+        <w:rPr>
+          <w:sz w:val="24"/>
+          <w:szCs w:val="24"/>
+          <w:lang w:val="en-US"/>
+        </w:rPr>
+        <w:t>opportunities for small businesses to flourish</w:t>
+      </w:r>
+    </w:p>
+    <w:p>
+      <w:pPr>
         <w:ind w:left="0" w:firstLine="0"/>
         <w:rPr>
           <w:b/>
@@ -1196,24 +2250,319 @@
     </w:p>
     <w:p>
       <w:pPr>
-        <w:rPr>
-          <w:lang w:val="en-US"/>
-        </w:rPr>
-      </w:pPr>
-    </w:p>
-    <w:p>
-      <w:pPr>
-        <w:rPr>
-          <w:lang w:val="en-US"/>
-        </w:rPr>
-      </w:pPr>
-    </w:p>
-    <w:p>
-      <w:pPr>
-        <w:rPr>
-          <w:lang w:val="en-US"/>
-        </w:rPr>
-      </w:pPr>
+        <w:pStyle w:val="ListParagraph"/>
+        <w:numPr>
+          <w:ilvl w:val="0"/>
+          <w:numId w:val="7"/>
+        </w:numPr>
+        <w:rPr>
+          <w:lang w:val="en-US"/>
+        </w:rPr>
+      </w:pPr>
+      <w:r>
+        <w:rPr>
+          <w:sz w:val="24"/>
+          <w:szCs w:val="24"/>
+          <w:lang w:val="en-US"/>
+        </w:rPr>
+        <w:t>Fetch</w:t>
+      </w:r>
+      <w:r>
+        <w:rPr>
+          <w:sz w:val="24"/>
+          <w:szCs w:val="24"/>
+          <w:lang w:val="en-US"/>
+        </w:rPr>
+        <w:t xml:space="preserve"> </w:t>
+      </w:r>
+      <w:r>
+        <w:rPr>
+          <w:sz w:val="24"/>
+          <w:szCs w:val="24"/>
+          <w:lang w:val="en-US"/>
+        </w:rPr>
+        <w:t>s</w:t>
+      </w:r>
+      <w:r>
+        <w:rPr>
+          <w:sz w:val="24"/>
+          <w:szCs w:val="24"/>
+          <w:lang w:val="en-US"/>
+        </w:rPr>
+        <w:t xml:space="preserve">eller </w:t>
+      </w:r>
+      <w:r>
+        <w:rPr>
+          <w:sz w:val="24"/>
+          <w:szCs w:val="24"/>
+          <w:lang w:val="en-US"/>
+        </w:rPr>
+        <w:t>n</w:t>
+      </w:r>
+      <w:r>
+        <w:rPr>
+          <w:sz w:val="24"/>
+          <w:szCs w:val="24"/>
+          <w:lang w:val="en-US"/>
+        </w:rPr>
+        <w:t>ames</w:t>
+      </w:r>
+      <w:r>
+        <w:rPr>
+          <w:sz w:val="24"/>
+          <w:szCs w:val="24"/>
+          <w:lang w:val="en-US"/>
+        </w:rPr>
+        <w:t xml:space="preserve"> from seller id and see if the data makes sense</w:t>
+      </w:r>
+    </w:p>
+    <w:p>
+      <w:pPr>
+        <w:pStyle w:val="ListParagraph"/>
+        <w:numPr>
+          <w:ilvl w:val="0"/>
+          <w:numId w:val="7"/>
+        </w:numPr>
+        <w:rPr>
+          <w:lang w:val="en-US"/>
+        </w:rPr>
+      </w:pPr>
+      <w:r>
+        <w:rPr>
+          <w:lang w:val="en-US"/>
+        </w:rPr>
+        <w:t>Cluster members investigate in more depth</w:t>
+      </w:r>
+    </w:p>
+    <w:p>
+      <w:pPr>
+        <w:pStyle w:val="ListParagraph"/>
+        <w:numPr>
+          <w:ilvl w:val="0"/>
+          <w:numId w:val="7"/>
+        </w:numPr>
+        <w:rPr>
+          <w:lang w:val="en-US"/>
+        </w:rPr>
+      </w:pPr>
+      <w:r>
+        <w:rPr>
+          <w:lang w:val="en-US"/>
+        </w:rPr>
+        <w:t>Most common &amp;</w:t>
+      </w:r>
+      <w:r>
+        <w:rPr>
+          <w:lang w:val="en-US"/>
+        </w:rPr>
+        <w:t xml:space="preserve"> l</w:t>
+      </w:r>
+      <w:r>
+        <w:rPr>
+          <w:lang w:val="en-US"/>
+        </w:rPr>
+        <w:t>east common venues for each neighbourhood</w:t>
+      </w:r>
+    </w:p>
+    <w:p>
+      <w:pPr>
+        <w:pStyle w:val="ListParagraph"/>
+        <w:numPr>
+          <w:ilvl w:val="0"/>
+          <w:numId w:val="7"/>
+        </w:numPr>
+        <w:rPr>
+          <w:lang w:val="en-US"/>
+        </w:rPr>
+      </w:pPr>
+      <w:r>
+        <w:rPr>
+          <w:lang w:val="en-US"/>
+        </w:rPr>
+        <w:t>Removing outliers</w:t>
+      </w:r>
+      <w:r>
+        <w:rPr>
+          <w:lang w:val="en-US"/>
+        </w:rPr>
+        <w:t xml:space="preserve"> for price</w:t>
+      </w:r>
+      <w:r>
+        <w:rPr>
+          <w:lang w:val="en-US"/>
+        </w:rPr>
+        <w:t xml:space="preserve"> and then redo deciles</w:t>
+      </w:r>
+    </w:p>
+    <w:p>
+      <w:pPr>
+        <w:pStyle w:val="ListParagraph"/>
+        <w:numPr>
+          <w:ilvl w:val="0"/>
+          <w:numId w:val="7"/>
+        </w:numPr>
+        <w:rPr>
+          <w:lang w:val="en-US"/>
+        </w:rPr>
+      </w:pPr>
+      <w:r>
+        <w:rPr>
+          <w:lang w:val="en-US"/>
+        </w:rPr>
+        <w:t>Popular transport routes</w:t>
+      </w:r>
+    </w:p>
+    <w:p>
+      <w:pPr>
+        <w:pStyle w:val="ListParagraph"/>
+        <w:numPr>
+          <w:ilvl w:val="0"/>
+          <w:numId w:val="7"/>
+        </w:numPr>
+        <w:rPr>
+          <w:lang w:val="en-US"/>
+        </w:rPr>
+      </w:pPr>
+      <w:r>
+        <w:rPr>
+          <w:lang w:val="en-US"/>
+        </w:rPr>
+        <w:t>Schools in the neighbourhood influencing house prices?</w:t>
+      </w:r>
+    </w:p>
+    <w:p>
+      <w:pPr>
+        <w:pStyle w:val="ListParagraph"/>
+        <w:numPr>
+          <w:ilvl w:val="0"/>
+          <w:numId w:val="7"/>
+        </w:numPr>
+        <w:rPr>
+          <w:lang w:val="en-US"/>
+        </w:rPr>
+      </w:pPr>
+      <w:r>
+        <w:rPr>
+          <w:lang w:val="en-US"/>
+        </w:rPr>
+        <w:t>Crime rates</w:t>
+      </w:r>
+      <w:r>
+        <w:rPr>
+          <w:lang w:val="en-US"/>
+        </w:rPr>
+        <w:t xml:space="preserve"> in a neighbourhood</w:t>
+      </w:r>
+      <w:r>
+        <w:rPr>
+          <w:lang w:val="en-US"/>
+        </w:rPr>
+        <w:tab/>
+      </w:r>
+    </w:p>
+    <w:p>
+      <w:pPr>
+        <w:rPr>
+          <w:lang w:val="en-US"/>
+        </w:rPr>
+      </w:pPr>
+    </w:p>
+    <w:p>
+      <w:pPr>
+        <w:rPr>
+          <w:b/>
+          <w:sz w:val="28"/>
+          <w:szCs w:val="28"/>
+          <w:lang w:val="en-US"/>
+        </w:rPr>
+      </w:pPr>
+      <w:r>
+        <w:rPr>
+          <w:b/>
+          <w:sz w:val="28"/>
+          <w:szCs w:val="28"/>
+          <w:lang w:val="en-US"/>
+        </w:rPr>
+        <w:t>References:</w:t>
+      </w:r>
+    </w:p>
+    <w:p>
+      <w:pPr>
+        <w:pStyle w:val="ListParagraph"/>
+        <w:numPr>
+          <w:ilvl w:val="0"/>
+          <w:numId w:val="8"/>
+        </w:numPr>
+        <w:rPr>
+          <w:lang w:val="en-US"/>
+        </w:rPr>
+      </w:pPr>
+      <w:r>
+        <w:rPr>
+          <w:lang w:val="en-US"/>
+        </w:rPr>
+        <w:t xml:space="preserve">Irish Time Article: </w:t>
+      </w:r>
+      <w:hyperlink r:id="rId7" w:history="1">
+        <w:r>
+          <w:rPr>
+            <w:rStyle w:val="Hyperlink"/>
+            <w:lang w:val="en-US"/>
+          </w:rPr>
+          <w:t>https://www.irishtimes.com/life-and-style/homes-and-property/ireland-s-housing-crisis-in-five-revealing-graphs-1.4150332</w:t>
+        </w:r>
+      </w:hyperlink>
+      <w:r>
+        <w:rPr>
+          <w:lang w:val="en-US"/>
+        </w:rPr>
+        <w:t xml:space="preserve"> </w:t>
+      </w:r>
+    </w:p>
+    <w:p>
+      <w:pPr>
+        <w:pStyle w:val="ListParagraph"/>
+        <w:numPr>
+          <w:ilvl w:val="0"/>
+          <w:numId w:val="8"/>
+        </w:numPr>
+        <w:rPr>
+          <w:lang w:val="en-US"/>
+        </w:rPr>
+      </w:pPr>
+      <w:r>
+        <w:rPr>
+          <w:lang w:val="en-US"/>
+        </w:rPr>
+        <w:t xml:space="preserve">Dublin </w:t>
+      </w:r>
+      <w:r>
+        <w:rPr>
+          <w:lang w:val="en-US"/>
+        </w:rPr>
+        <w:t>Chamber of Commerce Blueprint</w:t>
+      </w:r>
+      <w:r>
+        <w:rPr>
+          <w:lang w:val="en-US"/>
+        </w:rPr>
+        <w:t xml:space="preserve"> Document: </w:t>
+      </w:r>
+      <w:hyperlink r:id="rId8" w:history="1">
+        <w:r>
+          <w:rPr>
+            <w:rStyle w:val="Hyperlink"/>
+            <w:lang w:val="en-US"/>
+          </w:rPr>
+          <w:t>https://www.dublinchamber.ie/DublinChamberofCommerce/media/banners/Dublin_The-15-Minute-City.pdf</w:t>
+        </w:r>
+      </w:hyperlink>
+      <w:r>
+        <w:rPr>
+          <w:lang w:val="en-US"/>
+        </w:rPr>
+        <w:t xml:space="preserve"> </w:t>
+      </w:r>
     </w:p>
     <w:sectPr>
       <w:pgSz w:w="11900" w:h="16840"/>
@@ -1356,7 +2705,7 @@
         <w:rFonts w:ascii="Symbol" w:hAnsi="Symbol" w:hint="default"/>
       </w:rPr>
     </w:lvl>
-    <w:lvl w:ilvl="1" w:tplc="04090003" w:tentative="1">
+    <w:lvl w:ilvl="1" w:tplc="04090003">
       <w:start w:val="1"/>
       <w:numFmt w:val="bullet"/>
       <w:lvlText w:val="o"/>
@@ -1368,7 +2717,7 @@
         <w:rFonts w:ascii="Courier New" w:hAnsi="Courier New" w:cs="Courier New" w:hint="default"/>
       </w:rPr>
     </w:lvl>
-    <w:lvl w:ilvl="2" w:tplc="04090005" w:tentative="1">
+    <w:lvl w:ilvl="2" w:tplc="04090005">
       <w:start w:val="1"/>
       <w:numFmt w:val="bullet"/>
       <w:lvlText w:val=""/>
@@ -1567,6 +2916,208 @@
     </w:lvl>
   </w:abstractNum>
   <w:abstractNum w:abstractNumId="3" w15:restartNumberingAfterBreak="0">
+    <w:nsid w:val="1CCC67BE"/>
+    <w:multiLevelType w:val="hybridMultilevel"/>
+    <w:tmpl w:val="74D6CFC0"/>
+    <w:lvl w:ilvl="0" w:tplc="04090001">
+      <w:start w:val="1"/>
+      <w:numFmt w:val="bullet"/>
+      <w:lvlText w:val=""/>
+      <w:lvlJc w:val="left"/>
+      <w:pPr>
+        <w:ind w:left="720" w:hanging="360"/>
+      </w:pPr>
+      <w:rPr>
+        <w:rFonts w:ascii="Symbol" w:hAnsi="Symbol" w:hint="default"/>
+      </w:rPr>
+    </w:lvl>
+    <w:lvl w:ilvl="1" w:tplc="04090003">
+      <w:start w:val="1"/>
+      <w:numFmt w:val="bullet"/>
+      <w:lvlText w:val="o"/>
+      <w:lvlJc w:val="left"/>
+      <w:pPr>
+        <w:ind w:left="1440" w:hanging="360"/>
+      </w:pPr>
+      <w:rPr>
+        <w:rFonts w:ascii="Courier New" w:hAnsi="Courier New" w:cs="Courier New" w:hint="default"/>
+      </w:rPr>
+    </w:lvl>
+    <w:lvl w:ilvl="2" w:tplc="04090005" w:tentative="1">
+      <w:start w:val="1"/>
+      <w:numFmt w:val="bullet"/>
+      <w:lvlText w:val=""/>
+      <w:lvlJc w:val="left"/>
+      <w:pPr>
+        <w:ind w:left="2160" w:hanging="360"/>
+      </w:pPr>
+      <w:rPr>
+        <w:rFonts w:ascii="Wingdings" w:hAnsi="Wingdings" w:hint="default"/>
+      </w:rPr>
+    </w:lvl>
+    <w:lvl w:ilvl="3" w:tplc="04090001" w:tentative="1">
+      <w:start w:val="1"/>
+      <w:numFmt w:val="bullet"/>
+      <w:lvlText w:val=""/>
+      <w:lvlJc w:val="left"/>
+      <w:pPr>
+        <w:ind w:left="2880" w:hanging="360"/>
+      </w:pPr>
+      <w:rPr>
+        <w:rFonts w:ascii="Symbol" w:hAnsi="Symbol" w:hint="default"/>
+      </w:rPr>
+    </w:lvl>
+    <w:lvl w:ilvl="4" w:tplc="04090003" w:tentative="1">
+      <w:start w:val="1"/>
+      <w:numFmt w:val="bullet"/>
+      <w:lvlText w:val="o"/>
+      <w:lvlJc w:val="left"/>
+      <w:pPr>
+        <w:ind w:left="3600" w:hanging="360"/>
+      </w:pPr>
+      <w:rPr>
+        <w:rFonts w:ascii="Courier New" w:hAnsi="Courier New" w:cs="Courier New" w:hint="default"/>
+      </w:rPr>
+    </w:lvl>
+    <w:lvl w:ilvl="5" w:tplc="04090005" w:tentative="1">
+      <w:start w:val="1"/>
+      <w:numFmt w:val="bullet"/>
+      <w:lvlText w:val=""/>
+      <w:lvlJc w:val="left"/>
+      <w:pPr>
+        <w:ind w:left="4320" w:hanging="360"/>
+      </w:pPr>
+      <w:rPr>
+        <w:rFonts w:ascii="Wingdings" w:hAnsi="Wingdings" w:hint="default"/>
+      </w:rPr>
+    </w:lvl>
+    <w:lvl w:ilvl="6" w:tplc="04090001" w:tentative="1">
+      <w:start w:val="1"/>
+      <w:numFmt w:val="bullet"/>
+      <w:lvlText w:val=""/>
+      <w:lvlJc w:val="left"/>
+      <w:pPr>
+        <w:ind w:left="5040" w:hanging="360"/>
+      </w:pPr>
+      <w:rPr>
+        <w:rFonts w:ascii="Symbol" w:hAnsi="Symbol" w:hint="default"/>
+      </w:rPr>
+    </w:lvl>
+    <w:lvl w:ilvl="7" w:tplc="04090003" w:tentative="1">
+      <w:start w:val="1"/>
+      <w:numFmt w:val="bullet"/>
+      <w:lvlText w:val="o"/>
+      <w:lvlJc w:val="left"/>
+      <w:pPr>
+        <w:ind w:left="5760" w:hanging="360"/>
+      </w:pPr>
+      <w:rPr>
+        <w:rFonts w:ascii="Courier New" w:hAnsi="Courier New" w:cs="Courier New" w:hint="default"/>
+      </w:rPr>
+    </w:lvl>
+    <w:lvl w:ilvl="8" w:tplc="04090005" w:tentative="1">
+      <w:start w:val="1"/>
+      <w:numFmt w:val="bullet"/>
+      <w:lvlText w:val=""/>
+      <w:lvlJc w:val="left"/>
+      <w:pPr>
+        <w:ind w:left="6480" w:hanging="360"/>
+      </w:pPr>
+      <w:rPr>
+        <w:rFonts w:ascii="Wingdings" w:hAnsi="Wingdings" w:hint="default"/>
+      </w:rPr>
+    </w:lvl>
+  </w:abstractNum>
+  <w:abstractNum w:abstractNumId="4" w15:restartNumberingAfterBreak="0">
+    <w:nsid w:val="2AD72904"/>
+    <w:multiLevelType w:val="hybridMultilevel"/>
+    <w:tmpl w:val="1A7ECCCC"/>
+    <w:lvl w:ilvl="0" w:tplc="0409000F">
+      <w:start w:val="1"/>
+      <w:numFmt w:val="decimal"/>
+      <w:lvlText w:val="%1."/>
+      <w:lvlJc w:val="left"/>
+      <w:pPr>
+        <w:ind w:left="720" w:hanging="360"/>
+      </w:pPr>
+      <w:rPr>
+        <w:rFonts w:hint="default"/>
+      </w:rPr>
+    </w:lvl>
+    <w:lvl w:ilvl="1" w:tplc="04090019" w:tentative="1">
+      <w:start w:val="1"/>
+      <w:numFmt w:val="lowerLetter"/>
+      <w:lvlText w:val="%2."/>
+      <w:lvlJc w:val="left"/>
+      <w:pPr>
+        <w:ind w:left="1440" w:hanging="360"/>
+      </w:pPr>
+    </w:lvl>
+    <w:lvl w:ilvl="2" w:tplc="0409001B" w:tentative="1">
+      <w:start w:val="1"/>
+      <w:numFmt w:val="lowerRoman"/>
+      <w:lvlText w:val="%3."/>
+      <w:lvlJc w:val="right"/>
+      <w:pPr>
+        <w:ind w:left="2160" w:hanging="180"/>
+      </w:pPr>
+    </w:lvl>
+    <w:lvl w:ilvl="3" w:tplc="0409000F" w:tentative="1">
+      <w:start w:val="1"/>
+      <w:numFmt w:val="decimal"/>
+      <w:lvlText w:val="%4."/>
+      <w:lvlJc w:val="left"/>
+      <w:pPr>
+        <w:ind w:left="2880" w:hanging="360"/>
+      </w:pPr>
+    </w:lvl>
+    <w:lvl w:ilvl="4" w:tplc="04090019" w:tentative="1">
+      <w:start w:val="1"/>
+      <w:numFmt w:val="lowerLetter"/>
+      <w:lvlText w:val="%5."/>
+      <w:lvlJc w:val="left"/>
+      <w:pPr>
+        <w:ind w:left="3600" w:hanging="360"/>
+      </w:pPr>
+    </w:lvl>
+    <w:lvl w:ilvl="5" w:tplc="0409001B" w:tentative="1">
+      <w:start w:val="1"/>
+      <w:numFmt w:val="lowerRoman"/>
+      <w:lvlText w:val="%6."/>
+      <w:lvlJc w:val="right"/>
+      <w:pPr>
+        <w:ind w:left="4320" w:hanging="180"/>
+      </w:pPr>
+    </w:lvl>
+    <w:lvl w:ilvl="6" w:tplc="0409000F" w:tentative="1">
+      <w:start w:val="1"/>
+      <w:numFmt w:val="decimal"/>
+      <w:lvlText w:val="%7."/>
+      <w:lvlJc w:val="left"/>
+      <w:pPr>
+        <w:ind w:left="5040" w:hanging="360"/>
+      </w:pPr>
+    </w:lvl>
+    <w:lvl w:ilvl="7" w:tplc="04090019" w:tentative="1">
+      <w:start w:val="1"/>
+      <w:numFmt w:val="lowerLetter"/>
+      <w:lvlText w:val="%8."/>
+      <w:lvlJc w:val="left"/>
+      <w:pPr>
+        <w:ind w:left="5760" w:hanging="360"/>
+      </w:pPr>
+    </w:lvl>
+    <w:lvl w:ilvl="8" w:tplc="0409001B" w:tentative="1">
+      <w:start w:val="1"/>
+      <w:numFmt w:val="lowerRoman"/>
+      <w:lvlText w:val="%9."/>
+      <w:lvlJc w:val="right"/>
+      <w:pPr>
+        <w:ind w:left="6480" w:hanging="180"/>
+      </w:pPr>
+    </w:lvl>
+  </w:abstractNum>
+  <w:abstractNum w:abstractNumId="5" w15:restartNumberingAfterBreak="0">
     <w:nsid w:val="78C50167"/>
     <w:multiLevelType w:val="hybridMultilevel"/>
     <w:tmpl w:val="05000B0E"/>
@@ -1582,6 +3133,119 @@
         <w:rFonts w:ascii="Symbol" w:hAnsi="Symbol" w:hint="default"/>
       </w:rPr>
     </w:lvl>
+    <w:lvl w:ilvl="1" w:tplc="04090003">
+      <w:start w:val="1"/>
+      <w:numFmt w:val="bullet"/>
+      <w:lvlText w:val="o"/>
+      <w:lvlJc w:val="left"/>
+      <w:pPr>
+        <w:ind w:left="1440" w:hanging="360"/>
+      </w:pPr>
+      <w:rPr>
+        <w:rFonts w:ascii="Courier New" w:hAnsi="Courier New" w:cs="Courier New" w:hint="default"/>
+      </w:rPr>
+    </w:lvl>
+    <w:lvl w:ilvl="2" w:tplc="04090005" w:tentative="1">
+      <w:start w:val="1"/>
+      <w:numFmt w:val="bullet"/>
+      <w:lvlText w:val=""/>
+      <w:lvlJc w:val="left"/>
+      <w:pPr>
+        <w:ind w:left="2160" w:hanging="360"/>
+      </w:pPr>
+      <w:rPr>
+        <w:rFonts w:ascii="Wingdings" w:hAnsi="Wingdings" w:hint="default"/>
+      </w:rPr>
+    </w:lvl>
+    <w:lvl w:ilvl="3" w:tplc="04090001" w:tentative="1">
+      <w:start w:val="1"/>
+      <w:numFmt w:val="bullet"/>
+      <w:lvlText w:val=""/>
+      <w:lvlJc w:val="left"/>
+      <w:pPr>
+        <w:ind w:left="2880" w:hanging="360"/>
+      </w:pPr>
+      <w:rPr>
+        <w:rFonts w:ascii="Symbol" w:hAnsi="Symbol" w:hint="default"/>
+      </w:rPr>
+    </w:lvl>
+    <w:lvl w:ilvl="4" w:tplc="04090003" w:tentative="1">
+      <w:start w:val="1"/>
+      <w:numFmt w:val="bullet"/>
+      <w:lvlText w:val="o"/>
+      <w:lvlJc w:val="left"/>
+      <w:pPr>
+        <w:ind w:left="3600" w:hanging="360"/>
+      </w:pPr>
+      <w:rPr>
+        <w:rFonts w:ascii="Courier New" w:hAnsi="Courier New" w:cs="Courier New" w:hint="default"/>
+      </w:rPr>
+    </w:lvl>
+    <w:lvl w:ilvl="5" w:tplc="04090005" w:tentative="1">
+      <w:start w:val="1"/>
+      <w:numFmt w:val="bullet"/>
+      <w:lvlText w:val=""/>
+      <w:lvlJc w:val="left"/>
+      <w:pPr>
+        <w:ind w:left="4320" w:hanging="360"/>
+      </w:pPr>
+      <w:rPr>
+        <w:rFonts w:ascii="Wingdings" w:hAnsi="Wingdings" w:hint="default"/>
+      </w:rPr>
+    </w:lvl>
+    <w:lvl w:ilvl="6" w:tplc="04090001" w:tentative="1">
+      <w:start w:val="1"/>
+      <w:numFmt w:val="bullet"/>
+      <w:lvlText w:val=""/>
+      <w:lvlJc w:val="left"/>
+      <w:pPr>
+        <w:ind w:left="5040" w:hanging="360"/>
+      </w:pPr>
+      <w:rPr>
+        <w:rFonts w:ascii="Symbol" w:hAnsi="Symbol" w:hint="default"/>
+      </w:rPr>
+    </w:lvl>
+    <w:lvl w:ilvl="7" w:tplc="04090003" w:tentative="1">
+      <w:start w:val="1"/>
+      <w:numFmt w:val="bullet"/>
+      <w:lvlText w:val="o"/>
+      <w:lvlJc w:val="left"/>
+      <w:pPr>
+        <w:ind w:left="5760" w:hanging="360"/>
+      </w:pPr>
+      <w:rPr>
+        <w:rFonts w:ascii="Courier New" w:hAnsi="Courier New" w:cs="Courier New" w:hint="default"/>
+      </w:rPr>
+    </w:lvl>
+    <w:lvl w:ilvl="8" w:tplc="04090005" w:tentative="1">
+      <w:start w:val="1"/>
+      <w:numFmt w:val="bullet"/>
+      <w:lvlText w:val=""/>
+      <w:lvlJc w:val="left"/>
+      <w:pPr>
+        <w:ind w:left="6480" w:hanging="360"/>
+      </w:pPr>
+      <w:rPr>
+        <w:rFonts w:ascii="Wingdings" w:hAnsi="Wingdings" w:hint="default"/>
+      </w:rPr>
+    </w:lvl>
+  </w:abstractNum>
+  <w:abstractNum w:abstractNumId="6" w15:restartNumberingAfterBreak="0">
+    <w:nsid w:val="7B0F3156"/>
+    <w:multiLevelType w:val="hybridMultilevel"/>
+    <w:tmpl w:val="D0BAF0D2"/>
+    <w:lvl w:ilvl="0" w:tplc="04090001">
+      <w:start w:val="1"/>
+      <w:numFmt w:val="bullet"/>
+      <w:lvlText w:val=""/>
+      <w:lvlJc w:val="left"/>
+      <w:pPr>
+        <w:ind w:left="720" w:hanging="360"/>
+      </w:pPr>
+      <w:rPr>
+        <w:rFonts w:ascii="Symbol" w:hAnsi="Symbol" w:hint="default"/>
+      </w:rPr>
+    </w:lvl>
     <w:lvl w:ilvl="1" w:tplc="04090003" w:tentative="1">
       <w:start w:val="1"/>
       <w:numFmt w:val="bullet"/>
@@ -1679,7 +3343,7 @@
       </w:rPr>
     </w:lvl>
   </w:abstractNum>
-  <w:abstractNum w:abstractNumId="4" w15:restartNumberingAfterBreak="0">
+  <w:abstractNum w:abstractNumId="7" w15:restartNumberingAfterBreak="0">
     <w:nsid w:val="7CE8275A"/>
     <w:multiLevelType w:val="hybridMultilevel"/>
     <w:tmpl w:val="DA103114"/>
@@ -1793,7 +3457,7 @@
     </w:lvl>
   </w:abstractNum>
   <w:num w:numId="1">
-    <w:abstractNumId w:val="4"/>
+    <w:abstractNumId w:val="7"/>
   </w:num>
   <w:num w:numId="2">
     <w:abstractNumId w:val="2"/>
@@ -1805,7 +3469,16 @@
     <w:abstractNumId w:val="1"/>
   </w:num>
   <w:num w:numId="5">
+    <w:abstractNumId w:val="5"/>
+  </w:num>
+  <w:num w:numId="6">
     <w:abstractNumId w:val="3"/>
+  </w:num>
+  <w:num w:numId="7">
+    <w:abstractNumId w:val="6"/>
+  </w:num>
+  <w:num w:numId="8">
+    <w:abstractNumId w:val="4"/>
   </w:num>
 </w:numbering>
 </file>
@@ -2251,7 +3924,6 @@
   <w:style w:type="character" w:default="1" w:styleId="DefaultParagraphFont">
     <w:name w:val="Default Paragraph Font"/>
     <w:uiPriority w:val="1"/>
-    <w:semiHidden/>
     <w:unhideWhenUsed/>
   </w:style>
   <w:style w:type="table" w:default="1" w:styleId="TableNormal">
@@ -3082,6 +4754,41 @@
       <w:rFonts w:asciiTheme="minorHAnsi" w:eastAsiaTheme="minorEastAsia" w:hAnsiTheme="minorHAnsi" w:cstheme="minorBidi"/>
       <w:szCs w:val="22"/>
       <w:lang w:val="en-US" w:eastAsia="zh-CN"/>
+    </w:rPr>
+  </w:style>
+  <w:style w:type="character" w:styleId="Hyperlink">
+    <w:name w:val="Hyperlink"/>
+    <w:basedOn w:val="DefaultParagraphFont"/>
+    <w:uiPriority w:val="99"/>
+    <w:unhideWhenUsed/>
+    <w:rsid w:val="00E81676"/>
+    <w:rPr>
+      <w:color w:val="0563C1" w:themeColor="hyperlink"/>
+      <w:u w:val="single"/>
+    </w:rPr>
+  </w:style>
+  <w:style w:type="character" w:styleId="UnresolvedMention">
+    <w:name w:val="Unresolved Mention"/>
+    <w:basedOn w:val="DefaultParagraphFont"/>
+    <w:uiPriority w:val="99"/>
+    <w:semiHidden/>
+    <w:unhideWhenUsed/>
+    <w:rsid w:val="00E81676"/>
+    <w:rPr>
+      <w:color w:val="605E5C"/>
+      <w:shd w:val="clear" w:color="auto" w:fill="E1DFDD"/>
+    </w:rPr>
+  </w:style>
+  <w:style w:type="character" w:styleId="FollowedHyperlink">
+    <w:name w:val="FollowedHyperlink"/>
+    <w:basedOn w:val="DefaultParagraphFont"/>
+    <w:uiPriority w:val="99"/>
+    <w:semiHidden/>
+    <w:unhideWhenUsed/>
+    <w:rsid w:val="00E81676"/>
+    <w:rPr>
+      <w:color w:val="954F72" w:themeColor="followedHyperlink"/>
+      <w:u w:val="single"/>
     </w:rPr>
   </w:style>
 </w:styles>
@@ -3346,4 +5053,16 @@
     </a:ext>
   </a:extLst>
 </a:theme>
+</file>
+
+<file path=customXml/item1.xml><?xml version="1.0" encoding="utf-8"?>
+<b:Sources xmlns:b="http://schemas.openxmlformats.org/officeDocument/2006/bibliography" xmlns="http://schemas.openxmlformats.org/officeDocument/2006/bibliography" SelectedStyle="/HarvardAnglia2008OfficeOnline.xsl" StyleName="Harvard - Anglia" Version="2008"/>
+</file>
+
+<file path=customXml/itemProps1.xml><?xml version="1.0" encoding="utf-8"?>
+<ds:datastoreItem xmlns:ds="http://schemas.openxmlformats.org/officeDocument/2006/customXml" ds:itemID="{461F0F64-EDAF-3542-8E24-6F3320ACBBCB}">
+  <ds:schemaRefs>
+    <ds:schemaRef ds:uri="http://schemas.openxmlformats.org/officeDocument/2006/bibliography"/>
+  </ds:schemaRefs>
+</ds:datastoreItem>
 </file>
</xml_diff>

<commit_message>
can we get there in 1?
</commit_message>
<xml_diff>
--- a/IBM Applied Data Science/Applied Data Science Capstone/old/battle_of_neighbourhoods_report.docx
+++ b/IBM Applied Data Science/Applied Data Science Capstone/old/battle_of_neighbourhoods_report.docx
@@ -86,26 +86,27 @@
     </w:p>
     <w:p>
       <w:pPr>
-        <w:jc w:val="center"/>
-        <w:rPr>
-          <w:sz w:val="28"/>
-          <w:szCs w:val="28"/>
-          <w:lang w:val="en-US"/>
-        </w:rPr>
-      </w:pPr>
-    </w:p>
-    <w:p>
-      <w:pPr>
-        <w:jc w:val="center"/>
-        <w:rPr>
-          <w:sz w:val="28"/>
-          <w:szCs w:val="28"/>
-          <w:lang w:val="en-US"/>
-        </w:rPr>
-      </w:pPr>
-    </w:p>
-    <w:p>
-      <w:pPr>
+        <w:jc w:val="both"/>
+        <w:rPr>
+          <w:sz w:val="28"/>
+          <w:szCs w:val="28"/>
+          <w:lang w:val="en-US"/>
+        </w:rPr>
+      </w:pPr>
+    </w:p>
+    <w:p>
+      <w:pPr>
+        <w:jc w:val="both"/>
+        <w:rPr>
+          <w:sz w:val="28"/>
+          <w:szCs w:val="28"/>
+          <w:lang w:val="en-US"/>
+        </w:rPr>
+      </w:pPr>
+    </w:p>
+    <w:p>
+      <w:pPr>
+        <w:jc w:val="both"/>
         <w:rPr>
           <w:b/>
           <w:sz w:val="28"/>
@@ -125,6 +126,7 @@
     </w:p>
     <w:p>
       <w:pPr>
+        <w:jc w:val="both"/>
         <w:rPr>
           <w:b/>
           <w:sz w:val="28"/>
@@ -149,6 +151,7 @@
           <w:ilvl w:val="0"/>
           <w:numId w:val="1"/>
         </w:numPr>
+        <w:jc w:val="both"/>
         <w:rPr>
           <w:sz w:val="24"/>
           <w:szCs w:val="24"/>
@@ -167,6 +170,7 @@
     </w:p>
     <w:p>
       <w:pPr>
+        <w:jc w:val="both"/>
         <w:rPr>
           <w:sz w:val="24"/>
           <w:szCs w:val="24"/>
@@ -188,7 +192,6 @@
         <w:rPr>
           <w:sz w:val="24"/>
           <w:szCs w:val="24"/>
-          <w:highlight w:val="yellow"/>
         </w:rPr>
         <w:fldChar w:fldCharType="begin"/>
       </w:r>
@@ -196,7 +199,6 @@
         <w:rPr>
           <w:sz w:val="24"/>
           <w:szCs w:val="24"/>
-          <w:highlight w:val="yellow"/>
         </w:rPr>
         <w:instrText xml:space="preserve"> INCLUDEPICTURE "https://www.irishtimes.com/polopoly_fs/1.4150209!/image/image.png_gen/derivatives/landscape_620/image.png" \* MERGEFORMATINET </w:instrText>
       </w:r>
@@ -204,7 +206,6 @@
         <w:rPr>
           <w:sz w:val="24"/>
           <w:szCs w:val="24"/>
-          <w:highlight w:val="yellow"/>
         </w:rPr>
         <w:fldChar w:fldCharType="separate"/>
       </w:r>
@@ -268,51 +269,50 @@
         <w:rPr>
           <w:sz w:val="24"/>
           <w:szCs w:val="24"/>
+          <w:lang w:val="en-US"/>
+        </w:rPr>
+        <w:fldChar w:fldCharType="end"/>
+      </w:r>
+      <w:r>
+        <w:rPr>
+          <w:sz w:val="24"/>
+          <w:szCs w:val="24"/>
           <w:highlight w:val="yellow"/>
           <w:lang w:val="en-US"/>
         </w:rPr>
+        <w:br/>
+      </w:r>
+      <w:r>
+        <w:br/>
+      </w:r>
+      <w:r>
+        <w:t xml:space="preserve">Figure </w:t>
+      </w:r>
+      <w:r>
+        <w:fldChar w:fldCharType="begin"/>
+      </w:r>
+      <w:r>
+        <w:instrText xml:space="preserve"> SEQ Figure \* ARABIC </w:instrText>
+      </w:r>
+      <w:r>
+        <w:fldChar w:fldCharType="separate"/>
+      </w:r>
+      <w:r>
+        <w:rPr>
+          <w:noProof/>
+        </w:rPr>
+        <w:t>1</w:t>
+      </w:r>
+      <w:r>
         <w:fldChar w:fldCharType="end"/>
       </w:r>
       <w:r>
-        <w:rPr>
-          <w:sz w:val="24"/>
-          <w:szCs w:val="24"/>
-          <w:highlight w:val="yellow"/>
-          <w:lang w:val="en-US"/>
-        </w:rPr>
-        <w:br/>
-      </w:r>
-      <w:r>
-        <w:br/>
-      </w:r>
-      <w:r>
-        <w:t xml:space="preserve">Figure </w:t>
-      </w:r>
-      <w:r>
-        <w:fldChar w:fldCharType="begin"/>
-      </w:r>
-      <w:r>
-        <w:instrText xml:space="preserve"> SEQ Figure \* ARABIC </w:instrText>
-      </w:r>
-      <w:r>
-        <w:fldChar w:fldCharType="separate"/>
+        <w:t>: Dublin</w:t>
       </w:r>
       <w:r>
         <w:rPr>
           <w:noProof/>
         </w:rPr>
-        <w:t>1</w:t>
-      </w:r>
-      <w:r>
-        <w:fldChar w:fldCharType="end"/>
-      </w:r>
-      <w:r>
-        <w:t>: Dublin</w:t>
-      </w:r>
-      <w:r>
-        <w:rPr>
-          <w:noProof/>
-        </w:rPr>
         <w:t xml:space="preserve"> House Prices [1]</w:t>
       </w:r>
     </w:p>
@@ -320,6 +320,7 @@
       <w:pPr>
         <w:pStyle w:val="ListParagraph"/>
         <w:ind w:firstLine="0"/>
+        <w:jc w:val="both"/>
         <w:rPr>
           <w:sz w:val="24"/>
           <w:szCs w:val="24"/>
@@ -549,6 +550,7 @@
     </w:p>
     <w:p>
       <w:pPr>
+        <w:jc w:val="both"/>
         <w:rPr>
           <w:b/>
           <w:sz w:val="28"/>
@@ -898,6 +900,7 @@
     </w:p>
     <w:p>
       <w:pPr>
+        <w:jc w:val="both"/>
         <w:rPr>
           <w:b/>
           <w:sz w:val="28"/>
@@ -1044,6 +1047,7 @@
           <w:ilvl w:val="0"/>
           <w:numId w:val="2"/>
         </w:numPr>
+        <w:jc w:val="both"/>
         <w:rPr>
           <w:sz w:val="24"/>
           <w:szCs w:val="24"/>
@@ -1087,16 +1091,18 @@
     </w:p>
     <w:p>
       <w:pPr>
-        <w:rPr>
-          <w:b/>
-          <w:sz w:val="28"/>
-          <w:szCs w:val="28"/>
-          <w:lang w:val="en-US"/>
-        </w:rPr>
-      </w:pPr>
-    </w:p>
-    <w:p>
-      <w:pPr>
+        <w:jc w:val="both"/>
+        <w:rPr>
+          <w:b/>
+          <w:sz w:val="28"/>
+          <w:szCs w:val="28"/>
+          <w:lang w:val="en-US"/>
+        </w:rPr>
+      </w:pPr>
+    </w:p>
+    <w:p>
+      <w:pPr>
+        <w:jc w:val="both"/>
         <w:rPr>
           <w:b/>
           <w:sz w:val="28"/>
@@ -1116,6 +1122,7 @@
     </w:p>
     <w:p>
       <w:pPr>
+        <w:jc w:val="both"/>
         <w:rPr>
           <w:b/>
           <w:sz w:val="28"/>
@@ -1155,6 +1162,17 @@
         </w:rPr>
         <w:t>Daft-scraper API</w:t>
       </w:r>
+    </w:p>
+    <w:p>
+      <w:pPr>
+        <w:pStyle w:val="ListParagraph"/>
+        <w:ind w:firstLine="0"/>
+        <w:rPr>
+          <w:i/>
+          <w:sz w:val="24"/>
+          <w:szCs w:val="24"/>
+        </w:rPr>
+      </w:pPr>
       <w:r>
         <w:rPr>
           <w:sz w:val="24"/>
@@ -1218,6 +1236,7 @@
     <w:p>
       <w:pPr>
         <w:ind w:left="360" w:firstLine="360"/>
+        <w:jc w:val="both"/>
         <w:rPr>
           <w:i/>
           <w:sz w:val="24"/>
@@ -1236,6 +1255,7 @@
     <w:p>
       <w:pPr>
         <w:ind w:left="360" w:firstLine="360"/>
+        <w:jc w:val="both"/>
         <w:rPr>
           <w:i/>
           <w:sz w:val="24"/>
@@ -1254,6 +1274,7 @@
     <w:p>
       <w:pPr>
         <w:ind w:left="360" w:firstLine="360"/>
+        <w:jc w:val="both"/>
         <w:rPr>
           <w:i/>
           <w:sz w:val="24"/>
@@ -1272,6 +1293,7 @@
     <w:p>
       <w:pPr>
         <w:ind w:left="720" w:firstLine="0"/>
+        <w:jc w:val="both"/>
         <w:rPr>
           <w:sz w:val="24"/>
           <w:szCs w:val="24"/>
@@ -1384,6 +1406,7 @@
       <w:pPr>
         <w:pStyle w:val="ListParagraph"/>
         <w:ind w:firstLine="0"/>
+        <w:jc w:val="both"/>
         <w:rPr>
           <w:sz w:val="24"/>
           <w:szCs w:val="24"/>
@@ -1496,6 +1519,7 @@
     </w:p>
     <w:p>
       <w:pPr>
+        <w:jc w:val="both"/>
         <w:rPr>
           <w:b/>
           <w:sz w:val="28"/>
@@ -1520,6 +1544,7 @@
           <w:ilvl w:val="0"/>
           <w:numId w:val="4"/>
         </w:numPr>
+        <w:jc w:val="both"/>
         <w:rPr>
           <w:sz w:val="24"/>
           <w:szCs w:val="24"/>
@@ -1542,6 +1567,7 @@
           <w:ilvl w:val="1"/>
           <w:numId w:val="4"/>
         </w:numPr>
+        <w:jc w:val="both"/>
         <w:rPr>
           <w:sz w:val="24"/>
           <w:szCs w:val="24"/>
@@ -1579,7 +1605,7 @@
           <w:szCs w:val="24"/>
           <w:lang w:val="en-US"/>
         </w:rPr>
-        <w:t xml:space="preserve">from the “title” obtained from the Daft-scraper API response. Essentially, we are splitting the </w:t>
+        <w:t xml:space="preserve">from the “title” obtained from the Daft-scraper API response. Essentially, we are splitting the string </w:t>
       </w:r>
       <w:r>
         <w:rPr>
@@ -1588,7 +1614,7 @@
           <w:lang w:val="en-US"/>
         </w:rPr>
         <w:lastRenderedPageBreak/>
-        <w:t>string using ‘,’ and trying to pick the last part in it which in most cases is the neighbourhood</w:t>
+        <w:t>using ‘,’ and trying to pick the last part in it which in most cases is the neighbourhood</w:t>
       </w:r>
       <w:r>
         <w:rPr>
@@ -1611,6 +1637,7 @@
       <w:pPr>
         <w:pStyle w:val="ListParagraph"/>
         <w:ind w:firstLine="0"/>
+        <w:jc w:val="both"/>
         <w:rPr>
           <w:sz w:val="24"/>
           <w:szCs w:val="24"/>
@@ -1715,6 +1742,7 @@
           <w:ilvl w:val="1"/>
           <w:numId w:val="4"/>
         </w:numPr>
+        <w:jc w:val="both"/>
         <w:rPr>
           <w:sz w:val="24"/>
           <w:szCs w:val="24"/>
@@ -1837,13 +1865,14 @@
           <w:szCs w:val="22"/>
           <w:lang w:val="en-US"/>
         </w:rPr>
-        <w:t xml:space="preserve">Figure 3: ‘SellerId’ feature inspection </w:t>
+        <w:t>Figure 3: ‘SellerId’ feature inspection</w:t>
       </w:r>
     </w:p>
     <w:p>
       <w:pPr>
         <w:pStyle w:val="ListParagraph"/>
         <w:ind w:left="1440" w:firstLine="0"/>
+        <w:jc w:val="both"/>
         <w:rPr>
           <w:sz w:val="24"/>
           <w:szCs w:val="24"/>
@@ -1858,6 +1887,7 @@
           <w:ilvl w:val="1"/>
           <w:numId w:val="4"/>
         </w:numPr>
+        <w:jc w:val="both"/>
         <w:rPr>
           <w:sz w:val="24"/>
           <w:szCs w:val="24"/>
@@ -1905,6 +1935,7 @@
           <w:ilvl w:val="1"/>
           <w:numId w:val="4"/>
         </w:numPr>
+        <w:jc w:val="both"/>
         <w:rPr>
           <w:sz w:val="24"/>
           <w:szCs w:val="24"/>
@@ -1933,6 +1964,7 @@
       <w:pPr>
         <w:pStyle w:val="ListParagraph"/>
         <w:ind w:firstLine="0"/>
+        <w:jc w:val="both"/>
         <w:rPr>
           <w:sz w:val="24"/>
           <w:szCs w:val="24"/>
@@ -2020,19 +2052,8 @@
     </w:p>
     <w:p>
       <w:pPr>
-        <w:pStyle w:val="ListParagraph"/>
-        <w:ind w:firstLine="0"/>
-        <w:rPr>
-          <w:sz w:val="24"/>
-          <w:szCs w:val="24"/>
-          <w:lang w:val="en-US"/>
-        </w:rPr>
-      </w:pPr>
-    </w:p>
-    <w:p>
-      <w:pPr>
-        <w:pStyle w:val="ListParagraph"/>
-        <w:ind w:firstLine="0"/>
+        <w:ind w:left="0" w:firstLine="0"/>
+        <w:jc w:val="both"/>
         <w:rPr>
           <w:sz w:val="24"/>
           <w:szCs w:val="24"/>
@@ -2047,6 +2068,7 @@
           <w:ilvl w:val="1"/>
           <w:numId w:val="4"/>
         </w:numPr>
+        <w:jc w:val="both"/>
         <w:rPr>
           <w:sz w:val="24"/>
           <w:szCs w:val="24"/>
@@ -2068,37 +2090,14 @@
           <w:szCs w:val="24"/>
           <w:lang w:val="en-US"/>
         </w:rPr>
-        <w:t xml:space="preserve"> – </w:t>
-      </w:r>
-      <w:r>
-        <w:rPr>
-          <w:sz w:val="24"/>
-          <w:szCs w:val="24"/>
-          <w:lang w:val="en-US"/>
-        </w:rPr>
-        <w:t xml:space="preserve">This was another nested field fetched from the field “point”. This represents the </w:t>
-      </w:r>
-      <w:r>
-        <w:rPr>
-          <w:sz w:val="24"/>
-          <w:szCs w:val="24"/>
-          <w:lang w:val="en-US"/>
-        </w:rPr>
-        <w:t>latitude geolocation</w:t>
-      </w:r>
-      <w:r>
-        <w:rPr>
-          <w:sz w:val="24"/>
-          <w:szCs w:val="24"/>
-          <w:lang w:val="en-US"/>
-        </w:rPr>
-        <w:t xml:space="preserve"> value for the precise location of the respective property.</w:t>
+        <w:t xml:space="preserve"> – This was another nested field fetched from the field “point”. This represents the latitude geolocation value for the precise location of the respective property.</w:t>
       </w:r>
     </w:p>
     <w:p>
       <w:pPr>
         <w:pStyle w:val="ListParagraph"/>
         <w:ind w:firstLine="0"/>
+        <w:jc w:val="both"/>
         <w:rPr>
           <w:sz w:val="24"/>
           <w:szCs w:val="24"/>
@@ -2189,6 +2188,7 @@
       <w:pPr>
         <w:pStyle w:val="ListParagraph"/>
         <w:ind w:firstLine="0"/>
+        <w:jc w:val="both"/>
         <w:rPr>
           <w:sz w:val="24"/>
           <w:szCs w:val="24"/>
@@ -2203,6 +2203,7 @@
           <w:ilvl w:val="1"/>
           <w:numId w:val="4"/>
         </w:numPr>
+        <w:jc w:val="both"/>
         <w:rPr>
           <w:sz w:val="24"/>
           <w:szCs w:val="24"/>
@@ -2239,6 +2240,7 @@
       <w:pPr>
         <w:pStyle w:val="ListParagraph"/>
         <w:ind w:firstLine="0"/>
+        <w:jc w:val="both"/>
         <w:rPr>
           <w:sz w:val="24"/>
           <w:szCs w:val="24"/>
@@ -2309,6 +2311,7 @@
       <w:pPr>
         <w:pStyle w:val="ListParagraph"/>
         <w:ind w:firstLine="0"/>
+        <w:jc w:val="both"/>
         <w:rPr>
           <w:sz w:val="24"/>
           <w:szCs w:val="24"/>
@@ -2338,6 +2341,7 @@
       <w:pPr>
         <w:pStyle w:val="ListParagraph"/>
         <w:ind w:firstLine="0"/>
+        <w:jc w:val="both"/>
         <w:rPr>
           <w:sz w:val="24"/>
           <w:szCs w:val="24"/>
@@ -2352,6 +2356,7 @@
           <w:ilvl w:val="0"/>
           <w:numId w:val="4"/>
         </w:numPr>
+        <w:jc w:val="both"/>
         <w:rPr>
           <w:sz w:val="24"/>
           <w:szCs w:val="24"/>
@@ -2374,6 +2379,7 @@
           <w:ilvl w:val="1"/>
           <w:numId w:val="4"/>
         </w:numPr>
+        <w:jc w:val="both"/>
         <w:rPr>
           <w:sz w:val="24"/>
           <w:szCs w:val="24"/>
@@ -2413,6 +2419,7 @@
           <w:ilvl w:val="1"/>
           <w:numId w:val="4"/>
         </w:numPr>
+        <w:jc w:val="both"/>
         <w:rPr>
           <w:sz w:val="24"/>
           <w:szCs w:val="24"/>
@@ -2509,6 +2516,7 @@
     </w:p>
     <w:p>
       <w:pPr>
+        <w:jc w:val="both"/>
         <w:rPr>
           <w:b/>
           <w:sz w:val="28"/>
@@ -2533,6 +2541,7 @@
           <w:ilvl w:val="0"/>
           <w:numId w:val="4"/>
         </w:numPr>
+        <w:jc w:val="both"/>
         <w:rPr>
           <w:sz w:val="24"/>
           <w:szCs w:val="24"/>
@@ -2555,6 +2564,7 @@
           <w:ilvl w:val="1"/>
           <w:numId w:val="4"/>
         </w:numPr>
+        <w:jc w:val="both"/>
         <w:rPr>
           <w:sz w:val="24"/>
           <w:szCs w:val="24"/>
@@ -2608,15 +2618,7 @@
           <w:szCs w:val="24"/>
           <w:lang w:val="en-US"/>
         </w:rPr>
-        <w:t xml:space="preserve"> (</w:t>
-      </w:r>
-      <w:r>
-        <w:rPr>
-          <w:sz w:val="24"/>
-          <w:szCs w:val="24"/>
-          <w:lang w:val="en-US"/>
-        </w:rPr>
-        <w:t>P</w:t>
+        <w:t xml:space="preserve"> (P</w:t>
       </w:r>
       <w:r>
         <w:rPr>
@@ -2674,6 +2676,7 @@
           <w:ilvl w:val="1"/>
           <w:numId w:val="4"/>
         </w:numPr>
+        <w:jc w:val="both"/>
         <w:rPr>
           <w:sz w:val="24"/>
           <w:szCs w:val="24"/>
@@ -2731,23 +2734,7 @@
           <w:szCs w:val="24"/>
           <w:lang w:val="en-US"/>
         </w:rPr>
-        <w:t xml:space="preserve"> </w:t>
-      </w:r>
-      <w:r>
-        <w:rPr>
-          <w:sz w:val="24"/>
-          <w:szCs w:val="24"/>
-          <w:lang w:val="en-US"/>
-        </w:rPr>
-        <w:t>–</w:t>
-      </w:r>
-      <w:r>
-        <w:rPr>
-          <w:sz w:val="24"/>
-          <w:szCs w:val="24"/>
-          <w:lang w:val="en-US"/>
-        </w:rPr>
-        <w:t xml:space="preserve"> </w:t>
+        <w:t xml:space="preserve"> – </w:t>
       </w:r>
       <w:r>
         <w:rPr>
@@ -2773,6 +2760,7 @@
           <w:ilvl w:val="1"/>
           <w:numId w:val="4"/>
         </w:numPr>
+        <w:jc w:val="both"/>
         <w:rPr>
           <w:sz w:val="24"/>
           <w:szCs w:val="24"/>
@@ -2802,16 +2790,7 @@
           <w:szCs w:val="24"/>
           <w:lang w:val="en-US"/>
         </w:rPr>
-        <w:t xml:space="preserve">This is another simple feature created based on knowledge of how districts are named in Dublin. All the odd districts are classified as ‘North’ and all the even districts are classified as ‘South’. </w:t>
-      </w:r>
-      <w:r>
-        <w:rPr>
-          <w:sz w:val="24"/>
-          <w:szCs w:val="24"/>
-          <w:lang w:val="en-US"/>
-        </w:rPr>
-        <w:lastRenderedPageBreak/>
-        <w:t>This should help us compare clusters of properties on the opposite side of the Dublin city center.</w:t>
+        <w:t>This is another simple feature created based on knowledge of how districts are named in Dublin. All the odd districts are classified as ‘North’ and all the even districts are classified as ‘South’. This should help us compare clusters of properties on the opposite side of the Dublin city center.</w:t>
       </w:r>
     </w:p>
     <w:p>
@@ -2821,6 +2800,7 @@
           <w:ilvl w:val="1"/>
           <w:numId w:val="4"/>
         </w:numPr>
+        <w:jc w:val="both"/>
         <w:rPr>
           <w:sz w:val="24"/>
           <w:szCs w:val="24"/>
@@ -2834,6 +2814,7 @@
           <w:u w:val="single"/>
           <w:lang w:val="en-US"/>
         </w:rPr>
+        <w:lastRenderedPageBreak/>
         <w:t>DistanceToCity</w:t>
       </w:r>
       <w:r>
@@ -2852,6 +2833,7 @@
           <w:ilvl w:val="1"/>
           <w:numId w:val="4"/>
         </w:numPr>
+        <w:jc w:val="both"/>
         <w:rPr>
           <w:sz w:val="24"/>
           <w:szCs w:val="24"/>
@@ -2966,23 +2948,7 @@
           <w:szCs w:val="24"/>
           <w:lang w:val="en-US"/>
         </w:rPr>
-        <w:t xml:space="preserve"> </w:t>
-      </w:r>
-      <w:r>
-        <w:rPr>
-          <w:sz w:val="24"/>
-          <w:szCs w:val="24"/>
-          <w:lang w:val="en-US"/>
-        </w:rPr>
-        <w:t>–</w:t>
-      </w:r>
-      <w:r>
-        <w:rPr>
-          <w:sz w:val="24"/>
-          <w:szCs w:val="24"/>
-          <w:lang w:val="en-US"/>
-        </w:rPr>
-        <w:t xml:space="preserve"> Lastly this set of features are curated using a custom method written to process the results received from the Foursquare API. Drawing inspiration from the local lockdowns imposed during the ongoing pandemic we are trying to see how much of an impact the immediate neighbourhood</w:t>
+        <w:t xml:space="preserve"> – Lastly this set of features are curated using a custom method written to process the results received from the Foursquare API. Drawing inspiration from the local lockdowns imposed during the ongoing pandemic we are trying to see how much of an impact the immediate neighbourhood</w:t>
       </w:r>
       <w:r>
         <w:rPr>
@@ -3064,6 +3030,7 @@
           <w:ilvl w:val="0"/>
           <w:numId w:val="4"/>
         </w:numPr>
+        <w:jc w:val="both"/>
         <w:rPr>
           <w:sz w:val="24"/>
           <w:szCs w:val="24"/>
@@ -3086,6 +3053,7 @@
           <w:ilvl w:val="1"/>
           <w:numId w:val="4"/>
         </w:numPr>
+        <w:jc w:val="both"/>
         <w:rPr>
           <w:sz w:val="24"/>
           <w:szCs w:val="24"/>
@@ -3140,6 +3108,7 @@
           <w:ilvl w:val="1"/>
           <w:numId w:val="4"/>
         </w:numPr>
+        <w:jc w:val="both"/>
         <w:rPr>
           <w:sz w:val="24"/>
           <w:szCs w:val="24"/>
@@ -3205,16 +3174,18 @@
     </w:p>
     <w:p>
       <w:pPr>
-        <w:rPr>
-          <w:b/>
-          <w:sz w:val="28"/>
-          <w:szCs w:val="28"/>
-          <w:lang w:val="en-US"/>
-        </w:rPr>
-      </w:pPr>
-    </w:p>
-    <w:p>
-      <w:pPr>
+        <w:jc w:val="both"/>
+        <w:rPr>
+          <w:b/>
+          <w:sz w:val="28"/>
+          <w:szCs w:val="28"/>
+          <w:lang w:val="en-US"/>
+        </w:rPr>
+      </w:pPr>
+    </w:p>
+    <w:p>
+      <w:pPr>
+        <w:jc w:val="both"/>
         <w:rPr>
           <w:b/>
           <w:sz w:val="28"/>
@@ -3236,10 +3207,358 @@
     </w:p>
     <w:p>
       <w:pPr>
-        <w:rPr>
-          <w:b/>
-          <w:sz w:val="28"/>
-          <w:szCs w:val="28"/>
+        <w:jc w:val="both"/>
+        <w:rPr>
+          <w:b/>
+          <w:sz w:val="28"/>
+          <w:szCs w:val="28"/>
+          <w:highlight w:val="yellow"/>
+          <w:lang w:val="en-US"/>
+        </w:rPr>
+      </w:pPr>
+    </w:p>
+    <w:p>
+      <w:pPr>
+        <w:jc w:val="both"/>
+        <w:rPr>
+          <w:sz w:val="24"/>
+          <w:szCs w:val="24"/>
+          <w:lang w:val="en-US"/>
+        </w:rPr>
+      </w:pPr>
+      <w:r>
+        <w:rPr>
+          <w:sz w:val="24"/>
+          <w:szCs w:val="24"/>
+          <w:lang w:val="en-US"/>
+        </w:rPr>
+        <w:t>A</w:t>
+      </w:r>
+      <w:r>
+        <w:rPr>
+          <w:sz w:val="24"/>
+          <w:szCs w:val="24"/>
+          <w:lang w:val="en-US"/>
+        </w:rPr>
+        <w:t>s we can see below, pandas-profiling is the tool of choice for doing some very high-level Exploratory Data Analysis (EDA). We see in Figure 7 below the typical (n x n) matrix where n is the number of features. The intersecting blocks/cells in the matrix are represented as heat map which gives us an indication about the correlation between each pair of features.</w:t>
+      </w:r>
+      <w:r>
+        <w:rPr>
+          <w:sz w:val="24"/>
+          <w:szCs w:val="24"/>
+          <w:lang w:val="en-US"/>
+        </w:rPr>
+        <w:t xml:space="preserve"> Here are some of the interesting observations by merely looking at the matrix below where we assess the values of the correlation coefficient (as r approaches </w:t>
+      </w:r>
+      <w:r>
+        <w:rPr>
+          <w:sz w:val="24"/>
+          <w:szCs w:val="24"/>
+          <w:lang w:val="en-US"/>
+        </w:rPr>
+        <w:t>+</w:t>
+      </w:r>
+      <w:r>
+        <w:rPr>
+          <w:sz w:val="24"/>
+          <w:szCs w:val="24"/>
+          <w:lang w:val="en-US"/>
+        </w:rPr>
+        <w:t>1 the pair of features are positively correlated and likewise as r approaches -1 the pair are negatively correlated):</w:t>
+      </w:r>
+    </w:p>
+    <w:p>
+      <w:pPr>
+        <w:pStyle w:val="ListParagraph"/>
+        <w:numPr>
+          <w:ilvl w:val="0"/>
+          <w:numId w:val="9"/>
+        </w:numPr>
+        <w:jc w:val="both"/>
+        <w:rPr>
+          <w:sz w:val="24"/>
+          <w:szCs w:val="24"/>
+          <w:lang w:val="en-US"/>
+        </w:rPr>
+      </w:pPr>
+      <w:r>
+        <w:rPr>
+          <w:sz w:val="24"/>
+          <w:szCs w:val="24"/>
+          <w:lang w:val="en-US"/>
+        </w:rPr>
+        <w:t>(</w:t>
+      </w:r>
+      <w:r>
+        <w:rPr>
+          <w:sz w:val="24"/>
+          <w:szCs w:val="24"/>
+          <w:lang w:val="en-US"/>
+        </w:rPr>
+        <w:t>L</w:t>
+      </w:r>
+      <w:r>
+        <w:rPr>
+          <w:sz w:val="24"/>
+          <w:szCs w:val="24"/>
+          <w:lang w:val="en-US"/>
+        </w:rPr>
+        <w:t xml:space="preserve">ongitude, </w:t>
+      </w:r>
+      <w:r>
+        <w:rPr>
+          <w:sz w:val="24"/>
+          <w:szCs w:val="24"/>
+          <w:lang w:val="en-US"/>
+        </w:rPr>
+        <w:t>P</w:t>
+      </w:r>
+      <w:r>
+        <w:rPr>
+          <w:sz w:val="24"/>
+          <w:szCs w:val="24"/>
+          <w:lang w:val="en-US"/>
+        </w:rPr>
+        <w:t>rice)</w:t>
+      </w:r>
+      <w:r>
+        <w:rPr>
+          <w:sz w:val="24"/>
+          <w:szCs w:val="24"/>
+          <w:lang w:val="en-US"/>
+        </w:rPr>
+        <w:t xml:space="preserve"> – They show a </w:t>
+      </w:r>
+      <w:r>
+        <w:rPr>
+          <w:sz w:val="24"/>
+          <w:szCs w:val="24"/>
+          <w:lang w:val="en-US"/>
+        </w:rPr>
+        <w:t xml:space="preserve">positive </w:t>
+      </w:r>
+      <w:r>
+        <w:rPr>
+          <w:sz w:val="24"/>
+          <w:szCs w:val="24"/>
+          <w:lang w:val="en-US"/>
+        </w:rPr>
+        <w:t>moderate correlation suggesting as the Longitude value increases (as we move across the city from West to East) the Price value increases proportionately.</w:t>
+      </w:r>
+    </w:p>
+    <w:p>
+      <w:pPr>
+        <w:pStyle w:val="ListParagraph"/>
+        <w:numPr>
+          <w:ilvl w:val="0"/>
+          <w:numId w:val="9"/>
+        </w:numPr>
+        <w:jc w:val="both"/>
+        <w:rPr>
+          <w:sz w:val="24"/>
+          <w:szCs w:val="24"/>
+          <w:lang w:val="en-US"/>
+        </w:rPr>
+      </w:pPr>
+      <w:r>
+        <w:rPr>
+          <w:sz w:val="24"/>
+          <w:szCs w:val="24"/>
+          <w:lang w:val="en-US"/>
+        </w:rPr>
+        <w:t xml:space="preserve">(DistanceToCity, NumBedrooms) – Again this pair shows a moderate </w:t>
+      </w:r>
+      <w:r>
+        <w:rPr>
+          <w:sz w:val="24"/>
+          <w:szCs w:val="24"/>
+          <w:lang w:val="en-US"/>
+        </w:rPr>
+        <w:t xml:space="preserve">positive </w:t>
+      </w:r>
+      <w:r>
+        <w:rPr>
+          <w:sz w:val="24"/>
+          <w:szCs w:val="24"/>
+          <w:lang w:val="en-US"/>
+        </w:rPr>
+        <w:t>correlation and it indicates that as DistanceToCity value increases (as we move away from the city center) NumBedrooms increases proportionately which makes sense as we can expect more larger houses/properties as we move towards the suburbs / outskirts of the city.</w:t>
+      </w:r>
+    </w:p>
+    <w:p>
+      <w:pPr>
+        <w:pStyle w:val="ListParagraph"/>
+        <w:numPr>
+          <w:ilvl w:val="0"/>
+          <w:numId w:val="9"/>
+        </w:numPr>
+        <w:jc w:val="both"/>
+        <w:rPr>
+          <w:sz w:val="24"/>
+          <w:szCs w:val="24"/>
+          <w:lang w:val="en-US"/>
+        </w:rPr>
+      </w:pPr>
+      <w:r>
+        <w:rPr>
+          <w:sz w:val="24"/>
+          <w:szCs w:val="24"/>
+          <w:lang w:val="en-US"/>
+        </w:rPr>
+        <w:lastRenderedPageBreak/>
+        <w:t xml:space="preserve">(NumFood, DistanceToCity) </w:t>
+      </w:r>
+      <w:r>
+        <w:rPr>
+          <w:sz w:val="24"/>
+          <w:szCs w:val="24"/>
+          <w:lang w:val="en-US"/>
+        </w:rPr>
+        <w:t>–</w:t>
+      </w:r>
+      <w:r>
+        <w:rPr>
+          <w:sz w:val="24"/>
+          <w:szCs w:val="24"/>
+          <w:lang w:val="en-US"/>
+        </w:rPr>
+        <w:t xml:space="preserve"> </w:t>
+      </w:r>
+      <w:r>
+        <w:rPr>
+          <w:sz w:val="24"/>
+          <w:szCs w:val="24"/>
+          <w:lang w:val="en-US"/>
+        </w:rPr>
+        <w:t>This pair shows a very strong negative correlation suggesting almost in all cases as the NumFood value increases DistanceToCity increases proportionately too. A</w:t>
+      </w:r>
+      <w:r>
+        <w:rPr>
+          <w:sz w:val="24"/>
+          <w:szCs w:val="24"/>
+          <w:lang w:val="en-US"/>
+        </w:rPr>
+        <w:t xml:space="preserve">n expected </w:t>
+      </w:r>
+      <w:r>
+        <w:rPr>
+          <w:sz w:val="24"/>
+          <w:szCs w:val="24"/>
+          <w:lang w:val="en-US"/>
+        </w:rPr>
+        <w:t xml:space="preserve">observation which suggests there are more Food places (restaurants and bars) in a 5km radius from the houses as we move </w:t>
+      </w:r>
+      <w:r>
+        <w:rPr>
+          <w:sz w:val="24"/>
+          <w:szCs w:val="24"/>
+          <w:lang w:val="en-US"/>
+        </w:rPr>
+        <w:t xml:space="preserve">closer to </w:t>
+      </w:r>
+      <w:r>
+        <w:rPr>
+          <w:sz w:val="24"/>
+          <w:szCs w:val="24"/>
+          <w:lang w:val="en-US"/>
+        </w:rPr>
+        <w:t>the city center.</w:t>
+      </w:r>
+    </w:p>
+    <w:p>
+      <w:pPr>
+        <w:pStyle w:val="ListParagraph"/>
+        <w:numPr>
+          <w:ilvl w:val="0"/>
+          <w:numId w:val="9"/>
+        </w:numPr>
+        <w:jc w:val="both"/>
+        <w:rPr>
+          <w:sz w:val="24"/>
+          <w:szCs w:val="24"/>
+          <w:lang w:val="en-US"/>
+        </w:rPr>
+      </w:pPr>
+      <w:r>
+        <w:rPr>
+          <w:sz w:val="24"/>
+          <w:szCs w:val="24"/>
+          <w:lang w:val="en-US"/>
+        </w:rPr>
+        <w:t>(NumRecreation, DistanceToCity)</w:t>
+      </w:r>
+      <w:r>
+        <w:rPr>
+          <w:sz w:val="24"/>
+          <w:szCs w:val="24"/>
+          <w:lang w:val="en-US"/>
+        </w:rPr>
+        <w:t xml:space="preserve"> – This pair too shows a moderate negative correlation which again suggests </w:t>
+      </w:r>
+      <w:r>
+        <w:rPr>
+          <w:sz w:val="24"/>
+          <w:szCs w:val="24"/>
+          <w:lang w:val="en-US"/>
+        </w:rPr>
+        <w:t>there are more Recreation places in a 5km radius from the houses as we move closer to the city center.</w:t>
+      </w:r>
+    </w:p>
+    <w:p>
+      <w:pPr>
+        <w:pStyle w:val="ListParagraph"/>
+        <w:numPr>
+          <w:ilvl w:val="0"/>
+          <w:numId w:val="9"/>
+        </w:numPr>
+        <w:jc w:val="both"/>
+        <w:rPr>
+          <w:sz w:val="24"/>
+          <w:szCs w:val="24"/>
+          <w:lang w:val="en-US"/>
+        </w:rPr>
+      </w:pPr>
+      <w:r>
+        <w:rPr>
+          <w:sz w:val="24"/>
+          <w:szCs w:val="24"/>
+          <w:lang w:val="en-US"/>
+        </w:rPr>
+        <w:t>(NumShop, DistanceToCity)</w:t>
+      </w:r>
+      <w:r>
+        <w:rPr>
+          <w:sz w:val="24"/>
+          <w:szCs w:val="24"/>
+          <w:lang w:val="en-US"/>
+        </w:rPr>
+        <w:t xml:space="preserve"> – Finally this pair shows a very strong positive correlation which indicates there are more shops away from the city center compared to closer to it. Perhaps an indication of </w:t>
+      </w:r>
+      <w:r>
+        <w:rPr>
+          <w:sz w:val="24"/>
+          <w:szCs w:val="24"/>
+          <w:lang w:val="en-US"/>
+        </w:rPr>
+        <w:t>bigger</w:t>
+      </w:r>
+      <w:r>
+        <w:rPr>
+          <w:sz w:val="24"/>
+          <w:szCs w:val="24"/>
+          <w:lang w:val="en-US"/>
+        </w:rPr>
+        <w:t xml:space="preserve"> stores, warehouses and shopping outlets in suburbs outside town owing to the more open spaces available.</w:t>
+      </w:r>
+    </w:p>
+    <w:p>
+      <w:pPr>
+        <w:pStyle w:val="ListParagraph"/>
+        <w:ind w:firstLine="0"/>
+        <w:jc w:val="both"/>
+        <w:rPr>
+          <w:sz w:val="24"/>
+          <w:szCs w:val="24"/>
           <w:lang w:val="en-US"/>
         </w:rPr>
       </w:pPr>
@@ -3262,7 +3581,6 @@
           <w:szCs w:val="28"/>
           <w:lang w:val="en-US"/>
         </w:rPr>
-        <w:lastRenderedPageBreak/>
         <w:drawing>
           <wp:inline distT="0" distB="0" distL="0" distR="0" wp14:anchorId="43E87808" wp14:editId="095E034C">
             <wp:extent cx="3898900" cy="3086100"/>
@@ -3393,16 +3711,18 @@
     </w:p>
     <w:p>
       <w:pPr>
-        <w:rPr>
-          <w:b/>
-          <w:sz w:val="28"/>
-          <w:szCs w:val="28"/>
-          <w:lang w:val="en-US"/>
-        </w:rPr>
-      </w:pPr>
-    </w:p>
-    <w:p>
-      <w:pPr>
+        <w:jc w:val="both"/>
+        <w:rPr>
+          <w:b/>
+          <w:sz w:val="28"/>
+          <w:szCs w:val="28"/>
+          <w:lang w:val="en-US"/>
+        </w:rPr>
+      </w:pPr>
+    </w:p>
+    <w:p>
+      <w:pPr>
+        <w:jc w:val="both"/>
         <w:rPr>
           <w:b/>
           <w:sz w:val="28"/>
@@ -3467,13 +3787,112 @@
     </w:p>
     <w:p>
       <w:pPr>
-        <w:rPr>
-          <w:b/>
-          <w:sz w:val="28"/>
-          <w:szCs w:val="28"/>
-          <w:lang w:val="en-US"/>
-        </w:rPr>
-      </w:pPr>
+        <w:jc w:val="both"/>
+        <w:rPr>
+          <w:b/>
+          <w:sz w:val="28"/>
+          <w:szCs w:val="28"/>
+          <w:lang w:val="en-US"/>
+        </w:rPr>
+      </w:pPr>
+    </w:p>
+    <w:p>
+      <w:pPr>
+        <w:jc w:val="both"/>
+        <w:rPr>
+          <w:sz w:val="24"/>
+          <w:szCs w:val="24"/>
+          <w:lang w:val="en-US"/>
+        </w:rPr>
+      </w:pPr>
+      <w:r>
+        <w:rPr>
+          <w:sz w:val="24"/>
+          <w:szCs w:val="24"/>
+          <w:lang w:val="en-US"/>
+        </w:rPr>
+        <w:t>Next, we look at more such pairs</w:t>
+      </w:r>
+      <w:r>
+        <w:rPr>
+          <w:sz w:val="24"/>
+          <w:szCs w:val="24"/>
+          <w:lang w:val="en-US"/>
+        </w:rPr>
+        <w:t xml:space="preserve"> </w:t>
+      </w:r>
+      <w:r>
+        <w:rPr>
+          <w:sz w:val="24"/>
+          <w:szCs w:val="24"/>
+          <w:lang w:val="en-US"/>
+        </w:rPr>
+        <w:t>and their direct interactions</w:t>
+      </w:r>
+      <w:r>
+        <w:rPr>
+          <w:sz w:val="24"/>
+          <w:szCs w:val="24"/>
+          <w:lang w:val="en-US"/>
+        </w:rPr>
+        <w:t xml:space="preserve"> </w:t>
+      </w:r>
+      <w:r>
+        <w:rPr>
+          <w:sz w:val="24"/>
+          <w:szCs w:val="24"/>
+          <w:lang w:val="en-US"/>
+        </w:rPr>
+        <w:t>focusing purely on the price of houses</w:t>
+      </w:r>
+      <w:r>
+        <w:rPr>
+          <w:sz w:val="24"/>
+          <w:szCs w:val="24"/>
+          <w:lang w:val="en-US"/>
+        </w:rPr>
+        <w:t xml:space="preserve">. First such pair of interest is &lt;Price, NumBedrooms&gt;. As quite obviously seen from Figure 8 below, NumBedrooms has discrete values from 1 to 10 and the center of distribution being around 3 bedrooms. We can see a clear spike in terms of the price as we move from left to right with a peak around 4-bedroom houses thereby suggesting a direct correlation between the two features. This is completely expected where the prices of a house increase with increase in number of bedrooms within that house. What’s slightly interesting to note here is that </w:t>
+      </w:r>
+      <w:r>
+        <w:rPr>
+          <w:sz w:val="24"/>
+          <w:szCs w:val="24"/>
+          <w:lang w:val="en-US"/>
+        </w:rPr>
+        <w:t>3/4-bedroom</w:t>
+      </w:r>
+      <w:r>
+        <w:rPr>
+          <w:sz w:val="24"/>
+          <w:szCs w:val="24"/>
+          <w:lang w:val="en-US"/>
+        </w:rPr>
+        <w:t xml:space="preserve"> houses seem to have the highest price indicating that neighbourhood of the house</w:t>
+      </w:r>
+      <w:r>
+        <w:rPr>
+          <w:sz w:val="24"/>
+          <w:szCs w:val="24"/>
+          <w:lang w:val="en-US"/>
+        </w:rPr>
+        <w:t xml:space="preserve"> might influence </w:t>
+      </w:r>
+      <w:r>
+        <w:rPr>
+          <w:sz w:val="24"/>
+          <w:szCs w:val="24"/>
+          <w:lang w:val="en-US"/>
+        </w:rPr>
+        <w:t>its price and not just mere number of bedrooms.</w:t>
+      </w:r>
+      <w:r>
+        <w:rPr>
+          <w:sz w:val="24"/>
+          <w:szCs w:val="24"/>
+          <w:lang w:val="en-US"/>
+        </w:rPr>
+        <w:t xml:space="preserve"> We will explore the influence of neighbourhood and other features on price in the further sections below.</w:t>
+      </w:r>
     </w:p>
     <w:p>
       <w:pPr>
@@ -3492,6 +3911,7 @@
           <w:szCs w:val="28"/>
           <w:lang w:val="en-US"/>
         </w:rPr>
+        <w:lastRenderedPageBreak/>
         <w:drawing>
           <wp:inline distT="0" distB="0" distL="0" distR="0" wp14:anchorId="36620EDB" wp14:editId="75FF1C6F">
             <wp:extent cx="4165600" cy="2971800"/>
@@ -3561,16 +3981,18 @@
     </w:p>
     <w:p>
       <w:pPr>
-        <w:rPr>
-          <w:b/>
-          <w:sz w:val="28"/>
-          <w:szCs w:val="28"/>
-          <w:lang w:val="en-US"/>
-        </w:rPr>
-      </w:pPr>
-    </w:p>
-    <w:p>
-      <w:pPr>
+        <w:jc w:val="both"/>
+        <w:rPr>
+          <w:b/>
+          <w:sz w:val="28"/>
+          <w:szCs w:val="28"/>
+          <w:lang w:val="en-US"/>
+        </w:rPr>
+      </w:pPr>
+    </w:p>
+    <w:p>
+      <w:pPr>
+        <w:jc w:val="both"/>
         <w:rPr>
           <w:b/>
           <w:sz w:val="28"/>
@@ -3603,6 +4025,15 @@
           <w:szCs w:val="28"/>
           <w:lang w:val="en-US"/>
         </w:rPr>
+        <w:t xml:space="preserve"> </w:t>
+      </w:r>
+      <w:r>
+        <w:rPr>
+          <w:b/>
+          <w:sz w:val="28"/>
+          <w:szCs w:val="28"/>
+          <w:lang w:val="en-US"/>
+        </w:rPr>
         <w:t xml:space="preserve">Relationship between </w:t>
       </w:r>
       <w:r>
@@ -3635,6 +4066,44 @@
     </w:p>
     <w:p>
       <w:pPr>
+        <w:jc w:val="both"/>
+        <w:rPr>
+          <w:b/>
+          <w:sz w:val="28"/>
+          <w:szCs w:val="28"/>
+          <w:lang w:val="en-US"/>
+        </w:rPr>
+      </w:pPr>
+    </w:p>
+    <w:p>
+      <w:pPr>
+        <w:jc w:val="both"/>
+        <w:rPr>
+          <w:sz w:val="24"/>
+          <w:szCs w:val="24"/>
+          <w:lang w:val="en-US"/>
+        </w:rPr>
+      </w:pPr>
+      <w:r>
+        <w:rPr>
+          <w:sz w:val="24"/>
+          <w:szCs w:val="24"/>
+          <w:lang w:val="en-US"/>
+        </w:rPr>
+        <w:t xml:space="preserve">Below in Figure 9 we can see the interaction between &lt;Price, DistanceToCity&gt;. </w:t>
+      </w:r>
+      <w:r>
+        <w:rPr>
+          <w:sz w:val="24"/>
+          <w:szCs w:val="24"/>
+          <w:lang w:val="en-US"/>
+        </w:rPr>
+        <w:t>Noticeably there are 2 peaks in terms of value of price. We see that the price peaks at about 3kms from the city in terms of distance and then another smaller spike in price at around 10kms. Apart from that there is a hint of negative correlation where we see prices falling as the distance from the city increases.</w:t>
+      </w:r>
+    </w:p>
+    <w:p>
+      <w:pPr>
+        <w:jc w:val="both"/>
         <w:rPr>
           <w:b/>
           <w:sz w:val="28"/>
@@ -3660,7 +4129,6 @@
           <w:szCs w:val="28"/>
           <w:lang w:val="en-US"/>
         </w:rPr>
-        <w:lastRenderedPageBreak/>
         <w:drawing>
           <wp:inline distT="0" distB="0" distL="0" distR="0" wp14:anchorId="3FAF42DA" wp14:editId="47381894">
             <wp:extent cx="4191000" cy="3009900"/>
@@ -3725,52 +4193,34 @@
           <w:szCs w:val="22"/>
           <w:lang w:val="en-US"/>
         </w:rPr>
-        <w:t xml:space="preserve">Figure </w:t>
-      </w:r>
-      <w:r>
-        <w:rPr>
-          <w:szCs w:val="22"/>
-          <w:lang w:val="en-US"/>
-        </w:rPr>
-        <w:t>9</w:t>
-      </w:r>
-      <w:r>
-        <w:rPr>
-          <w:szCs w:val="22"/>
-          <w:lang w:val="en-US"/>
-        </w:rPr>
-        <w:t xml:space="preserve">: Price v/s </w:t>
-      </w:r>
-      <w:r>
-        <w:rPr>
-          <w:szCs w:val="22"/>
-          <w:lang w:val="en-US"/>
-        </w:rPr>
-        <w:t>DistanceToCity</w:t>
-      </w:r>
-    </w:p>
-    <w:p>
-      <w:pPr>
-        <w:rPr>
-          <w:b/>
-          <w:sz w:val="28"/>
-          <w:szCs w:val="28"/>
-          <w:lang w:val="en-US"/>
-        </w:rPr>
-      </w:pPr>
-    </w:p>
-    <w:p>
-      <w:pPr>
-        <w:rPr>
-          <w:b/>
-          <w:sz w:val="28"/>
-          <w:szCs w:val="28"/>
-          <w:lang w:val="en-US"/>
-        </w:rPr>
-      </w:pPr>
-    </w:p>
-    <w:p>
-      <w:pPr>
+        <w:t>Figure 9: Price v/s DistanceToCity</w:t>
+      </w:r>
+    </w:p>
+    <w:p>
+      <w:pPr>
+        <w:jc w:val="both"/>
+        <w:rPr>
+          <w:b/>
+          <w:sz w:val="28"/>
+          <w:szCs w:val="28"/>
+          <w:lang w:val="en-US"/>
+        </w:rPr>
+      </w:pPr>
+    </w:p>
+    <w:p>
+      <w:pPr>
+        <w:jc w:val="both"/>
+        <w:rPr>
+          <w:b/>
+          <w:sz w:val="28"/>
+          <w:szCs w:val="28"/>
+          <w:lang w:val="en-US"/>
+        </w:rPr>
+      </w:pPr>
+    </w:p>
+    <w:p>
+      <w:pPr>
+        <w:jc w:val="both"/>
         <w:rPr>
           <w:b/>
           <w:sz w:val="28"/>
@@ -3808,6 +4258,108 @@
     </w:p>
     <w:p>
       <w:pPr>
+        <w:jc w:val="both"/>
+        <w:rPr>
+          <w:b/>
+          <w:sz w:val="28"/>
+          <w:szCs w:val="28"/>
+          <w:lang w:val="en-US"/>
+        </w:rPr>
+      </w:pPr>
+    </w:p>
+    <w:p>
+      <w:pPr>
+        <w:jc w:val="both"/>
+        <w:rPr>
+          <w:sz w:val="24"/>
+          <w:szCs w:val="24"/>
+          <w:lang w:val="en-US"/>
+        </w:rPr>
+      </w:pPr>
+      <w:r>
+        <w:rPr>
+          <w:sz w:val="24"/>
+          <w:szCs w:val="24"/>
+          <w:lang w:val="en-US"/>
+        </w:rPr>
+        <w:t>Next, we observe the interaction of feature</w:t>
+      </w:r>
+      <w:r>
+        <w:rPr>
+          <w:sz w:val="24"/>
+          <w:szCs w:val="24"/>
+          <w:lang w:val="en-US"/>
+        </w:rPr>
+        <w:t>s &lt;</w:t>
+      </w:r>
+      <w:r>
+        <w:rPr>
+          <w:sz w:val="24"/>
+          <w:szCs w:val="24"/>
+          <w:lang w:val="en-US"/>
+        </w:rPr>
+        <w:t>Price</w:t>
+      </w:r>
+      <w:r>
+        <w:rPr>
+          <w:sz w:val="24"/>
+          <w:szCs w:val="24"/>
+          <w:lang w:val="en-US"/>
+        </w:rPr>
+        <w:t xml:space="preserve">, </w:t>
+      </w:r>
+      <w:r>
+        <w:rPr>
+          <w:sz w:val="24"/>
+          <w:szCs w:val="24"/>
+          <w:lang w:val="en-US"/>
+        </w:rPr>
+        <w:t>NumFood</w:t>
+      </w:r>
+      <w:r>
+        <w:rPr>
+          <w:sz w:val="24"/>
+          <w:szCs w:val="24"/>
+          <w:lang w:val="en-US"/>
+        </w:rPr>
+        <w:t>&gt;</w:t>
+      </w:r>
+      <w:r>
+        <w:rPr>
+          <w:sz w:val="24"/>
+          <w:szCs w:val="24"/>
+          <w:lang w:val="en-US"/>
+        </w:rPr>
+        <w:t>.</w:t>
+      </w:r>
+      <w:r>
+        <w:rPr>
+          <w:sz w:val="24"/>
+          <w:szCs w:val="24"/>
+          <w:lang w:val="en-US"/>
+        </w:rPr>
+        <w:t xml:space="preserve"> </w:t>
+      </w:r>
+      <w:r>
+        <w:rPr>
+          <w:sz w:val="24"/>
+          <w:szCs w:val="24"/>
+          <w:lang w:val="en-US"/>
+        </w:rPr>
+        <w:t xml:space="preserve">Here the relation is much more straightforward as seen in Figure 10 below. </w:t>
+      </w:r>
+      <w:r>
+        <w:rPr>
+          <w:sz w:val="24"/>
+          <w:szCs w:val="24"/>
+          <w:lang w:val="en-US"/>
+        </w:rPr>
+        <w:t>The price peaks gradually as the NumFood approaches 50. There is also a prevalent direct correlation as discussed before where the price increases as number of food places increase in the immediate neighbourhood of a property. This shows how much of a key influential feature NumFood is as far as the price is concerned.</w:t>
+      </w:r>
+    </w:p>
+    <w:p>
+      <w:pPr>
+        <w:jc w:val="both"/>
         <w:rPr>
           <w:b/>
           <w:sz w:val="28"/>
@@ -3897,52 +4449,23 @@
           <w:szCs w:val="22"/>
           <w:lang w:val="en-US"/>
         </w:rPr>
-        <w:t xml:space="preserve">Figure </w:t>
-      </w:r>
-      <w:r>
-        <w:rPr>
-          <w:szCs w:val="22"/>
-          <w:lang w:val="en-US"/>
-        </w:rPr>
-        <w:t>10</w:t>
-      </w:r>
-      <w:r>
-        <w:rPr>
-          <w:szCs w:val="22"/>
-          <w:lang w:val="en-US"/>
-        </w:rPr>
-        <w:t>: Price v/s Num</w:t>
-      </w:r>
-      <w:r>
-        <w:rPr>
-          <w:szCs w:val="22"/>
-          <w:lang w:val="en-US"/>
-        </w:rPr>
-        <w:t>Food</w:t>
-      </w:r>
-    </w:p>
-    <w:p>
-      <w:pPr>
-        <w:rPr>
-          <w:b/>
-          <w:sz w:val="28"/>
-          <w:szCs w:val="28"/>
-          <w:lang w:val="en-US"/>
-        </w:rPr>
-      </w:pPr>
-    </w:p>
-    <w:p>
-      <w:pPr>
-        <w:rPr>
-          <w:b/>
-          <w:sz w:val="28"/>
-          <w:szCs w:val="28"/>
-          <w:lang w:val="en-US"/>
-        </w:rPr>
-      </w:pPr>
-    </w:p>
-    <w:p>
-      <w:pPr>
+        <w:t>Figure 10: Price v/s NumFood</w:t>
+      </w:r>
+    </w:p>
+    <w:p>
+      <w:pPr>
+        <w:jc w:val="both"/>
+        <w:rPr>
+          <w:b/>
+          <w:sz w:val="28"/>
+          <w:szCs w:val="28"/>
+          <w:lang w:val="en-US"/>
+        </w:rPr>
+      </w:pPr>
+    </w:p>
+    <w:p>
+      <w:pPr>
+        <w:jc w:val="both"/>
         <w:rPr>
           <w:b/>
           <w:sz w:val="28"/>
@@ -3980,6 +4503,52 @@
     </w:p>
     <w:p>
       <w:pPr>
+        <w:jc w:val="both"/>
+        <w:rPr>
+          <w:b/>
+          <w:sz w:val="28"/>
+          <w:szCs w:val="28"/>
+          <w:lang w:val="en-US"/>
+        </w:rPr>
+      </w:pPr>
+    </w:p>
+    <w:p>
+      <w:pPr>
+        <w:jc w:val="both"/>
+        <w:rPr>
+          <w:sz w:val="24"/>
+          <w:szCs w:val="24"/>
+          <w:lang w:val="en-US"/>
+        </w:rPr>
+      </w:pPr>
+      <w:r>
+        <w:rPr>
+          <w:sz w:val="24"/>
+          <w:szCs w:val="24"/>
+          <w:lang w:val="en-US"/>
+        </w:rPr>
+        <w:t xml:space="preserve">Another similar such interaction is &lt;Price, NumRecreation&gt;. As seen in Figure 11 below, </w:t>
+      </w:r>
+      <w:r>
+        <w:rPr>
+          <w:sz w:val="24"/>
+          <w:szCs w:val="24"/>
+          <w:lang w:val="en-US"/>
+        </w:rPr>
+        <w:t>the price is quite evenly distributed from in between 10-15 number of recreational places. This region is also the densest part of the plot meaning most houses, irrespective of their prices, do have these many recreational places in the immediate neighbourhood. That also suggests that in terms of its interaction with Price, NumRecreation won’t be that much of a helpful predictor or regressor</w:t>
+      </w:r>
+      <w:r>
+        <w:rPr>
+          <w:sz w:val="24"/>
+          <w:szCs w:val="24"/>
+          <w:lang w:val="en-US"/>
+        </w:rPr>
+        <w:t>. Lastly, as also discussed previously the plot below seem to suggest that NumRecreation is ever so slightly positively correlated with Price.</w:t>
+      </w:r>
+    </w:p>
+    <w:p>
+      <w:pPr>
+        <w:ind w:left="0" w:firstLine="0"/>
         <w:jc w:val="center"/>
         <w:rPr>
           <w:b/>
@@ -4006,9 +4575,9 @@
           <w:lang w:val="en-US"/>
         </w:rPr>
         <w:drawing>
-          <wp:inline distT="0" distB="0" distL="0" distR="0" wp14:anchorId="72E67ECE" wp14:editId="5FC4FC4C">
+          <wp:inline distT="0" distB="0" distL="0" distR="0" wp14:anchorId="72E67ECE" wp14:editId="0B1CA2FF">
             <wp:extent cx="4191000" cy="3009900"/>
-            <wp:effectExtent l="12700" t="12700" r="12700" b="12700"/>
+            <wp:effectExtent l="12700" t="12700" r="12700" b="8890"/>
             <wp:docPr id="12" name="Picture 12"/>
             <wp:cNvGraphicFramePr>
               <a:graphicFrameLocks xmlns:a="http://schemas.openxmlformats.org/drawingml/2006/main" noChangeAspect="1"/>
@@ -4069,32 +4638,12 @@
           <w:szCs w:val="22"/>
           <w:lang w:val="en-US"/>
         </w:rPr>
-        <w:t>Figure 1</w:t>
-      </w:r>
-      <w:r>
-        <w:rPr>
-          <w:szCs w:val="22"/>
-          <w:lang w:val="en-US"/>
-        </w:rPr>
-        <w:t>1</w:t>
-      </w:r>
-      <w:r>
-        <w:rPr>
-          <w:szCs w:val="22"/>
-          <w:lang w:val="en-US"/>
-        </w:rPr>
-        <w:t>: Price v/s Num</w:t>
-      </w:r>
-      <w:r>
-        <w:rPr>
-          <w:szCs w:val="22"/>
-          <w:lang w:val="en-US"/>
-        </w:rPr>
-        <w:t>Recreation</w:t>
-      </w:r>
-    </w:p>
-    <w:p>
-      <w:pPr>
+        <w:t>Figure 11: Price v/s NumRecreation</w:t>
+      </w:r>
+    </w:p>
+    <w:p>
+      <w:pPr>
+        <w:jc w:val="both"/>
         <w:rPr>
           <w:b/>
           <w:sz w:val="28"/>
@@ -4141,6 +4690,51 @@
     </w:p>
     <w:p>
       <w:pPr>
+        <w:jc w:val="both"/>
+        <w:rPr>
+          <w:b/>
+          <w:sz w:val="28"/>
+          <w:szCs w:val="28"/>
+          <w:lang w:val="en-US"/>
+        </w:rPr>
+      </w:pPr>
+    </w:p>
+    <w:p>
+      <w:pPr>
+        <w:jc w:val="both"/>
+        <w:rPr>
+          <w:sz w:val="24"/>
+          <w:szCs w:val="24"/>
+          <w:lang w:val="en-US"/>
+        </w:rPr>
+      </w:pPr>
+      <w:r>
+        <w:rPr>
+          <w:sz w:val="24"/>
+          <w:szCs w:val="24"/>
+          <w:lang w:val="en-US"/>
+        </w:rPr>
+        <w:t xml:space="preserve">Lastly, we look at the interaction between &lt;Price, NumShop&gt;. As seen in Figure 12 below, values for number of shops are spread across a wide range right from 5 to 30 shops in within 5kms of the property. In terms of relation with price, there is a small peak at 5 shops but it would be very strange to draw any conclusions from this but the only plausible explanation to this might be that the peak indicates </w:t>
+      </w:r>
+      <w:r>
+        <w:rPr>
+          <w:sz w:val="24"/>
+          <w:szCs w:val="24"/>
+          <w:lang w:val="en-US"/>
+        </w:rPr>
+        <w:t>residential area</w:t>
+      </w:r>
+      <w:r>
+        <w:rPr>
+          <w:sz w:val="24"/>
+          <w:szCs w:val="24"/>
+          <w:lang w:val="en-US"/>
+        </w:rPr>
+        <w:t>. The peak seems to taper as the number of shops increase suggesting a negative correlation with price.</w:t>
+      </w:r>
+    </w:p>
+    <w:p>
+      <w:pPr>
         <w:jc w:val="center"/>
         <w:rPr>
           <w:b/>
@@ -4158,7 +4752,6 @@
         </w:rPr>
         <w:br/>
       </w:r>
-      <w:bookmarkStart w:id="0" w:name="_GoBack"/>
       <w:r>
         <w:rPr>
           <w:b/>
@@ -4167,8 +4760,8 @@
           <w:lang w:val="en-US"/>
         </w:rPr>
         <w:drawing>
-          <wp:inline distT="0" distB="0" distL="0" distR="0" wp14:anchorId="4CFA25C4" wp14:editId="52A0810B">
-            <wp:extent cx="4191000" cy="3009900"/>
+          <wp:inline distT="0" distB="0" distL="0" distR="0" wp14:anchorId="4CFA25C4" wp14:editId="18DAA725">
+            <wp:extent cx="4191000" cy="2870200"/>
             <wp:effectExtent l="12700" t="12700" r="12700" b="12700"/>
             <wp:docPr id="13" name="Picture 13"/>
             <wp:cNvGraphicFramePr>
@@ -4190,7 +4783,7 @@
                   <pic:spPr>
                     <a:xfrm>
                       <a:off x="0" y="0"/>
-                      <a:ext cx="4191000" cy="3009900"/>
+                      <a:ext cx="4193154" cy="2871675"/>
                     </a:xfrm>
                     <a:prstGeom prst="rect">
                       <a:avLst/>
@@ -4207,81 +4800,58 @@
           </wp:inline>
         </w:drawing>
       </w:r>
-      <w:bookmarkEnd w:id="0"/>
-    </w:p>
-    <w:p>
-      <w:pPr>
-        <w:jc w:val="center"/>
+      <w:r>
+        <w:rPr>
+          <w:b/>
+          <w:sz w:val="28"/>
+          <w:szCs w:val="28"/>
+          <w:lang w:val="en-US"/>
+        </w:rPr>
+        <w:br/>
+      </w:r>
+      <w:r>
+        <w:rPr>
+          <w:b/>
+          <w:sz w:val="28"/>
+          <w:szCs w:val="28"/>
+          <w:lang w:val="en-US"/>
+        </w:rPr>
+        <w:br/>
+      </w:r>
+      <w:r>
         <w:rPr>
           <w:szCs w:val="22"/>
           <w:lang w:val="en-US"/>
         </w:rPr>
-      </w:pPr>
-      <w:r>
-        <w:rPr>
-          <w:b/>
-          <w:sz w:val="28"/>
-          <w:szCs w:val="28"/>
-          <w:lang w:val="en-US"/>
-        </w:rPr>
-        <w:br/>
-      </w:r>
-      <w:r>
-        <w:rPr>
-          <w:szCs w:val="22"/>
-          <w:lang w:val="en-US"/>
-        </w:rPr>
-        <w:t>Figure 1</w:t>
-      </w:r>
-      <w:r>
-        <w:rPr>
-          <w:szCs w:val="22"/>
-          <w:lang w:val="en-US"/>
-        </w:rPr>
-        <w:t>2</w:t>
-      </w:r>
-      <w:r>
-        <w:rPr>
-          <w:szCs w:val="22"/>
-          <w:lang w:val="en-US"/>
-        </w:rPr>
-        <w:t>: Price v/s NumRecreation</w:t>
+        <w:t>Figure 12: Price v/s NumRecreation</w:t>
       </w:r>
     </w:p>
     <w:p>
       <w:pPr>
         <w:ind w:left="0" w:firstLine="0"/>
-        <w:rPr>
-          <w:b/>
-          <w:sz w:val="28"/>
-          <w:szCs w:val="28"/>
-          <w:lang w:val="en-US"/>
-        </w:rPr>
-      </w:pPr>
+        <w:jc w:val="both"/>
+        <w:rPr>
+          <w:b/>
+          <w:sz w:val="28"/>
+          <w:szCs w:val="28"/>
+          <w:lang w:val="en-US"/>
+        </w:rPr>
+      </w:pPr>
+      <w:r>
+        <w:rPr>
+          <w:b/>
+          <w:sz w:val="28"/>
+          <w:szCs w:val="28"/>
+          <w:lang w:val="en-US"/>
+        </w:rPr>
+        <w:lastRenderedPageBreak/>
+        <w:t>4 Clustering</w:t>
+      </w:r>
     </w:p>
     <w:p>
       <w:pPr>
         <w:ind w:left="0" w:firstLine="0"/>
-        <w:rPr>
-          <w:b/>
-          <w:sz w:val="28"/>
-          <w:szCs w:val="28"/>
-          <w:lang w:val="en-US"/>
-        </w:rPr>
-      </w:pPr>
-      <w:r>
-        <w:rPr>
-          <w:b/>
-          <w:sz w:val="28"/>
-          <w:szCs w:val="28"/>
-          <w:lang w:val="en-US"/>
-        </w:rPr>
-        <w:t>4 Clustering</w:t>
-      </w:r>
-    </w:p>
-    <w:p>
-      <w:pPr>
-        <w:ind w:left="0" w:firstLine="0"/>
+        <w:jc w:val="both"/>
         <w:rPr>
           <w:b/>
           <w:sz w:val="28"/>
@@ -4307,6 +4877,7 @@
           <w:ilvl w:val="0"/>
           <w:numId w:val="5"/>
         </w:numPr>
+        <w:jc w:val="both"/>
         <w:rPr>
           <w:sz w:val="24"/>
           <w:szCs w:val="24"/>
@@ -4326,6 +4897,7 @@
       <w:pPr>
         <w:pStyle w:val="ListParagraph"/>
         <w:ind w:firstLine="0"/>
+        <w:jc w:val="both"/>
         <w:rPr>
           <w:sz w:val="24"/>
           <w:szCs w:val="24"/>
@@ -4340,6 +4912,91 @@
         </w:rPr>
         <w:t>[NumBedrooms, NumBathrooms, FloorArea]</w:t>
       </w:r>
+    </w:p>
+    <w:p>
+      <w:pPr>
+        <w:pStyle w:val="ListParagraph"/>
+        <w:ind w:firstLine="0"/>
+        <w:jc w:val="both"/>
+        <w:rPr>
+          <w:sz w:val="24"/>
+          <w:szCs w:val="24"/>
+          <w:lang w:val="en-US"/>
+        </w:rPr>
+      </w:pPr>
+    </w:p>
+    <w:p>
+      <w:pPr>
+        <w:pStyle w:val="ListParagraph"/>
+        <w:ind w:firstLine="0"/>
+        <w:jc w:val="center"/>
+        <w:rPr>
+          <w:sz w:val="24"/>
+          <w:szCs w:val="24"/>
+          <w:lang w:val="en-US"/>
+        </w:rPr>
+      </w:pPr>
+      <w:r>
+        <w:rPr>
+          <w:noProof/>
+          <w:sz w:val="24"/>
+          <w:szCs w:val="24"/>
+          <w:lang w:val="en-US"/>
+        </w:rPr>
+        <w:drawing>
+          <wp:inline distT="0" distB="0" distL="0" distR="0" wp14:anchorId="2333071C" wp14:editId="1FDF2B8F">
+            <wp:extent cx="5727700" cy="6061075"/>
+            <wp:effectExtent l="0" t="0" r="0" b="0"/>
+            <wp:docPr id="14" name="Picture 14"/>
+            <wp:cNvGraphicFramePr>
+              <a:graphicFrameLocks xmlns:a="http://schemas.openxmlformats.org/drawingml/2006/main" noChangeAspect="1"/>
+            </wp:cNvGraphicFramePr>
+            <a:graphic xmlns:a="http://schemas.openxmlformats.org/drawingml/2006/main">
+              <a:graphicData uri="http://schemas.openxmlformats.org/drawingml/2006/picture">
+                <pic:pic xmlns:pic="http://schemas.openxmlformats.org/drawingml/2006/picture">
+                  <pic:nvPicPr>
+                    <pic:cNvPr id="14" name="Clusters1.png"/>
+                    <pic:cNvPicPr/>
+                  </pic:nvPicPr>
+                  <pic:blipFill>
+                    <a:blip r:embed="rId17" cstate="print">
+                      <a:extLst>
+                        <a:ext uri="{28A0092B-C50C-407E-A947-70E740481C1C}">
+                          <a14:useLocalDpi xmlns:a14="http://schemas.microsoft.com/office/drawing/2010/main" val="0"/>
+                        </a:ext>
+                      </a:extLst>
+                    </a:blip>
+                    <a:stretch>
+                      <a:fillRect/>
+                    </a:stretch>
+                  </pic:blipFill>
+                  <pic:spPr>
+                    <a:xfrm>
+                      <a:off x="0" y="0"/>
+                      <a:ext cx="5727700" cy="6061075"/>
+                    </a:xfrm>
+                    <a:prstGeom prst="rect">
+                      <a:avLst/>
+                    </a:prstGeom>
+                  </pic:spPr>
+                </pic:pic>
+              </a:graphicData>
+            </a:graphic>
+          </wp:inline>
+        </w:drawing>
+      </w:r>
+    </w:p>
+    <w:p>
+      <w:pPr>
+        <w:pStyle w:val="ListParagraph"/>
+        <w:ind w:firstLine="0"/>
+        <w:jc w:val="both"/>
+        <w:rPr>
+          <w:sz w:val="24"/>
+          <w:szCs w:val="24"/>
+          <w:lang w:val="en-US"/>
+        </w:rPr>
+      </w:pPr>
     </w:p>
     <w:p>
       <w:pPr>
@@ -4348,6 +5005,7 @@
           <w:ilvl w:val="0"/>
           <w:numId w:val="5"/>
         </w:numPr>
+        <w:jc w:val="both"/>
         <w:rPr>
           <w:sz w:val="24"/>
           <w:szCs w:val="24"/>
@@ -4367,6 +5025,39 @@
       <w:pPr>
         <w:pStyle w:val="ListParagraph"/>
         <w:ind w:firstLine="0"/>
+        <w:jc w:val="both"/>
+        <w:rPr>
+          <w:sz w:val="24"/>
+          <w:szCs w:val="24"/>
+          <w:lang w:val="en-US"/>
+        </w:rPr>
+      </w:pPr>
+      <w:r>
+        <w:rPr>
+          <w:sz w:val="24"/>
+          <w:szCs w:val="24"/>
+          <w:lang w:val="en-US"/>
+        </w:rPr>
+        <w:t>[Longitude, Latitude]</w:t>
+      </w:r>
+    </w:p>
+    <w:p>
+      <w:pPr>
+        <w:pStyle w:val="ListParagraph"/>
+        <w:ind w:firstLine="0"/>
+        <w:jc w:val="both"/>
+        <w:rPr>
+          <w:sz w:val="24"/>
+          <w:szCs w:val="24"/>
+          <w:lang w:val="en-US"/>
+        </w:rPr>
+      </w:pPr>
+    </w:p>
+    <w:p>
+      <w:pPr>
+        <w:pStyle w:val="ListParagraph"/>
+        <w:ind w:firstLine="0"/>
+        <w:jc w:val="both"/>
         <w:rPr>
           <w:sz w:val="24"/>
           <w:szCs w:val="24"/>
@@ -4380,8 +5071,54 @@
           <w:lang w:val="en-US"/>
         </w:rPr>
         <w:lastRenderedPageBreak/>
-        <w:t>[Longitude, Latitude]</w:t>
-      </w:r>
+        <w:drawing>
+          <wp:inline distT="0" distB="0" distL="0" distR="0" wp14:anchorId="2B82DC13" wp14:editId="564197FF">
+            <wp:extent cx="2247900" cy="1562100"/>
+            <wp:effectExtent l="0" t="0" r="0" b="0"/>
+            <wp:docPr id="15" name="Picture 15"/>
+            <wp:cNvGraphicFramePr>
+              <a:graphicFrameLocks xmlns:a="http://schemas.openxmlformats.org/drawingml/2006/main" noChangeAspect="1"/>
+            </wp:cNvGraphicFramePr>
+            <a:graphic xmlns:a="http://schemas.openxmlformats.org/drawingml/2006/main">
+              <a:graphicData uri="http://schemas.openxmlformats.org/drawingml/2006/picture">
+                <pic:pic xmlns:pic="http://schemas.openxmlformats.org/drawingml/2006/picture">
+                  <pic:nvPicPr>
+                    <pic:cNvPr id="1" name=""/>
+                    <pic:cNvPicPr/>
+                  </pic:nvPicPr>
+                  <pic:blipFill>
+                    <a:blip r:embed="rId18"/>
+                    <a:stretch>
+                      <a:fillRect/>
+                    </a:stretch>
+                  </pic:blipFill>
+                  <pic:spPr>
+                    <a:xfrm>
+                      <a:off x="0" y="0"/>
+                      <a:ext cx="2247900" cy="1562100"/>
+                    </a:xfrm>
+                    <a:prstGeom prst="rect">
+                      <a:avLst/>
+                    </a:prstGeom>
+                  </pic:spPr>
+                </pic:pic>
+              </a:graphicData>
+            </a:graphic>
+          </wp:inline>
+        </w:drawing>
+      </w:r>
+    </w:p>
+    <w:p>
+      <w:pPr>
+        <w:pStyle w:val="ListParagraph"/>
+        <w:ind w:firstLine="0"/>
+        <w:jc w:val="both"/>
+        <w:rPr>
+          <w:sz w:val="24"/>
+          <w:szCs w:val="24"/>
+          <w:lang w:val="en-US"/>
+        </w:rPr>
+      </w:pPr>
     </w:p>
     <w:p>
       <w:pPr>
@@ -4390,6 +5127,7 @@
           <w:ilvl w:val="0"/>
           <w:numId w:val="5"/>
         </w:numPr>
+        <w:jc w:val="both"/>
         <w:rPr>
           <w:sz w:val="24"/>
           <w:szCs w:val="24"/>
@@ -4409,6 +5147,7 @@
       <w:pPr>
         <w:pStyle w:val="ListParagraph"/>
         <w:ind w:firstLine="0"/>
+        <w:jc w:val="both"/>
         <w:rPr>
           <w:sz w:val="24"/>
           <w:szCs w:val="24"/>
@@ -4423,10 +5162,98 @@
         </w:rPr>
         <w:t>[NumFood, NumRecreation, NumShop]</w:t>
       </w:r>
+      <w:bookmarkStart w:id="0" w:name="_GoBack"/>
+      <w:bookmarkEnd w:id="0"/>
+    </w:p>
+    <w:p>
+      <w:pPr>
+        <w:pStyle w:val="ListParagraph"/>
+        <w:ind w:firstLine="0"/>
+        <w:jc w:val="both"/>
+        <w:rPr>
+          <w:sz w:val="24"/>
+          <w:szCs w:val="24"/>
+          <w:lang w:val="en-US"/>
+        </w:rPr>
+      </w:pPr>
+    </w:p>
+    <w:p>
+      <w:pPr>
+        <w:pStyle w:val="ListParagraph"/>
+        <w:ind w:firstLine="0"/>
+        <w:jc w:val="both"/>
+        <w:rPr>
+          <w:sz w:val="24"/>
+          <w:szCs w:val="24"/>
+          <w:lang w:val="en-US"/>
+        </w:rPr>
+      </w:pPr>
+      <w:r>
+        <w:rPr>
+          <w:noProof/>
+          <w:sz w:val="24"/>
+          <w:szCs w:val="24"/>
+          <w:lang w:val="en-US"/>
+        </w:rPr>
+        <w:drawing>
+          <wp:inline distT="0" distB="0" distL="0" distR="0" wp14:anchorId="55CDC4A9" wp14:editId="5920025E">
+            <wp:extent cx="5727700" cy="6061075"/>
+            <wp:effectExtent l="0" t="0" r="0" b="0"/>
+            <wp:docPr id="16" name="Picture 16"/>
+            <wp:cNvGraphicFramePr>
+              <a:graphicFrameLocks xmlns:a="http://schemas.openxmlformats.org/drawingml/2006/main" noChangeAspect="1"/>
+            </wp:cNvGraphicFramePr>
+            <a:graphic xmlns:a="http://schemas.openxmlformats.org/drawingml/2006/main">
+              <a:graphicData uri="http://schemas.openxmlformats.org/drawingml/2006/picture">
+                <pic:pic xmlns:pic="http://schemas.openxmlformats.org/drawingml/2006/picture">
+                  <pic:nvPicPr>
+                    <pic:cNvPr id="16" name="Clusters2.png"/>
+                    <pic:cNvPicPr/>
+                  </pic:nvPicPr>
+                  <pic:blipFill>
+                    <a:blip r:embed="rId19" cstate="print">
+                      <a:extLst>
+                        <a:ext uri="{28A0092B-C50C-407E-A947-70E740481C1C}">
+                          <a14:useLocalDpi xmlns:a14="http://schemas.microsoft.com/office/drawing/2010/main" val="0"/>
+                        </a:ext>
+                      </a:extLst>
+                    </a:blip>
+                    <a:stretch>
+                      <a:fillRect/>
+                    </a:stretch>
+                  </pic:blipFill>
+                  <pic:spPr>
+                    <a:xfrm>
+                      <a:off x="0" y="0"/>
+                      <a:ext cx="5727700" cy="6061075"/>
+                    </a:xfrm>
+                    <a:prstGeom prst="rect">
+                      <a:avLst/>
+                    </a:prstGeom>
+                  </pic:spPr>
+                </pic:pic>
+              </a:graphicData>
+            </a:graphic>
+          </wp:inline>
+        </w:drawing>
+      </w:r>
+    </w:p>
+    <w:p>
+      <w:pPr>
+        <w:pStyle w:val="ListParagraph"/>
+        <w:ind w:firstLine="0"/>
+        <w:jc w:val="both"/>
+        <w:rPr>
+          <w:sz w:val="24"/>
+          <w:szCs w:val="24"/>
+          <w:lang w:val="en-US"/>
+        </w:rPr>
+      </w:pPr>
     </w:p>
     <w:p>
       <w:pPr>
         <w:ind w:left="0" w:firstLine="0"/>
+        <w:jc w:val="both"/>
         <w:rPr>
           <w:b/>
           <w:sz w:val="28"/>
@@ -4451,18 +5278,20 @@
           <w:ilvl w:val="0"/>
           <w:numId w:val="6"/>
         </w:numPr>
-        <w:rPr>
-          <w:sz w:val="24"/>
-          <w:szCs w:val="24"/>
-          <w:lang w:val="en-US"/>
-        </w:rPr>
-      </w:pPr>
-      <w:r>
-        <w:rPr>
-          <w:sz w:val="24"/>
-          <w:szCs w:val="24"/>
-          <w:lang w:val="en-US"/>
-        </w:rPr>
+        <w:jc w:val="both"/>
+        <w:rPr>
+          <w:sz w:val="24"/>
+          <w:szCs w:val="24"/>
+          <w:lang w:val="en-US"/>
+        </w:rPr>
+      </w:pPr>
+      <w:r>
+        <w:rPr>
+          <w:sz w:val="24"/>
+          <w:szCs w:val="24"/>
+          <w:lang w:val="en-US"/>
+        </w:rPr>
+        <w:lastRenderedPageBreak/>
         <w:t>New Localism</w:t>
       </w:r>
     </w:p>
@@ -4473,6 +5302,7 @@
           <w:ilvl w:val="0"/>
           <w:numId w:val="6"/>
         </w:numPr>
+        <w:jc w:val="both"/>
         <w:rPr>
           <w:sz w:val="24"/>
           <w:szCs w:val="24"/>
@@ -4497,6 +5327,7 @@
           <w:ilvl w:val="1"/>
           <w:numId w:val="6"/>
         </w:numPr>
+        <w:jc w:val="both"/>
         <w:rPr>
           <w:sz w:val="24"/>
           <w:szCs w:val="24"/>
@@ -4519,6 +5350,7 @@
           <w:ilvl w:val="1"/>
           <w:numId w:val="6"/>
         </w:numPr>
+        <w:jc w:val="both"/>
         <w:rPr>
           <w:sz w:val="24"/>
           <w:szCs w:val="24"/>
@@ -4541,6 +5373,7 @@
           <w:ilvl w:val="0"/>
           <w:numId w:val="6"/>
         </w:numPr>
+        <w:jc w:val="both"/>
         <w:rPr>
           <w:sz w:val="24"/>
           <w:szCs w:val="24"/>
@@ -4565,6 +5398,7 @@
           <w:ilvl w:val="1"/>
           <w:numId w:val="6"/>
         </w:numPr>
+        <w:jc w:val="both"/>
         <w:rPr>
           <w:sz w:val="24"/>
           <w:szCs w:val="24"/>
@@ -4587,6 +5421,7 @@
           <w:ilvl w:val="1"/>
           <w:numId w:val="6"/>
         </w:numPr>
+        <w:jc w:val="both"/>
         <w:rPr>
           <w:sz w:val="24"/>
           <w:szCs w:val="24"/>
@@ -4605,6 +5440,7 @@
     <w:p>
       <w:pPr>
         <w:ind w:left="0" w:firstLine="0"/>
+        <w:jc w:val="both"/>
         <w:rPr>
           <w:b/>
           <w:sz w:val="28"/>
@@ -4616,6 +5452,7 @@
     <w:p>
       <w:pPr>
         <w:ind w:left="0" w:firstLine="0"/>
+        <w:jc w:val="both"/>
         <w:rPr>
           <w:b/>
           <w:sz w:val="28"/>
@@ -4636,6 +5473,7 @@
     <w:p>
       <w:pPr>
         <w:ind w:left="0" w:firstLine="0"/>
+        <w:jc w:val="both"/>
         <w:rPr>
           <w:b/>
           <w:sz w:val="28"/>
@@ -4647,6 +5485,7 @@
     <w:p>
       <w:pPr>
         <w:ind w:left="0" w:firstLine="0"/>
+        <w:jc w:val="both"/>
         <w:rPr>
           <w:b/>
           <w:sz w:val="28"/>
@@ -4671,6 +5510,7 @@
           <w:ilvl w:val="0"/>
           <w:numId w:val="7"/>
         </w:numPr>
+        <w:jc w:val="both"/>
         <w:rPr>
           <w:lang w:val="en-US"/>
         </w:rPr>
@@ -4739,6 +5579,7 @@
           <w:ilvl w:val="0"/>
           <w:numId w:val="7"/>
         </w:numPr>
+        <w:jc w:val="both"/>
         <w:rPr>
           <w:lang w:val="en-US"/>
         </w:rPr>
@@ -4757,6 +5598,7 @@
           <w:ilvl w:val="0"/>
           <w:numId w:val="7"/>
         </w:numPr>
+        <w:jc w:val="both"/>
         <w:rPr>
           <w:lang w:val="en-US"/>
         </w:rPr>
@@ -4787,6 +5629,7 @@
           <w:ilvl w:val="0"/>
           <w:numId w:val="7"/>
         </w:numPr>
+        <w:jc w:val="both"/>
         <w:rPr>
           <w:lang w:val="en-US"/>
         </w:rPr>
@@ -4817,6 +5660,7 @@
           <w:ilvl w:val="0"/>
           <w:numId w:val="7"/>
         </w:numPr>
+        <w:jc w:val="both"/>
         <w:rPr>
           <w:lang w:val="en-US"/>
         </w:rPr>
@@ -4841,6 +5685,7 @@
           <w:ilvl w:val="0"/>
           <w:numId w:val="7"/>
         </w:numPr>
+        <w:jc w:val="both"/>
         <w:rPr>
           <w:lang w:val="en-US"/>
         </w:rPr>
@@ -4859,6 +5704,7 @@
           <w:ilvl w:val="0"/>
           <w:numId w:val="7"/>
         </w:numPr>
+        <w:jc w:val="both"/>
         <w:rPr>
           <w:lang w:val="en-US"/>
         </w:rPr>
@@ -4889,6 +5735,7 @@
           <w:ilvl w:val="0"/>
           <w:numId w:val="7"/>
         </w:numPr>
+        <w:jc w:val="both"/>
         <w:rPr>
           <w:lang w:val="en-US"/>
         </w:rPr>
@@ -4902,13 +5749,15 @@
     </w:p>
     <w:p>
       <w:pPr>
-        <w:rPr>
-          <w:lang w:val="en-US"/>
-        </w:rPr>
-      </w:pPr>
-    </w:p>
-    <w:p>
-      <w:pPr>
+        <w:jc w:val="both"/>
+        <w:rPr>
+          <w:lang w:val="en-US"/>
+        </w:rPr>
+      </w:pPr>
+    </w:p>
+    <w:p>
+      <w:pPr>
+        <w:jc w:val="both"/>
         <w:rPr>
           <w:b/>
           <w:sz w:val="28"/>
@@ -4943,7 +5792,7 @@
         </w:rPr>
         <w:t xml:space="preserve">Irish Time Article: </w:t>
       </w:r>
-      <w:hyperlink r:id="rId17" w:history="1">
+      <w:hyperlink r:id="rId20" w:history="1">
         <w:r>
           <w:rPr>
             <w:rStyle w:val="Hyperlink"/>
@@ -4988,7 +5837,7 @@
         </w:rPr>
         <w:t xml:space="preserve"> Document: </w:t>
       </w:r>
-      <w:hyperlink r:id="rId18" w:history="1">
+      <w:hyperlink r:id="rId21" w:history="1">
         <w:r>
           <w:rPr>
             <w:rStyle w:val="Hyperlink"/>
@@ -5021,7 +5870,7 @@
         </w:rPr>
         <w:t xml:space="preserve">Daft-scraper API: </w:t>
       </w:r>
-      <w:hyperlink r:id="rId19" w:history="1">
+      <w:hyperlink r:id="rId22" w:history="1">
         <w:r>
           <w:rPr>
             <w:rStyle w:val="Hyperlink"/>
@@ -5591,6 +6440,95 @@
     </w:lvl>
   </w:abstractNum>
   <w:abstractNum w:abstractNumId="5" w15:restartNumberingAfterBreak="0">
+    <w:nsid w:val="3CC93365"/>
+    <w:multiLevelType w:val="hybridMultilevel"/>
+    <w:tmpl w:val="11F435EC"/>
+    <w:lvl w:ilvl="0" w:tplc="0409000F">
+      <w:start w:val="1"/>
+      <w:numFmt w:val="decimal"/>
+      <w:lvlText w:val="%1."/>
+      <w:lvlJc w:val="left"/>
+      <w:pPr>
+        <w:ind w:left="720" w:hanging="360"/>
+      </w:pPr>
+      <w:rPr>
+        <w:rFonts w:hint="default"/>
+      </w:rPr>
+    </w:lvl>
+    <w:lvl w:ilvl="1" w:tplc="04090019" w:tentative="1">
+      <w:start w:val="1"/>
+      <w:numFmt w:val="lowerLetter"/>
+      <w:lvlText w:val="%2."/>
+      <w:lvlJc w:val="left"/>
+      <w:pPr>
+        <w:ind w:left="1440" w:hanging="360"/>
+      </w:pPr>
+    </w:lvl>
+    <w:lvl w:ilvl="2" w:tplc="0409001B" w:tentative="1">
+      <w:start w:val="1"/>
+      <w:numFmt w:val="lowerRoman"/>
+      <w:lvlText w:val="%3."/>
+      <w:lvlJc w:val="right"/>
+      <w:pPr>
+        <w:ind w:left="2160" w:hanging="180"/>
+      </w:pPr>
+    </w:lvl>
+    <w:lvl w:ilvl="3" w:tplc="0409000F" w:tentative="1">
+      <w:start w:val="1"/>
+      <w:numFmt w:val="decimal"/>
+      <w:lvlText w:val="%4."/>
+      <w:lvlJc w:val="left"/>
+      <w:pPr>
+        <w:ind w:left="2880" w:hanging="360"/>
+      </w:pPr>
+    </w:lvl>
+    <w:lvl w:ilvl="4" w:tplc="04090019" w:tentative="1">
+      <w:start w:val="1"/>
+      <w:numFmt w:val="lowerLetter"/>
+      <w:lvlText w:val="%5."/>
+      <w:lvlJc w:val="left"/>
+      <w:pPr>
+        <w:ind w:left="3600" w:hanging="360"/>
+      </w:pPr>
+    </w:lvl>
+    <w:lvl w:ilvl="5" w:tplc="0409001B" w:tentative="1">
+      <w:start w:val="1"/>
+      <w:numFmt w:val="lowerRoman"/>
+      <w:lvlText w:val="%6."/>
+      <w:lvlJc w:val="right"/>
+      <w:pPr>
+        <w:ind w:left="4320" w:hanging="180"/>
+      </w:pPr>
+    </w:lvl>
+    <w:lvl w:ilvl="6" w:tplc="0409000F" w:tentative="1">
+      <w:start w:val="1"/>
+      <w:numFmt w:val="decimal"/>
+      <w:lvlText w:val="%7."/>
+      <w:lvlJc w:val="left"/>
+      <w:pPr>
+        <w:ind w:left="5040" w:hanging="360"/>
+      </w:pPr>
+    </w:lvl>
+    <w:lvl w:ilvl="7" w:tplc="04090019" w:tentative="1">
+      <w:start w:val="1"/>
+      <w:numFmt w:val="lowerLetter"/>
+      <w:lvlText w:val="%8."/>
+      <w:lvlJc w:val="left"/>
+      <w:pPr>
+        <w:ind w:left="5760" w:hanging="360"/>
+      </w:pPr>
+    </w:lvl>
+    <w:lvl w:ilvl="8" w:tplc="0409001B" w:tentative="1">
+      <w:start w:val="1"/>
+      <w:numFmt w:val="lowerRoman"/>
+      <w:lvlText w:val="%9."/>
+      <w:lvlJc w:val="right"/>
+      <w:pPr>
+        <w:ind w:left="6480" w:hanging="180"/>
+      </w:pPr>
+    </w:lvl>
+  </w:abstractNum>
+  <w:abstractNum w:abstractNumId="6" w15:restartNumberingAfterBreak="0">
     <w:nsid w:val="78C50167"/>
     <w:multiLevelType w:val="hybridMultilevel"/>
     <w:tmpl w:val="05000B0E"/>
@@ -5703,7 +6641,7 @@
       </w:rPr>
     </w:lvl>
   </w:abstractNum>
-  <w:abstractNum w:abstractNumId="6" w15:restartNumberingAfterBreak="0">
+  <w:abstractNum w:abstractNumId="7" w15:restartNumberingAfterBreak="0">
     <w:nsid w:val="7B0F3156"/>
     <w:multiLevelType w:val="hybridMultilevel"/>
     <w:tmpl w:val="D0BAF0D2"/>
@@ -5816,7 +6754,7 @@
       </w:rPr>
     </w:lvl>
   </w:abstractNum>
-  <w:abstractNum w:abstractNumId="7" w15:restartNumberingAfterBreak="0">
+  <w:abstractNum w:abstractNumId="8" w15:restartNumberingAfterBreak="0">
     <w:nsid w:val="7CE8275A"/>
     <w:multiLevelType w:val="hybridMultilevel"/>
     <w:tmpl w:val="DA103114"/>
@@ -5930,7 +6868,7 @@
     </w:lvl>
   </w:abstractNum>
   <w:num w:numId="1">
-    <w:abstractNumId w:val="7"/>
+    <w:abstractNumId w:val="8"/>
   </w:num>
   <w:num w:numId="2">
     <w:abstractNumId w:val="2"/>
@@ -5942,16 +6880,19 @@
     <w:abstractNumId w:val="1"/>
   </w:num>
   <w:num w:numId="5">
-    <w:abstractNumId w:val="5"/>
+    <w:abstractNumId w:val="6"/>
   </w:num>
   <w:num w:numId="6">
     <w:abstractNumId w:val="3"/>
   </w:num>
   <w:num w:numId="7">
-    <w:abstractNumId w:val="6"/>
+    <w:abstractNumId w:val="7"/>
   </w:num>
   <w:num w:numId="8">
     <w:abstractNumId w:val="4"/>
+  </w:num>
+  <w:num w:numId="9">
+    <w:abstractNumId w:val="5"/>
   </w:num>
 </w:numbering>
 </file>
@@ -7534,7 +8475,7 @@
 </file>
 
 <file path=customXml/itemProps1.xml><?xml version="1.0" encoding="utf-8"?>
-<ds:datastoreItem xmlns:ds="http://schemas.openxmlformats.org/officeDocument/2006/customXml" ds:itemID="{CACF26A3-8827-D649-B817-0E1E597A6A0A}">
+<ds:datastoreItem xmlns:ds="http://schemas.openxmlformats.org/officeDocument/2006/customXml" ds:itemID="{A3594E40-299E-AD4A-B137-831837D43623}">
   <ds:schemaRefs>
     <ds:schemaRef ds:uri="http://schemas.openxmlformats.org/officeDocument/2006/bibliography"/>
   </ds:schemaRefs>

</xml_diff>